<commit_message>
Publishing document with version 1.1
</commit_message>
<xml_diff>
--- a/output/asd-1.1.docx
+++ b/output/asd-1.1.docx
@@ -868,11 +868,6 @@
         <w:br w:type="page"/>
       </w:r>
     </w:p>
-    <w:p>
-      <w:pPr/>
-      <w:bookmarkStart w:id="0" w:name="_GoBack"/>
-      <w:bookmarkEnd w:id="0"/>
-    </w:p>
     <w:sdt>
       <w:sdtPr>
         <w:id w:val="4844945"/>
@@ -912,7 +907,10 @@
             <w:fldChar w:fldCharType="begin"/>
           </w:r>
           <w:r>
-            <w:rPr/>
+            <w:rPr>
+              <w:webHidden w:val="true"/>
+              <w:webHidden w:val="true"/>
+            </w:rPr>
             <w:instrText>TOC \z \u \h</w:instrText>
           </w:r>
           <w:r>
@@ -1058,7 +1056,7 @@
               <w:tab w:leader="dot" w:pos="9010" w:val="right"/>
             </w:tabs>
           </w:pPr>
-          <w:hyperlink w:anchor="_Toc16185688332892891764708374">
+          <w:hyperlink w:anchor="_Toc16239264702666371887280548">
             <w:r>
               <w:rPr>
                 <w:rStyle w:val="IndexLink"/>
@@ -1075,7 +1073,8 @@
                 <w:rStyle w:val="IndexLink"/>
                 <w:noProof/>
               </w:rPr>
-              <w:t>numbering.md</w:t>
+              <w:t>vh
+</w:t>
             </w:r>
             <w:r>
               <w:rPr>
@@ -1093,7 +1092,7 @@
               <w:rPr>
                 <w:noProof/>
               </w:rPr>
-              <w:instrText>PAGEREF  _Toc16185688332892891764708374 \h</w:instrText>
+              <w:instrText>PAGEREF  _Toc16239264702666371887280548 \h</w:instrText>
             </w:r>
             <w:r>
               <w:rPr>
@@ -1128,7 +1127,7 @@
               <w:tab w:leader="dot" w:pos="9010" w:val="right"/>
             </w:tabs>
           </w:pPr>
-          <w:hyperlink w:anchor="_Toc16185688333277849646048980">
+          <w:hyperlink w:anchor="_Toc1623926470318650404781814">
             <w:r>
               <w:rPr>
                 <w:rStyle w:val="IndexLink"/>
@@ -1145,7 +1144,7 @@
                 <w:rStyle w:val="IndexLink"/>
                 <w:noProof/>
               </w:rPr>
-              <w:t>Numbering</w:t>
+              <w:t>Filebeat</w:t>
             </w:r>
             <w:r>
               <w:rPr>
@@ -1163,7 +1162,7 @@
               <w:rPr>
                 <w:noProof/>
               </w:rPr>
-              <w:instrText>PAGEREF  _Toc16185688333277849646048980 \h</w:instrText>
+              <w:instrText>PAGEREF  _Toc1623926470318650404781814 \h</w:instrText>
             </w:r>
             <w:r>
               <w:rPr>
@@ -1198,7 +1197,7 @@
               <w:tab w:leader="dot" w:pos="9010" w:val="right"/>
             </w:tabs>
           </w:pPr>
-          <w:hyperlink w:anchor="_Toc16185688333771463438820205">
+          <w:hyperlink w:anchor="_Toc16239264703761050406282003">
             <w:r>
               <w:rPr>
                 <w:rStyle w:val="IndexLink"/>
@@ -1215,7 +1214,8 @@
                 <w:rStyle w:val="IndexLink"/>
                 <w:noProof/>
               </w:rPr>
-              <w:t>Ordered Lists</w:t>
+              <w:t>Filebeat
+</w:t>
             </w:r>
             <w:r>
               <w:rPr>
@@ -1233,7 +1233,7 @@
               <w:rPr>
                 <w:noProof/>
               </w:rPr>
-              <w:instrText>PAGEREF  _Toc16185688333771463438820205 \h</w:instrText>
+              <w:instrText>PAGEREF  _Toc16239264703761050406282003 \h</w:instrText>
             </w:r>
             <w:r>
               <w:rPr>
@@ -1268,7 +1268,7 @@
               <w:tab w:leader="dot" w:pos="9010" w:val="right"/>
             </w:tabs>
           </w:pPr>
-          <w:hyperlink w:anchor="_Toc16185688334429486872583702">
+          <w:hyperlink w:anchor="_Toc16239264704269132592605385">
             <w:r>
               <w:rPr>
                 <w:rStyle w:val="IndexLink"/>
@@ -1285,7 +1285,8 @@
                 <w:rStyle w:val="IndexLink"/>
                 <w:noProof/>
               </w:rPr>
-              <w:t>Unordered Lists</w:t>
+              <w:t>1.0 Installing filebeat
+</w:t>
             </w:r>
             <w:r>
               <w:rPr>
@@ -1303,147 +1304,7 @@
               <w:rPr>
                 <w:noProof/>
               </w:rPr>
-              <w:instrText>PAGEREF  _Toc16185688334429486872583702 \h</w:instrText>
-            </w:r>
-            <w:r>
-              <w:rPr>
-                <w:noProof/>
-              </w:rPr>
-            </w:r>
-            <w:r>
-              <w:rPr>
-                <w:noProof/>
-              </w:rPr>
-              <w:fldChar w:fldCharType="separate"/>
-            </w:r>
-            <w:r>
-              <w:rPr>
-                <w:noProof/>
-              </w:rPr>
-              <w:t>1</w:t>
-            </w:r>
-            <w:r>
-              <w:rPr>
-                <w:noProof/>
-              </w:rPr>
-              <w:fldChar w:fldCharType="end"/>
-            </w:r>
-          </w:hyperlink>
-        </w:p>
-        <w:p w:rsidR="3030454637453234" w:rsidRDefault="3030454637453234">
-          <w:pPr>
-            <w:pStyle w:val="TOC1"/>
-            <w:tabs>
-              <w:tab w:pos="1" w:val="left"/>
-              <w:tab w:leader="dot" w:pos="9010" w:val="right"/>
-            </w:tabs>
-          </w:pPr>
-          <w:hyperlink w:anchor="_Toc16185688334979367191045212">
-            <w:r>
-              <w:rPr>
-                <w:rStyle w:val="IndexLink"/>
-                <w:noProof/>
-              </w:rPr>
-              <w:t/>
-            </w:r>
-            <w:r>
-              <w:rPr/>
-              <w:tab/>
-            </w:r>
-            <w:r>
-              <w:rPr>
-                <w:rStyle w:val="IndexLink"/>
-                <w:noProof/>
-              </w:rPr>
-              <w:t>numbering.md</w:t>
-            </w:r>
-            <w:r>
-              <w:rPr>
-                <w:noProof/>
-              </w:rPr>
-              <w:tab/>
-            </w:r>
-            <w:r>
-              <w:rPr>
-                <w:noProof/>
-              </w:rPr>
-              <w:fldChar w:fldCharType="begin"/>
-            </w:r>
-            <w:r>
-              <w:rPr>
-                <w:noProof/>
-              </w:rPr>
-              <w:instrText>PAGEREF  _Toc16185688334979367191045212 \h</w:instrText>
-            </w:r>
-            <w:r>
-              <w:rPr>
-                <w:noProof/>
-              </w:rPr>
-            </w:r>
-            <w:r>
-              <w:rPr>
-                <w:noProof/>
-              </w:rPr>
-              <w:fldChar w:fldCharType="separate"/>
-            </w:r>
-            <w:r>
-              <w:rPr>
-                <w:noProof/>
-              </w:rPr>
-              <w:t>1</w:t>
-            </w:r>
-            <w:r>
-              <w:rPr>
-                <w:noProof/>
-              </w:rPr>
-              <w:fldChar w:fldCharType="end"/>
-            </w:r>
-          </w:hyperlink>
-        </w:p>
-        <w:p w:rsidR="3030454637453234" w:rsidRDefault="3030454637453234">
-          <w:pPr>
-            <w:pStyle w:val="TOC2"/>
-            <w:tabs>
-              <w:tab w:pos="480" w:val="left"/>
-              <w:tab w:leader="dot" w:pos="9010" w:val="right"/>
-            </w:tabs>
-          </w:pPr>
-          <w:hyperlink w:anchor="_Toc16185688335443487005547912">
-            <w:r>
-              <w:rPr>
-                <w:rStyle w:val="IndexLink"/>
-                <w:noProof/>
-              </w:rPr>
-              <w:t/>
-            </w:r>
-            <w:r>
-              <w:rPr/>
-              <w:tab/>
-            </w:r>
-            <w:r>
-              <w:rPr>
-                <w:rStyle w:val="IndexLink"/>
-                <w:noProof/>
-              </w:rPr>
-              <w:t>Numbering</w:t>
-            </w:r>
-            <w:r>
-              <w:rPr>
-                <w:noProof/>
-              </w:rPr>
-              <w:tab/>
-            </w:r>
-            <w:r>
-              <w:rPr>
-                <w:noProof/>
-              </w:rPr>
-              <w:fldChar w:fldCharType="begin"/>
-            </w:r>
-            <w:r>
-              <w:rPr>
-                <w:noProof/>
-              </w:rPr>
-              <w:instrText>PAGEREF  _Toc16185688335443487005547912 \h</w:instrText>
+              <w:instrText>PAGEREF  _Toc16239264704269132592605385 \h</w:instrText>
             </w:r>
             <w:r>
               <w:rPr>
@@ -1478,7 +1339,7 @@
               <w:tab w:leader="dot" w:pos="9010" w:val="right"/>
             </w:tabs>
           </w:pPr>
-          <w:hyperlink w:anchor="_Toc161856883360310334046889">
+          <w:hyperlink w:anchor="_Toc16239264704795841654523420">
             <w:r>
               <w:rPr>
                 <w:rStyle w:val="IndexLink"/>
@@ -1495,7 +1356,8 @@
                 <w:rStyle w:val="IndexLink"/>
                 <w:noProof/>
               </w:rPr>
-              <w:t>Ordered Lists</w:t>
+              <w:t>2.0 How filebeat works
+</w:t>
             </w:r>
             <w:r>
               <w:rPr>
@@ -1513,7 +1375,149 @@
               <w:rPr>
                 <w:noProof/>
               </w:rPr>
-              <w:instrText>PAGEREF  _Toc161856883360310334046889 \h</w:instrText>
+              <w:instrText>PAGEREF  _Toc16239264704795841654523420 \h</w:instrText>
+            </w:r>
+            <w:r>
+              <w:rPr>
+                <w:noProof/>
+              </w:rPr>
+            </w:r>
+            <w:r>
+              <w:rPr>
+                <w:noProof/>
+              </w:rPr>
+              <w:fldChar w:fldCharType="separate"/>
+            </w:r>
+            <w:r>
+              <w:rPr>
+                <w:noProof/>
+              </w:rPr>
+              <w:t>1</w:t>
+            </w:r>
+            <w:r>
+              <w:rPr>
+                <w:noProof/>
+              </w:rPr>
+              <w:fldChar w:fldCharType="end"/>
+            </w:r>
+          </w:hyperlink>
+        </w:p>
+        <w:p w:rsidR="3030454637453234" w:rsidRDefault="3030454637453234">
+          <w:pPr>
+            <w:pStyle w:val="TOC4"/>
+            <w:tabs>
+              <w:tab w:pos="1280" w:val="left"/>
+              <w:tab w:leader="dot" w:pos="9010" w:val="right"/>
+            </w:tabs>
+          </w:pPr>
+          <w:hyperlink w:anchor="_Toc16239264705324448050795680">
+            <w:r>
+              <w:rPr>
+                <w:rStyle w:val="IndexLink"/>
+                <w:noProof/>
+              </w:rPr>
+              <w:t/>
+            </w:r>
+            <w:r>
+              <w:rPr/>
+              <w:tab/>
+            </w:r>
+            <w:r>
+              <w:rPr>
+                <w:rStyle w:val="IndexLink"/>
+                <w:noProof/>
+              </w:rPr>
+              <w:t>2.1 What is a harvester
+</w:t>
+            </w:r>
+            <w:r>
+              <w:rPr>
+                <w:noProof/>
+              </w:rPr>
+              <w:tab/>
+            </w:r>
+            <w:r>
+              <w:rPr>
+                <w:noProof/>
+              </w:rPr>
+              <w:fldChar w:fldCharType="begin"/>
+            </w:r>
+            <w:r>
+              <w:rPr>
+                <w:noProof/>
+              </w:rPr>
+              <w:instrText>PAGEREF  _Toc16239264705324448050795680 \h</w:instrText>
+            </w:r>
+            <w:r>
+              <w:rPr>
+                <w:noProof/>
+              </w:rPr>
+            </w:r>
+            <w:r>
+              <w:rPr>
+                <w:noProof/>
+              </w:rPr>
+              <w:fldChar w:fldCharType="separate"/>
+            </w:r>
+            <w:r>
+              <w:rPr>
+                <w:noProof/>
+              </w:rPr>
+              <w:t>1</w:t>
+            </w:r>
+            <w:r>
+              <w:rPr>
+                <w:noProof/>
+              </w:rPr>
+              <w:fldChar w:fldCharType="end"/>
+            </w:r>
+          </w:hyperlink>
+        </w:p>
+        <w:p w:rsidR="3030454637453234" w:rsidRDefault="3030454637453234">
+          <w:pPr>
+            <w:pStyle w:val="TOC4"/>
+            <w:tabs>
+              <w:tab w:pos="1280" w:val="left"/>
+              <w:tab w:leader="dot" w:pos="9010" w:val="right"/>
+            </w:tabs>
+          </w:pPr>
+          <w:hyperlink w:anchor="_Toc16239264705934552256543664">
+            <w:r>
+              <w:rPr>
+                <w:rStyle w:val="IndexLink"/>
+                <w:noProof/>
+              </w:rPr>
+              <w:t/>
+            </w:r>
+            <w:r>
+              <w:rPr/>
+              <w:tab/>
+            </w:r>
+            <w:r>
+              <w:rPr>
+                <w:rStyle w:val="IndexLink"/>
+                <w:noProof/>
+              </w:rPr>
+              <w:t>2.2 What is an input
+</w:t>
+            </w:r>
+            <w:r>
+              <w:rPr>
+                <w:noProof/>
+              </w:rPr>
+              <w:tab/>
+            </w:r>
+            <w:r>
+              <w:rPr>
+                <w:noProof/>
+              </w:rPr>
+              <w:fldChar w:fldCharType="begin"/>
+            </w:r>
+            <w:r>
+              <w:rPr>
+                <w:noProof/>
+              </w:rPr>
+              <w:instrText>PAGEREF  _Toc16239264705934552256543664 \h</w:instrText>
             </w:r>
             <w:r>
               <w:rPr>
@@ -1548,7 +1552,7 @@
               <w:tab w:leader="dot" w:pos="9010" w:val="right"/>
             </w:tabs>
           </w:pPr>
-          <w:hyperlink w:anchor="_Toc16185688336594271880431359">
+          <w:hyperlink w:anchor="_Toc16239264706459713073600040">
             <w:r>
               <w:rPr>
                 <w:rStyle w:val="IndexLink"/>
@@ -1565,7 +1569,8 @@
                 <w:rStyle w:val="IndexLink"/>
                 <w:noProof/>
               </w:rPr>
-              <w:t>Unordered Lists</w:t>
+              <w:t>3.0 Filebeat configuration
+</w:t>
             </w:r>
             <w:r>
               <w:rPr>
@@ -1583,7 +1588,1072 @@
               <w:rPr>
                 <w:noProof/>
               </w:rPr>
-              <w:instrText>PAGEREF  _Toc16185688336594271880431359 \h</w:instrText>
+              <w:instrText>PAGEREF  _Toc16239264706459713073600040 \h</w:instrText>
+            </w:r>
+            <w:r>
+              <w:rPr>
+                <w:noProof/>
+              </w:rPr>
+            </w:r>
+            <w:r>
+              <w:rPr>
+                <w:noProof/>
+              </w:rPr>
+              <w:fldChar w:fldCharType="separate"/>
+            </w:r>
+            <w:r>
+              <w:rPr>
+                <w:noProof/>
+              </w:rPr>
+              <w:t>1</w:t>
+            </w:r>
+            <w:r>
+              <w:rPr>
+                <w:noProof/>
+              </w:rPr>
+              <w:fldChar w:fldCharType="end"/>
+            </w:r>
+          </w:hyperlink>
+        </w:p>
+        <w:p w:rsidR="3030454637453234" w:rsidRDefault="3030454637453234">
+          <w:pPr>
+            <w:pStyle w:val="TOC4"/>
+            <w:tabs>
+              <w:tab w:pos="1280" w:val="left"/>
+              <w:tab w:leader="dot" w:pos="9010" w:val="right"/>
+            </w:tabs>
+          </w:pPr>
+          <w:hyperlink w:anchor="_Toc16239264706924329750385855">
+            <w:r>
+              <w:rPr>
+                <w:rStyle w:val="IndexLink"/>
+                <w:noProof/>
+              </w:rPr>
+              <w:t/>
+            </w:r>
+            <w:r>
+              <w:rPr/>
+              <w:tab/>
+            </w:r>
+            <w:r>
+              <w:rPr>
+                <w:rStyle w:val="IndexLink"/>
+                <w:noProof/>
+              </w:rPr>
+              <w:t>3.1 Specifying modules
+</w:t>
+            </w:r>
+            <w:r>
+              <w:rPr>
+                <w:noProof/>
+              </w:rPr>
+              <w:tab/>
+            </w:r>
+            <w:r>
+              <w:rPr>
+                <w:noProof/>
+              </w:rPr>
+              <w:fldChar w:fldCharType="begin"/>
+            </w:r>
+            <w:r>
+              <w:rPr>
+                <w:noProof/>
+              </w:rPr>
+              <w:instrText>PAGEREF  _Toc16239264706924329750385855 \h</w:instrText>
+            </w:r>
+            <w:r>
+              <w:rPr>
+                <w:noProof/>
+              </w:rPr>
+            </w:r>
+            <w:r>
+              <w:rPr>
+                <w:noProof/>
+              </w:rPr>
+              <w:fldChar w:fldCharType="separate"/>
+            </w:r>
+            <w:r>
+              <w:rPr>
+                <w:noProof/>
+              </w:rPr>
+              <w:t>1</w:t>
+            </w:r>
+            <w:r>
+              <w:rPr>
+                <w:noProof/>
+              </w:rPr>
+              <w:fldChar w:fldCharType="end"/>
+            </w:r>
+          </w:hyperlink>
+        </w:p>
+        <w:p w:rsidR="3030454637453234" w:rsidRDefault="3030454637453234">
+          <w:pPr>
+            <w:pStyle w:val="TOC4"/>
+            <w:tabs>
+              <w:tab w:pos="1280" w:val="left"/>
+              <w:tab w:leader="dot" w:pos="9010" w:val="right"/>
+            </w:tabs>
+          </w:pPr>
+          <w:hyperlink w:anchor="_Toc16239264707428347500318393">
+            <w:r>
+              <w:rPr>
+                <w:rStyle w:val="IndexLink"/>
+                <w:noProof/>
+              </w:rPr>
+              <w:t/>
+            </w:r>
+            <w:r>
+              <w:rPr/>
+              <w:tab/>
+            </w:r>
+            <w:r>
+              <w:rPr>
+                <w:rStyle w:val="IndexLink"/>
+                <w:noProof/>
+              </w:rPr>
+              <w:t>3.2 Inputs configuration
+</w:t>
+            </w:r>
+            <w:r>
+              <w:rPr>
+                <w:noProof/>
+              </w:rPr>
+              <w:tab/>
+            </w:r>
+            <w:r>
+              <w:rPr>
+                <w:noProof/>
+              </w:rPr>
+              <w:fldChar w:fldCharType="begin"/>
+            </w:r>
+            <w:r>
+              <w:rPr>
+                <w:noProof/>
+              </w:rPr>
+              <w:instrText>PAGEREF  _Toc16239264707428347500318393 \h</w:instrText>
+            </w:r>
+            <w:r>
+              <w:rPr>
+                <w:noProof/>
+              </w:rPr>
+            </w:r>
+            <w:r>
+              <w:rPr>
+                <w:noProof/>
+              </w:rPr>
+              <w:fldChar w:fldCharType="separate"/>
+            </w:r>
+            <w:r>
+              <w:rPr>
+                <w:noProof/>
+              </w:rPr>
+              <w:t>1</w:t>
+            </w:r>
+            <w:r>
+              <w:rPr>
+                <w:noProof/>
+              </w:rPr>
+              <w:fldChar w:fldCharType="end"/>
+            </w:r>
+          </w:hyperlink>
+        </w:p>
+        <w:p w:rsidR="3030454637453234" w:rsidRDefault="3030454637453234">
+          <w:pPr>
+            <w:pStyle w:val="TOC4"/>
+            <w:tabs>
+              <w:tab w:pos="1280" w:val="left"/>
+              <w:tab w:leader="dot" w:pos="9010" w:val="right"/>
+            </w:tabs>
+          </w:pPr>
+          <w:hyperlink w:anchor="_Toc16239264707929941626385954">
+            <w:r>
+              <w:rPr>
+                <w:rStyle w:val="IndexLink"/>
+                <w:noProof/>
+              </w:rPr>
+              <w:t/>
+            </w:r>
+            <w:r>
+              <w:rPr/>
+              <w:tab/>
+            </w:r>
+            <w:r>
+              <w:rPr>
+                <w:rStyle w:val="IndexLink"/>
+                <w:noProof/>
+              </w:rPr>
+              <w:t>3.3 Output configuration
+</w:t>
+            </w:r>
+            <w:r>
+              <w:rPr>
+                <w:noProof/>
+              </w:rPr>
+              <w:tab/>
+            </w:r>
+            <w:r>
+              <w:rPr>
+                <w:noProof/>
+              </w:rPr>
+              <w:fldChar w:fldCharType="begin"/>
+            </w:r>
+            <w:r>
+              <w:rPr>
+                <w:noProof/>
+              </w:rPr>
+              <w:instrText>PAGEREF  _Toc16239264707929941626385954 \h</w:instrText>
+            </w:r>
+            <w:r>
+              <w:rPr>
+                <w:noProof/>
+              </w:rPr>
+            </w:r>
+            <w:r>
+              <w:rPr>
+                <w:noProof/>
+              </w:rPr>
+              <w:fldChar w:fldCharType="separate"/>
+            </w:r>
+            <w:r>
+              <w:rPr>
+                <w:noProof/>
+              </w:rPr>
+              <w:t>1</w:t>
+            </w:r>
+            <w:r>
+              <w:rPr>
+                <w:noProof/>
+              </w:rPr>
+              <w:fldChar w:fldCharType="end"/>
+            </w:r>
+          </w:hyperlink>
+        </w:p>
+        <w:p w:rsidR="3030454637453234" w:rsidRDefault="3030454637453234">
+          <w:pPr>
+            <w:pStyle w:val="TOC4"/>
+            <w:tabs>
+              <w:tab w:pos="1280" w:val="left"/>
+              <w:tab w:leader="dot" w:pos="9010" w:val="right"/>
+            </w:tabs>
+          </w:pPr>
+          <w:hyperlink w:anchor="_Toc16239264708401927583434234">
+            <w:r>
+              <w:rPr>
+                <w:rStyle w:val="IndexLink"/>
+                <w:noProof/>
+              </w:rPr>
+              <w:t/>
+            </w:r>
+            <w:r>
+              <w:rPr/>
+              <w:tab/>
+            </w:r>
+            <w:r>
+              <w:rPr>
+                <w:rStyle w:val="IndexLink"/>
+                <w:noProof/>
+              </w:rPr>
+              <w:t>3.4 Multiline messages management
+</w:t>
+            </w:r>
+            <w:r>
+              <w:rPr>
+                <w:noProof/>
+              </w:rPr>
+              <w:tab/>
+            </w:r>
+            <w:r>
+              <w:rPr>
+                <w:noProof/>
+              </w:rPr>
+              <w:fldChar w:fldCharType="begin"/>
+            </w:r>
+            <w:r>
+              <w:rPr>
+                <w:noProof/>
+              </w:rPr>
+              <w:instrText>PAGEREF  _Toc16239264708401927583434234 \h</w:instrText>
+            </w:r>
+            <w:r>
+              <w:rPr>
+                <w:noProof/>
+              </w:rPr>
+            </w:r>
+            <w:r>
+              <w:rPr>
+                <w:noProof/>
+              </w:rPr>
+              <w:fldChar w:fldCharType="separate"/>
+            </w:r>
+            <w:r>
+              <w:rPr>
+                <w:noProof/>
+              </w:rPr>
+              <w:t>1</w:t>
+            </w:r>
+            <w:r>
+              <w:rPr>
+                <w:noProof/>
+              </w:rPr>
+              <w:fldChar w:fldCharType="end"/>
+            </w:r>
+          </w:hyperlink>
+        </w:p>
+        <w:p w:rsidR="3030454637453234" w:rsidRDefault="3030454637453234">
+          <w:pPr>
+            <w:pStyle w:val="TOC5"/>
+            <w:tabs>
+              <w:tab w:pos="1920" w:val="left"/>
+              <w:tab w:leader="dot" w:pos="9010" w:val="right"/>
+            </w:tabs>
+          </w:pPr>
+          <w:hyperlink w:anchor="_Toc16239264708937957990480409">
+            <w:r>
+              <w:rPr>
+                <w:rStyle w:val="IndexLink"/>
+                <w:noProof/>
+              </w:rPr>
+              <w:t/>
+            </w:r>
+            <w:r>
+              <w:rPr/>
+              <w:tab/>
+            </w:r>
+            <w:r>
+              <w:rPr>
+                <w:rStyle w:val="IndexLink"/>
+                <w:noProof/>
+              </w:rPr>
+              <w:t>3.4.1 Configuration options
+</w:t>
+            </w:r>
+            <w:r>
+              <w:rPr>
+                <w:noProof/>
+              </w:rPr>
+              <w:tab/>
+            </w:r>
+            <w:r>
+              <w:rPr>
+                <w:noProof/>
+              </w:rPr>
+              <w:fldChar w:fldCharType="begin"/>
+            </w:r>
+            <w:r>
+              <w:rPr>
+                <w:noProof/>
+              </w:rPr>
+              <w:instrText>PAGEREF  _Toc16239264708937957990480409 \h</w:instrText>
+            </w:r>
+            <w:r>
+              <w:rPr>
+                <w:noProof/>
+              </w:rPr>
+            </w:r>
+            <w:r>
+              <w:rPr>
+                <w:noProof/>
+              </w:rPr>
+              <w:fldChar w:fldCharType="separate"/>
+            </w:r>
+            <w:r>
+              <w:rPr>
+                <w:noProof/>
+              </w:rPr>
+              <w:t>1</w:t>
+            </w:r>
+            <w:r>
+              <w:rPr>
+                <w:noProof/>
+              </w:rPr>
+              <w:fldChar w:fldCharType="end"/>
+            </w:r>
+          </w:hyperlink>
+        </w:p>
+        <w:p w:rsidR="3030454637453234" w:rsidRDefault="3030454637453234">
+          <w:pPr>
+            <w:pStyle w:val="TOC4"/>
+            <w:tabs>
+              <w:tab w:pos="1280" w:val="left"/>
+              <w:tab w:leader="dot" w:pos="9010" w:val="right"/>
+            </w:tabs>
+          </w:pPr>
+          <w:hyperlink w:anchor="_Toc16239264709614905539043334">
+            <w:r>
+              <w:rPr>
+                <w:rStyle w:val="IndexLink"/>
+                <w:noProof/>
+              </w:rPr>
+              <w:t/>
+            </w:r>
+            <w:r>
+              <w:rPr/>
+              <w:tab/>
+            </w:r>
+            <w:r>
+              <w:rPr>
+                <w:rStyle w:val="IndexLink"/>
+                <w:noProof/>
+              </w:rPr>
+              <w:t>3.5 Filter and enhance the exported data
+</w:t>
+            </w:r>
+            <w:r>
+              <w:rPr>
+                <w:noProof/>
+              </w:rPr>
+              <w:tab/>
+            </w:r>
+            <w:r>
+              <w:rPr>
+                <w:noProof/>
+              </w:rPr>
+              <w:fldChar w:fldCharType="begin"/>
+            </w:r>
+            <w:r>
+              <w:rPr>
+                <w:noProof/>
+              </w:rPr>
+              <w:instrText>PAGEREF  _Toc16239264709614905539043334 \h</w:instrText>
+            </w:r>
+            <w:r>
+              <w:rPr>
+                <w:noProof/>
+              </w:rPr>
+            </w:r>
+            <w:r>
+              <w:rPr>
+                <w:noProof/>
+              </w:rPr>
+              <w:fldChar w:fldCharType="separate"/>
+            </w:r>
+            <w:r>
+              <w:rPr>
+                <w:noProof/>
+              </w:rPr>
+              <w:t>1</w:t>
+            </w:r>
+            <w:r>
+              <w:rPr>
+                <w:noProof/>
+              </w:rPr>
+              <w:fldChar w:fldCharType="end"/>
+            </w:r>
+          </w:hyperlink>
+        </w:p>
+        <w:p w:rsidR="3030454637453234" w:rsidRDefault="3030454637453234">
+          <w:pPr>
+            <w:pStyle w:val="TOC5"/>
+            <w:tabs>
+              <w:tab w:pos="1920" w:val="left"/>
+              <w:tab w:leader="dot" w:pos="9010" w:val="right"/>
+            </w:tabs>
+          </w:pPr>
+          <w:hyperlink w:anchor="_Toc16239264710229894165695857">
+            <w:r>
+              <w:rPr>
+                <w:rStyle w:val="IndexLink"/>
+                <w:noProof/>
+              </w:rPr>
+              <w:t/>
+            </w:r>
+            <w:r>
+              <w:rPr/>
+              <w:tab/>
+            </w:r>
+            <w:r>
+              <w:rPr>
+                <w:rStyle w:val="IndexLink"/>
+                <w:noProof/>
+              </w:rPr>
+              <w:t>3.5.1 Processors
+</w:t>
+            </w:r>
+            <w:r>
+              <w:rPr>
+                <w:noProof/>
+              </w:rPr>
+              <w:tab/>
+            </w:r>
+            <w:r>
+              <w:rPr>
+                <w:noProof/>
+              </w:rPr>
+              <w:fldChar w:fldCharType="begin"/>
+            </w:r>
+            <w:r>
+              <w:rPr>
+                <w:noProof/>
+              </w:rPr>
+              <w:instrText>PAGEREF  _Toc16239264710229894165695857 \h</w:instrText>
+            </w:r>
+            <w:r>
+              <w:rPr>
+                <w:noProof/>
+              </w:rPr>
+            </w:r>
+            <w:r>
+              <w:rPr>
+                <w:noProof/>
+              </w:rPr>
+              <w:fldChar w:fldCharType="separate"/>
+            </w:r>
+            <w:r>
+              <w:rPr>
+                <w:noProof/>
+              </w:rPr>
+              <w:t>1</w:t>
+            </w:r>
+            <w:r>
+              <w:rPr>
+                <w:noProof/>
+              </w:rPr>
+              <w:fldChar w:fldCharType="end"/>
+            </w:r>
+          </w:hyperlink>
+        </w:p>
+        <w:p w:rsidR="3030454637453234" w:rsidRDefault="3030454637453234">
+          <w:pPr>
+            <w:pStyle w:val="TOC4"/>
+            <w:tabs>
+              <w:tab w:pos="1280" w:val="left"/>
+              <w:tab w:leader="dot" w:pos="9010" w:val="right"/>
+            </w:tabs>
+          </w:pPr>
+          <w:hyperlink w:anchor="_Toc16239264710687565896573521">
+            <w:r>
+              <w:rPr>
+                <w:rStyle w:val="IndexLink"/>
+                <w:noProof/>
+              </w:rPr>
+              <w:t/>
+            </w:r>
+            <w:r>
+              <w:rPr/>
+              <w:tab/>
+            </w:r>
+            <w:r>
+              <w:rPr>
+                <w:rStyle w:val="IndexLink"/>
+                <w:noProof/>
+              </w:rPr>
+              <w:t>3.6 Other configurations
+</w:t>
+            </w:r>
+            <w:r>
+              <w:rPr>
+                <w:noProof/>
+              </w:rPr>
+              <w:tab/>
+            </w:r>
+            <w:r>
+              <w:rPr>
+                <w:noProof/>
+              </w:rPr>
+              <w:fldChar w:fldCharType="begin"/>
+            </w:r>
+            <w:r>
+              <w:rPr>
+                <w:noProof/>
+              </w:rPr>
+              <w:instrText>PAGEREF  _Toc16239264710687565896573521 \h</w:instrText>
+            </w:r>
+            <w:r>
+              <w:rPr>
+                <w:noProof/>
+              </w:rPr>
+            </w:r>
+            <w:r>
+              <w:rPr>
+                <w:noProof/>
+              </w:rPr>
+              <w:fldChar w:fldCharType="separate"/>
+            </w:r>
+            <w:r>
+              <w:rPr>
+                <w:noProof/>
+              </w:rPr>
+              <w:t>1</w:t>
+            </w:r>
+            <w:r>
+              <w:rPr>
+                <w:noProof/>
+              </w:rPr>
+              <w:fldChar w:fldCharType="end"/>
+            </w:r>
+          </w:hyperlink>
+        </w:p>
+        <w:p w:rsidR="3030454637453234" w:rsidRDefault="3030454637453234">
+          <w:pPr>
+            <w:pStyle w:val="TOC3"/>
+            <w:tabs>
+              <w:tab w:pos="960" w:val="left"/>
+              <w:tab w:leader="dot" w:pos="9010" w:val="right"/>
+            </w:tabs>
+          </w:pPr>
+          <w:hyperlink w:anchor="_Toc16239264711151517038284367">
+            <w:r>
+              <w:rPr>
+                <w:rStyle w:val="IndexLink"/>
+                <w:noProof/>
+              </w:rPr>
+              <w:t/>
+            </w:r>
+            <w:r>
+              <w:rPr/>
+              <w:tab/>
+            </w:r>
+            <w:r>
+              <w:rPr>
+                <w:rStyle w:val="IndexLink"/>
+                <w:noProof/>
+              </w:rPr>
+              <w:t>4.0 Running filebeat
+</w:t>
+            </w:r>
+            <w:r>
+              <w:rPr>
+                <w:noProof/>
+              </w:rPr>
+              <w:tab/>
+            </w:r>
+            <w:r>
+              <w:rPr>
+                <w:noProof/>
+              </w:rPr>
+              <w:fldChar w:fldCharType="begin"/>
+            </w:r>
+            <w:r>
+              <w:rPr>
+                <w:noProof/>
+              </w:rPr>
+              <w:instrText>PAGEREF  _Toc16239264711151517038284367 \h</w:instrText>
+            </w:r>
+            <w:r>
+              <w:rPr>
+                <w:noProof/>
+              </w:rPr>
+            </w:r>
+            <w:r>
+              <w:rPr>
+                <w:noProof/>
+              </w:rPr>
+              <w:fldChar w:fldCharType="separate"/>
+            </w:r>
+            <w:r>
+              <w:rPr>
+                <w:noProof/>
+              </w:rPr>
+              <w:t>1</w:t>
+            </w:r>
+            <w:r>
+              <w:rPr>
+                <w:noProof/>
+              </w:rPr>
+              <w:fldChar w:fldCharType="end"/>
+            </w:r>
+          </w:hyperlink>
+        </w:p>
+        <w:p w:rsidR="3030454637453234" w:rsidRDefault="3030454637453234">
+          <w:pPr>
+            <w:pStyle w:val="TOC4"/>
+            <w:tabs>
+              <w:tab w:pos="1280" w:val="left"/>
+              <w:tab w:leader="dot" w:pos="9010" w:val="right"/>
+            </w:tabs>
+          </w:pPr>
+          <w:hyperlink w:anchor="_Toc16239264711656305412516028">
+            <w:r>
+              <w:rPr>
+                <w:rStyle w:val="IndexLink"/>
+                <w:noProof/>
+              </w:rPr>
+              <w:t/>
+            </w:r>
+            <w:r>
+              <w:rPr/>
+              <w:tab/>
+            </w:r>
+            <w:r>
+              <w:rPr>
+                <w:rStyle w:val="IndexLink"/>
+                <w:noProof/>
+              </w:rPr>
+              <w:t>4.1 Command line
+</w:t>
+            </w:r>
+            <w:r>
+              <w:rPr>
+                <w:noProof/>
+              </w:rPr>
+              <w:tab/>
+            </w:r>
+            <w:r>
+              <w:rPr>
+                <w:noProof/>
+              </w:rPr>
+              <w:fldChar w:fldCharType="begin"/>
+            </w:r>
+            <w:r>
+              <w:rPr>
+                <w:noProof/>
+              </w:rPr>
+              <w:instrText>PAGEREF  _Toc16239264711656305412516028 \h</w:instrText>
+            </w:r>
+            <w:r>
+              <w:rPr>
+                <w:noProof/>
+              </w:rPr>
+            </w:r>
+            <w:r>
+              <w:rPr>
+                <w:noProof/>
+              </w:rPr>
+              <w:fldChar w:fldCharType="separate"/>
+            </w:r>
+            <w:r>
+              <w:rPr>
+                <w:noProof/>
+              </w:rPr>
+              <w:t>1</w:t>
+            </w:r>
+            <w:r>
+              <w:rPr>
+                <w:noProof/>
+              </w:rPr>
+              <w:fldChar w:fldCharType="end"/>
+            </w:r>
+          </w:hyperlink>
+        </w:p>
+        <w:p w:rsidR="3030454637453234" w:rsidRDefault="3030454637453234">
+          <w:pPr>
+            <w:pStyle w:val="TOC4"/>
+            <w:tabs>
+              <w:tab w:pos="1280" w:val="left"/>
+              <w:tab w:leader="dot" w:pos="9010" w:val="right"/>
+            </w:tabs>
+          </w:pPr>
+          <w:hyperlink w:anchor="_Toc16239264712142182002956982">
+            <w:r>
+              <w:rPr>
+                <w:rStyle w:val="IndexLink"/>
+                <w:noProof/>
+              </w:rPr>
+              <w:t/>
+            </w:r>
+            <w:r>
+              <w:rPr/>
+              <w:tab/>
+            </w:r>
+            <w:r>
+              <w:rPr>
+                <w:rStyle w:val="IndexLink"/>
+                <w:noProof/>
+              </w:rPr>
+              <w:t>4.2 Running filebeat on docker
+</w:t>
+            </w:r>
+            <w:r>
+              <w:rPr>
+                <w:noProof/>
+              </w:rPr>
+              <w:tab/>
+            </w:r>
+            <w:r>
+              <w:rPr>
+                <w:noProof/>
+              </w:rPr>
+              <w:fldChar w:fldCharType="begin"/>
+            </w:r>
+            <w:r>
+              <w:rPr>
+                <w:noProof/>
+              </w:rPr>
+              <w:instrText>PAGEREF  _Toc16239264712142182002956982 \h</w:instrText>
+            </w:r>
+            <w:r>
+              <w:rPr>
+                <w:noProof/>
+              </w:rPr>
+            </w:r>
+            <w:r>
+              <w:rPr>
+                <w:noProof/>
+              </w:rPr>
+              <w:fldChar w:fldCharType="separate"/>
+            </w:r>
+            <w:r>
+              <w:rPr>
+                <w:noProof/>
+              </w:rPr>
+              <w:t>1</w:t>
+            </w:r>
+            <w:r>
+              <w:rPr>
+                <w:noProof/>
+              </w:rPr>
+              <w:fldChar w:fldCharType="end"/>
+            </w:r>
+          </w:hyperlink>
+        </w:p>
+        <w:p w:rsidR="3030454637453234" w:rsidRDefault="3030454637453234">
+          <w:pPr>
+            <w:pStyle w:val="TOC5"/>
+            <w:tabs>
+              <w:tab w:pos="1920" w:val="left"/>
+              <w:tab w:leader="dot" w:pos="9010" w:val="right"/>
+            </w:tabs>
+          </w:pPr>
+          <w:hyperlink w:anchor="_Toc16239264712626822480758004">
+            <w:r>
+              <w:rPr>
+                <w:rStyle w:val="IndexLink"/>
+                <w:noProof/>
+              </w:rPr>
+              <w:t/>
+            </w:r>
+            <w:r>
+              <w:rPr/>
+              <w:tab/>
+            </w:r>
+            <w:r>
+              <w:rPr>
+                <w:rStyle w:val="IndexLink"/>
+                <w:noProof/>
+              </w:rPr>
+              <w:t>4.2.1 Pulling the image
+</w:t>
+            </w:r>
+            <w:r>
+              <w:rPr>
+                <w:noProof/>
+              </w:rPr>
+              <w:tab/>
+            </w:r>
+            <w:r>
+              <w:rPr>
+                <w:noProof/>
+              </w:rPr>
+              <w:fldChar w:fldCharType="begin"/>
+            </w:r>
+            <w:r>
+              <w:rPr>
+                <w:noProof/>
+              </w:rPr>
+              <w:instrText>PAGEREF  _Toc16239264712626822480758004 \h</w:instrText>
+            </w:r>
+            <w:r>
+              <w:rPr>
+                <w:noProof/>
+              </w:rPr>
+            </w:r>
+            <w:r>
+              <w:rPr>
+                <w:noProof/>
+              </w:rPr>
+              <w:fldChar w:fldCharType="separate"/>
+            </w:r>
+            <w:r>
+              <w:rPr>
+                <w:noProof/>
+              </w:rPr>
+              <w:t>1</w:t>
+            </w:r>
+            <w:r>
+              <w:rPr>
+                <w:noProof/>
+              </w:rPr>
+              <w:fldChar w:fldCharType="end"/>
+            </w:r>
+          </w:hyperlink>
+        </w:p>
+        <w:p w:rsidR="3030454637453234" w:rsidRDefault="3030454637453234">
+          <w:pPr>
+            <w:pStyle w:val="TOC5"/>
+            <w:tabs>
+              <w:tab w:pos="1920" w:val="left"/>
+              <w:tab w:leader="dot" w:pos="9010" w:val="right"/>
+            </w:tabs>
+          </w:pPr>
+          <w:hyperlink w:anchor="_Toc16239264713113191061862358">
+            <w:r>
+              <w:rPr>
+                <w:rStyle w:val="IndexLink"/>
+                <w:noProof/>
+              </w:rPr>
+              <w:t/>
+            </w:r>
+            <w:r>
+              <w:rPr/>
+              <w:tab/>
+            </w:r>
+            <w:r>
+              <w:rPr>
+                <w:rStyle w:val="IndexLink"/>
+                <w:noProof/>
+              </w:rPr>
+              <w:t>4.2.2 Configure filebeat on docker
+</w:t>
+            </w:r>
+            <w:r>
+              <w:rPr>
+                <w:noProof/>
+              </w:rPr>
+              <w:tab/>
+            </w:r>
+            <w:r>
+              <w:rPr>
+                <w:noProof/>
+              </w:rPr>
+              <w:fldChar w:fldCharType="begin"/>
+            </w:r>
+            <w:r>
+              <w:rPr>
+                <w:noProof/>
+              </w:rPr>
+              <w:instrText>PAGEREF  _Toc16239264713113191061862358 \h</w:instrText>
+            </w:r>
+            <w:r>
+              <w:rPr>
+                <w:noProof/>
+              </w:rPr>
+            </w:r>
+            <w:r>
+              <w:rPr>
+                <w:noProof/>
+              </w:rPr>
+              <w:fldChar w:fldCharType="separate"/>
+            </w:r>
+            <w:r>
+              <w:rPr>
+                <w:noProof/>
+              </w:rPr>
+              <w:t>1</w:t>
+            </w:r>
+            <w:r>
+              <w:rPr>
+                <w:noProof/>
+              </w:rPr>
+              <w:fldChar w:fldCharType="end"/>
+            </w:r>
+          </w:hyperlink>
+        </w:p>
+        <w:p w:rsidR="3030454637453234" w:rsidRDefault="3030454637453234">
+          <w:pPr>
+            <w:pStyle w:val="TOC6"/>
+            <w:tabs>
+              <w:tab w:pos="2400" w:val="left"/>
+              <w:tab w:leader="dot" w:pos="9010" w:val="right"/>
+            </w:tabs>
+          </w:pPr>
+          <w:hyperlink w:anchor="_Toc16239264713568900339586285">
+            <w:r>
+              <w:rPr>
+                <w:rStyle w:val="IndexLink"/>
+                <w:noProof/>
+              </w:rPr>
+              <w:t/>
+            </w:r>
+            <w:r>
+              <w:rPr/>
+              <w:tab/>
+            </w:r>
+            <w:r>
+              <w:rPr>
+                <w:rStyle w:val="IndexLink"/>
+                <w:noProof/>
+              </w:rPr>
+              <w:t>4.2.2.1
+</w:t>
+            </w:r>
+            <w:r>
+              <w:rPr>
+                <w:noProof/>
+              </w:rPr>
+              <w:tab/>
+            </w:r>
+            <w:r>
+              <w:rPr>
+                <w:noProof/>
+              </w:rPr>
+              <w:fldChar w:fldCharType="begin"/>
+            </w:r>
+            <w:r>
+              <w:rPr>
+                <w:noProof/>
+              </w:rPr>
+              <w:instrText>PAGEREF  _Toc16239264713568900339586285 \h</w:instrText>
+            </w:r>
+            <w:r>
+              <w:rPr>
+                <w:noProof/>
+              </w:rPr>
+            </w:r>
+            <w:r>
+              <w:rPr>
+                <w:noProof/>
+              </w:rPr>
+              <w:fldChar w:fldCharType="separate"/>
+            </w:r>
+            <w:r>
+              <w:rPr>
+                <w:noProof/>
+              </w:rPr>
+              <w:t>1</w:t>
+            </w:r>
+            <w:r>
+              <w:rPr>
+                <w:noProof/>
+              </w:rPr>
+              <w:fldChar w:fldCharType="end"/>
+            </w:r>
+          </w:hyperlink>
+        </w:p>
+        <w:p w:rsidR="3030454637453234" w:rsidRDefault="3030454637453234">
+          <w:pPr>
+            <w:pStyle w:val="TOC6"/>
+            <w:tabs>
+              <w:tab w:pos="2400" w:val="left"/>
+              <w:tab w:leader="dot" w:pos="9010" w:val="right"/>
+            </w:tabs>
+          </w:pPr>
+          <w:hyperlink w:anchor="_Toc16239264714074068152070946">
+            <w:r>
+              <w:rPr>
+                <w:rStyle w:val="IndexLink"/>
+                <w:noProof/>
+              </w:rPr>
+              <w:t/>
+            </w:r>
+            <w:r>
+              <w:rPr/>
+              <w:tab/>
+            </w:r>
+            <w:r>
+              <w:rPr>
+                <w:rStyle w:val="IndexLink"/>
+                <w:noProof/>
+              </w:rPr>
+              <w:t>4.2.2.2 Custom image configuration
+</w:t>
+            </w:r>
+            <w:r>
+              <w:rPr>
+                <w:noProof/>
+              </w:rPr>
+              <w:tab/>
+            </w:r>
+            <w:r>
+              <w:rPr>
+                <w:noProof/>
+              </w:rPr>
+              <w:fldChar w:fldCharType="begin"/>
+            </w:r>
+            <w:r>
+              <w:rPr>
+                <w:noProof/>
+              </w:rPr>
+              <w:instrText>PAGEREF  _Toc16239264714074068152070946 \h</w:instrText>
             </w:r>
             <w:r>
               <w:rPr>
@@ -1733,45 +2803,11 @@
         </w:p>
       </w:sdtContent>
     </w:sdt>
-    <w:sdt>
-      <w:sdtPr>
-        <w:id w:val="4844945"/>
-        <w:docPartObj>
-          <w:docPartGallery w:val="Table of Figure"/>
-        </w:docPartObj>
-      </w:sdtPr>
-      <w:sdtEndPr>
-        <w:rPr>
-          <w:rFonts w:asciiTheme="minorHAnsi" w:eastAsiaTheme="minorHAnsi" w:hAnsiTheme="minorHAnsi" w:cstheme="minorBidi"/>
-          <w:b w:val="off"/>
-          <w:bCs w:val="off"/>
-          <w:color w:val="auto"/>
-          <w:sz w:val="24"/>
-          <w:szCs w:val="24"/>
-        </w:rPr>
-      </w:sdtEndPr>
-      <w:sdtContent>
-        <w:p w:rsidR="3030454637453234" w:rsidRDefault="3030454637453234">
-          <w:pPr>
-            <w:pStyle w:val="TOCHeading"/>
-          </w:pPr>
-          <w:r>
-            <w:t>Table of Figures</w:t>
-          </w:r>
-        </w:p>
-        <w:p>
-          <w:pPr>
-            <w:rPr>
-              <w:rFonts w:cs="Arial"/>
-              <w:color w:themeColor="text1"/>
-            </w:rPr>
-          </w:pPr>
-          <w:r>
-            <w:fldChar w:fldCharType="end"/>
-          </w:r>
-        </w:p>
-      </w:sdtContent>
-    </w:sdt>
+    <w:p>
+      <w:pPr/>
+      <w:bookmarkStart w:id="0" w:name="_GoBack"/>
+      <w:bookmarkEnd w:id="0"/>
+    </w:p>
     <w:p>
       <w:pPr>
         <w:pStyle w:val="Heading1"/>
@@ -2470,12 +3506,26 @@
       <w:pPr>
         <w:pStyle w:val="Heading1"/>
       </w:pPr>
-      <w:bookmarkStart w:name="_Toc16185688332892891764708374" w:id="1"/>
-      <w:r>
-        <w:rPr>
-          <w:rStyle w:val=""/>
-        </w:rPr>
-        <w:t>numbering.md</w:t>
+      <w:bookmarkStart w:name="_Toc16239264702666371887280548" w:id="1"/>
+      <w:r>
+        <w:rPr>
+          <w:rStyle w:val=""/>
+        </w:rPr>
+        <w:t>vh</w:t>
+      </w:r>
+      <w:r>
+        <w:rPr>
+          <w:rStyle w:val=""/>
+        </w:rPr>
+        <w:t xml:space="preserve">
+</w:t>
+      </w:r>
+      <w:r>
+        <w:rPr>
+          <w:rStyle w:val=""/>
+        </w:rPr>
+        <w:t xml:space="preserve">
+</w:t>
       </w:r>
       <w:bookmarkEnd w:id="1"/>
       <w:bookmarkEnd/>
@@ -2484,12 +3534,12 @@
       <w:pPr>
         <w:pStyle w:val="Heading2"/>
       </w:pPr>
-      <w:bookmarkStart w:name="_Toc16185688333277849646048980" w:id="1"/>
-      <w:r>
-        <w:rPr>
-          <w:rStyle w:val=""/>
-        </w:rPr>
-        <w:t>Numbering</w:t>
+      <w:bookmarkStart w:name="_Toc1623926470318650404781814" w:id="1"/>
+      <w:r>
+        <w:rPr>
+          <w:rStyle w:val=""/>
+        </w:rPr>
+        <w:t>Filebeat</w:t>
       </w:r>
       <w:bookmarkEnd w:id="1"/>
       <w:bookmarkEnd/>
@@ -2498,19 +3548,452 @@
       <w:pPr>
         <w:pStyle w:val="Heading3"/>
       </w:pPr>
-      <w:bookmarkStart w:name="_Toc16185688333771463438820205" w:id="1"/>
-      <w:r>
-        <w:rPr>
-          <w:rStyle w:val=""/>
-        </w:rPr>
-        <w:t>Ordered Lists</w:t>
+      <w:bookmarkStart w:name="_Toc16239264703761050406282003" w:id="1"/>
+      <w:r>
+        <w:rPr>
+          <w:rStyle w:val=""/>
+        </w:rPr>
+        <w:t>Filebeat</w:t>
+      </w:r>
+      <w:r>
+        <w:rPr>
+          <w:rStyle w:val=""/>
+        </w:rPr>
+        <w:t xml:space="preserve">
+</w:t>
+      </w:r>
+      <w:r>
+        <w:rPr>
+          <w:rStyle w:val=""/>
+        </w:rPr>
+        <w:t xml:space="preserve">
+</w:t>
       </w:r>
       <w:bookmarkEnd w:id="1"/>
       <w:bookmarkEnd/>
     </w:p>
     <w:p>
       <w:pPr>
-        <w:pStyle w:val="PCNumberedList"/>
+        <w:pStyle w:val="Normal"/>
+      </w:pPr>
+      <w:r>
+        <w:rPr>
+          <w:rStyle w:val=""/>
+        </w:rPr>
+        <w:t>Filebeat is a lightweight shipper for forwarding and centralizing log data. Filebeat monitors the log files or locations that you specify, collects log events, and forwards them either to Elasticsearch or Logstash for indexing.</w:t>
+      </w:r>
+    </w:p>
+    <w:p>
+      <w:pPr>
+        <w:pStyle w:val="Heading3"/>
+      </w:pPr>
+      <w:bookmarkStart w:name="_Toc16239264704269132592605385" w:id="1"/>
+      <w:r>
+        <w:rPr>
+          <w:rStyle w:val=""/>
+        </w:rPr>
+        <w:t>1.0 Installing filebeat</w:t>
+      </w:r>
+      <w:r>
+        <w:rPr>
+          <w:rStyle w:val=""/>
+        </w:rPr>
+        <w:t xml:space="preserve">
+</w:t>
+      </w:r>
+      <w:r>
+        <w:rPr>
+          <w:rStyle w:val=""/>
+        </w:rPr>
+        <w:t xml:space="preserve">
+</w:t>
+      </w:r>
+      <w:bookmarkEnd w:id="1"/>
+      <w:bookmarkEnd/>
+    </w:p>
+    <w:p>
+      <w:pPr>
+        <w:pStyle w:val="Normal"/>
+      </w:pPr>
+      <w:r>
+        <w:rPr>
+          <w:rStyle w:val=""/>
+        </w:rPr>
+        <w:t>To download and install Filebeat, use the commands that work with your system.</w:t>
+      </w:r>
+    </w:p>
+    <w:p>
+      <w:pPr>
+        <w:pStyle w:val="PCCode"/>
+      </w:pPr>
+      <w:r>
+        <w:rPr>
+          <w:rStyle w:val=""/>
+        </w:rPr>
+        <w:t>curl -L -O https://artifacts.elastic.co/downloads/beats/filebeat/filebeat-7.5.0-amd64.deb</w:t>
+      </w:r>
+      <w:r>
+        <w:rPr>
+          <w:rStyle w:val=""/>
+        </w:rPr>
+        <w:t xml:space="preserve">
+</w:t>
+      </w:r>
+      <w:r>
+        <w:rPr>
+          <w:rStyle w:val=""/>
+        </w:rPr>
+        <w:t>sudo dpkg -i filebeat-7.5.0-amd64.deb</w:t>
+      </w:r>
+    </w:p>
+    <w:p>
+      <w:pPr>
+        <w:pStyle w:val="Normal"/>
+      </w:pPr>
+      <w:r>
+        <w:rPr>
+          <w:rStyle w:val=""/>
+        </w:rPr>
+        <w:t xml:space="preserve">for other download options visit </w:t>
+      </w:r>
+      <w:hyperlink xmlns:cppr="http://schemas.microsoft.com/office/2006/coverPageProps" xmlns:dgm1611="http://schemas.microsoft.com/office/drawing/2016/11/diagram" xmlns:xdr="http://schemas.openxmlformats.org/drawingml/2006/spreadsheetDrawing" xmlns:wp15="http://schemas.microsoft.com/office/word/2012/wordprocessingDrawing" xmlns:pic="http://schemas.openxmlformats.org/drawingml/2006/picture" xmlns:a1611="http://schemas.microsoft.com/office/drawing/2016/11/main" xmlns:a16svg="http://schemas.microsoft.com/office/drawing/2016/SVG/main" xmlns:am3d="http://schemas.microsoft.com/office/drawing/2017/model3d" xmlns:pvml="urn:schemas-microsoft-com:office:powerpoint" xmlns:dgm1612="http://schemas.microsoft.com/office/drawing/2016/12/diagram" xmlns:comp="http://schemas.openxmlformats.org/drawingml/2006/compatibility" xmlns:xvml="urn:schemas-microsoft-com:office:excel" xmlns:c173="http://schemas.microsoft.com/office/drawing/2017/03/chart" xmlns:anam3d="http://schemas.microsoft.com/office/drawing/2018/animation/model3d" xmlns:adec="http://schemas.microsoft.com/office/drawing/2017/decorative" xmlns:oda="http://opendope.org/answers" xmlns:a18hc="http://schemas.microsoft.com/office/drawing/2018/hyperlinkcolor" xmlns:odc="http://opendope.org/conditions" xmlns:cdr="http://schemas.openxmlformats.org/drawingml/2006/chartDrawing" xmlns:odi="http://opendope.org/components" xmlns:msink="http://schemas.microsoft.com/ink/2010/main" xmlns:cdr14="http://schemas.microsoft.com/office/drawing/2010/chartDrawing" xmlns:iact="http://schemas.microsoft.com/office/powerpoint/2014/inkAction" xmlns:an18="http://schemas.microsoft.com/office/drawing/2018/animation" xmlns:odq="http://opendope.org/questions" xmlns:w16cid="http://schemas.microsoft.com/office/word/2016/wordml/cid" xmlns:dsp="http://schemas.microsoft.com/office/drawing/2008/diagram" xmlns:odx="http://opendope.org/xpaths" xmlns:a15="http://schemas.microsoft.com/office/drawing/2012/main" xmlns:a14="http://schemas.microsoft.com/office/drawing/2010/main" xmlns:c15="http://schemas.microsoft.com/office/drawing/2012/chart" xmlns:a13cmd="http://schemas.microsoft.com/office/drawing/2013/main/command" xmlns:c14="http://schemas.microsoft.com/office/drawing/2007/8/2/chart" xmlns:a16="http://schemas.microsoft.com/office/drawing/2014/main" xmlns:odgm="http://opendope.org/SmartArt/DataHierarchy" xmlns:c16="http://schemas.microsoft.com/office/drawing/2014/chart" xmlns:dgm="http://schemas.openxmlformats.org/drawingml/2006/diagram" xmlns:thm15="http://schemas.microsoft.com/office/thememl/2012/main" xmlns:we="http://schemas.microsoft.com/office/webextensions/webextension/2010/11" xmlns:ns39="http://www.w3.org/2003/InkML" xmlns:sl="http://schemas.openxmlformats.org/schemaLibrary/2006/main" xmlns:ns38="http://www.w3.org/1998/Math/MathML" xmlns:dgm14="http://schemas.microsoft.com/office/drawing/2010/diagram" xmlns:c16ac="http://schemas.microsoft.com/office/drawing/2014/chart/ac" xmlns:a="http://schemas.openxmlformats.org/drawingml/2006/main" xmlns:b="http://schemas.openxmlformats.org/officeDocument/2006/bibliography" xmlns:c="http://schemas.openxmlformats.org/drawingml/2006/chart" xmlns:cs="http://schemas.microsoft.com/office/drawing/2012/chartStyle" xmlns:pic14="http://schemas.microsoft.com/office/drawing/2010/picture" xmlns:lc="http://schemas.openxmlformats.org/drawingml/2006/lockedCanvas" xmlns:wetp="http://schemas.microsoft.com/office/webextensions/taskpanes/2010/11" r:id="rId14">
+        <w:r>
+          <w:rPr>
+            <w:rStyle w:val="Hyperlink"/>
+          </w:rPr>
+          <w:t>this</w:t>
+        </w:r>
+      </w:hyperlink>
+      <w:r>
+        <w:rPr>
+          <w:rStyle w:val=""/>
+        </w:rPr>
+        <w:t xml:space="preserve"> page.</w:t>
+      </w:r>
+    </w:p>
+    <w:p>
+      <w:pPr>
+        <w:pStyle w:val="Heading3"/>
+      </w:pPr>
+      <w:bookmarkStart w:name="_Toc16239264704795841654523420" w:id="1"/>
+      <w:r>
+        <w:rPr>
+          <w:rStyle w:val=""/>
+        </w:rPr>
+        <w:t>2.0 How filebeat works</w:t>
+      </w:r>
+      <w:r>
+        <w:rPr>
+          <w:rStyle w:val=""/>
+        </w:rPr>
+        <w:t xml:space="preserve">
+</w:t>
+      </w:r>
+      <w:r>
+        <w:rPr>
+          <w:rStyle w:val=""/>
+        </w:rPr>
+        <w:t xml:space="preserve">
+</w:t>
+      </w:r>
+      <w:bookmarkEnd w:id="1"/>
+      <w:bookmarkEnd/>
+    </w:p>
+    <w:p>
+      <w:pPr>
+        <w:pStyle w:val="Normal"/>
+      </w:pPr>
+      <w:r>
+        <w:rPr>
+          <w:rStyle w:val=""/>
+        </w:rPr>
+        <w:t>Filebeat consists of two main components: inputs and harvesters.</w:t>
+      </w:r>
+    </w:p>
+    <w:p>
+      <w:pPr>
+        <w:pStyle w:val="Heading4"/>
+      </w:pPr>
+      <w:bookmarkStart w:name="_Toc16239264705324448050795680" w:id="1"/>
+      <w:r>
+        <w:rPr>
+          <w:rStyle w:val=""/>
+        </w:rPr>
+        <w:t>2.1 What is a harvester</w:t>
+      </w:r>
+      <w:r>
+        <w:rPr>
+          <w:rStyle w:val=""/>
+        </w:rPr>
+        <w:t xml:space="preserve">
+</w:t>
+      </w:r>
+      <w:r>
+        <w:rPr>
+          <w:rStyle w:val=""/>
+        </w:rPr>
+        <w:t xml:space="preserve">
+</w:t>
+      </w:r>
+      <w:bookmarkEnd w:id="1"/>
+      <w:bookmarkEnd/>
+    </w:p>
+    <w:p>
+      <w:pPr>
+        <w:pStyle w:val="Normal"/>
+      </w:pPr>
+      <w:r>
+        <w:rPr>
+          <w:rStyle w:val=""/>
+        </w:rPr>
+        <w:t>A harvester is responsible for reading the content of a single file. One harvester is started for each file and it reads the file, line by line, then sends the content to output. The harvester is responsible for opening and closing the file, which means that the file descriptor remains open while the harvester is running. If a file is removed or renamed while it</w:t>
+      </w:r>
+      <w:r>
+        <w:rPr>
+          <w:rStyle w:val=""/>
+        </w:rPr>
+        <w:t>'</w:t>
+      </w:r>
+      <w:r>
+        <w:rPr>
+          <w:rStyle w:val=""/>
+        </w:rPr>
+        <w:t>s being harvested, Filebeat continues to read the file.</w:t>
+      </w:r>
+    </w:p>
+    <w:p>
+      <w:pPr>
+        <w:pStyle w:val="Heading4"/>
+      </w:pPr>
+      <w:bookmarkStart w:name="_Toc16239264705934552256543664" w:id="1"/>
+      <w:r>
+        <w:rPr>
+          <w:rStyle w:val=""/>
+        </w:rPr>
+        <w:t>2.2 What is an input</w:t>
+      </w:r>
+      <w:r>
+        <w:rPr>
+          <w:rStyle w:val=""/>
+        </w:rPr>
+        <w:t xml:space="preserve">
+</w:t>
+      </w:r>
+      <w:r>
+        <w:rPr>
+          <w:rStyle w:val=""/>
+        </w:rPr>
+        <w:t xml:space="preserve">
+</w:t>
+      </w:r>
+      <w:bookmarkEnd w:id="1"/>
+      <w:bookmarkEnd/>
+    </w:p>
+    <w:p>
+      <w:pPr>
+        <w:pStyle w:val="Normal"/>
+      </w:pPr>
+      <w:r>
+        <w:rPr>
+          <w:rStyle w:val=""/>
+        </w:rPr>
+        <w:t xml:space="preserve">An input is responsible for managing the harvesters and finding all sources to read from. Filebeat currently supports several </w:t>
+      </w:r>
+      <w:hyperlink xmlns:cppr="http://schemas.microsoft.com/office/2006/coverPageProps" xmlns:dgm1611="http://schemas.microsoft.com/office/drawing/2016/11/diagram" xmlns:xdr="http://schemas.openxmlformats.org/drawingml/2006/spreadsheetDrawing" xmlns:wp15="http://schemas.microsoft.com/office/word/2012/wordprocessingDrawing" xmlns:pic="http://schemas.openxmlformats.org/drawingml/2006/picture" xmlns:a1611="http://schemas.microsoft.com/office/drawing/2016/11/main" xmlns:a16svg="http://schemas.microsoft.com/office/drawing/2016/SVG/main" xmlns:am3d="http://schemas.microsoft.com/office/drawing/2017/model3d" xmlns:pvml="urn:schemas-microsoft-com:office:powerpoint" xmlns:dgm1612="http://schemas.microsoft.com/office/drawing/2016/12/diagram" xmlns:comp="http://schemas.openxmlformats.org/drawingml/2006/compatibility" xmlns:xvml="urn:schemas-microsoft-com:office:excel" xmlns:c173="http://schemas.microsoft.com/office/drawing/2017/03/chart" xmlns:anam3d="http://schemas.microsoft.com/office/drawing/2018/animation/model3d" xmlns:adec="http://schemas.microsoft.com/office/drawing/2017/decorative" xmlns:oda="http://opendope.org/answers" xmlns:a18hc="http://schemas.microsoft.com/office/drawing/2018/hyperlinkcolor" xmlns:odc="http://opendope.org/conditions" xmlns:cdr="http://schemas.openxmlformats.org/drawingml/2006/chartDrawing" xmlns:odi="http://opendope.org/components" xmlns:msink="http://schemas.microsoft.com/ink/2010/main" xmlns:cdr14="http://schemas.microsoft.com/office/drawing/2010/chartDrawing" xmlns:iact="http://schemas.microsoft.com/office/powerpoint/2014/inkAction" xmlns:an18="http://schemas.microsoft.com/office/drawing/2018/animation" xmlns:odq="http://opendope.org/questions" xmlns:w16cid="http://schemas.microsoft.com/office/word/2016/wordml/cid" xmlns:dsp="http://schemas.microsoft.com/office/drawing/2008/diagram" xmlns:odx="http://opendope.org/xpaths" xmlns:a15="http://schemas.microsoft.com/office/drawing/2012/main" xmlns:a14="http://schemas.microsoft.com/office/drawing/2010/main" xmlns:c15="http://schemas.microsoft.com/office/drawing/2012/chart" xmlns:a13cmd="http://schemas.microsoft.com/office/drawing/2013/main/command" xmlns:c14="http://schemas.microsoft.com/office/drawing/2007/8/2/chart" xmlns:a16="http://schemas.microsoft.com/office/drawing/2014/main" xmlns:odgm="http://opendope.org/SmartArt/DataHierarchy" xmlns:c16="http://schemas.microsoft.com/office/drawing/2014/chart" xmlns:dgm="http://schemas.openxmlformats.org/drawingml/2006/diagram" xmlns:thm15="http://schemas.microsoft.com/office/thememl/2012/main" xmlns:we="http://schemas.microsoft.com/office/webextensions/webextension/2010/11" xmlns:ns39="http://www.w3.org/2003/InkML" xmlns:sl="http://schemas.openxmlformats.org/schemaLibrary/2006/main" xmlns:ns38="http://www.w3.org/1998/Math/MathML" xmlns:dgm14="http://schemas.microsoft.com/office/drawing/2010/diagram" xmlns:c16ac="http://schemas.microsoft.com/office/drawing/2014/chart/ac" xmlns:a="http://schemas.openxmlformats.org/drawingml/2006/main" xmlns:b="http://schemas.openxmlformats.org/officeDocument/2006/bibliography" xmlns:c="http://schemas.openxmlformats.org/drawingml/2006/chart" xmlns:cs="http://schemas.microsoft.com/office/drawing/2012/chartStyle" xmlns:pic14="http://schemas.microsoft.com/office/drawing/2010/picture" xmlns:lc="http://schemas.openxmlformats.org/drawingml/2006/lockedCanvas" xmlns:wetp="http://schemas.microsoft.com/office/webextensions/taskpanes/2010/11" r:id="rId15">
+        <w:r>
+          <w:rPr>
+            <w:rStyle w:val="Hyperlink"/>
+          </w:rPr>
+          <w:t>input</w:t>
+        </w:r>
+      </w:hyperlink>
+      <w:r>
+        <w:rPr>
+          <w:rStyle w:val=""/>
+        </w:rPr>
+        <w:t xml:space="preserve"> types. If the input type is log, input finds all files in the provided paths and starts a harvester for each file.</w:t>
+      </w:r>
+    </w:p>
+    <w:p>
+      <w:pPr>
+        <w:pStyle w:val="PCCode"/>
+      </w:pPr>
+      <w:r>
+        <w:rPr>
+          <w:rStyle w:val=""/>
+        </w:rPr>
+        <w:t>filebeat.inputs:</w:t>
+      </w:r>
+      <w:r>
+        <w:rPr>
+          <w:rStyle w:val=""/>
+        </w:rPr>
+        <w:t xml:space="preserve">
+</w:t>
+      </w:r>
+      <w:r>
+        <w:rPr>
+          <w:rStyle w:val=""/>
+        </w:rPr>
+        <w:t>- type: log</w:t>
+      </w:r>
+      <w:r>
+        <w:rPr>
+          <w:rStyle w:val=""/>
+        </w:rPr>
+        <w:t xml:space="preserve">
+</w:t>
+      </w:r>
+      <w:r>
+        <w:rPr>
+          <w:rStyle w:val=""/>
+        </w:rPr>
+        <w:t xml:space="preserve">  paths:</w:t>
+      </w:r>
+      <w:r>
+        <w:rPr>
+          <w:rStyle w:val=""/>
+        </w:rPr>
+        <w:t xml:space="preserve">
+</w:t>
+      </w:r>
+      <w:r>
+        <w:rPr>
+          <w:rStyle w:val=""/>
+        </w:rPr>
+        <w:t xml:space="preserve">    - /var/log/*.log</w:t>
+      </w:r>
+      <w:r>
+        <w:rPr>
+          <w:rStyle w:val=""/>
+        </w:rPr>
+        <w:t xml:space="preserve">
+</w:t>
+      </w:r>
+      <w:r>
+        <w:rPr>
+          <w:rStyle w:val=""/>
+        </w:rPr>
+        <w:t xml:space="preserve">    - /var/path2/*.log</w:t>
+      </w:r>
+    </w:p>
+    <w:p>
+      <w:pPr>
+        <w:pStyle w:val="Normal"/>
+      </w:pPr>
+      <w:r>
+        <w:rPr>
+          <w:rStyle w:val=""/>
+        </w:rPr>
+        <w:t xml:space="preserve">For more informations on how filebeat works visit </w:t>
+      </w:r>
+      <w:hyperlink xmlns:cppr="http://schemas.microsoft.com/office/2006/coverPageProps" xmlns:dgm1611="http://schemas.microsoft.com/office/drawing/2016/11/diagram" xmlns:xdr="http://schemas.openxmlformats.org/drawingml/2006/spreadsheetDrawing" xmlns:wp15="http://schemas.microsoft.com/office/word/2012/wordprocessingDrawing" xmlns:pic="http://schemas.openxmlformats.org/drawingml/2006/picture" xmlns:a1611="http://schemas.microsoft.com/office/drawing/2016/11/main" xmlns:a16svg="http://schemas.microsoft.com/office/drawing/2016/SVG/main" xmlns:am3d="http://schemas.microsoft.com/office/drawing/2017/model3d" xmlns:pvml="urn:schemas-microsoft-com:office:powerpoint" xmlns:dgm1612="http://schemas.microsoft.com/office/drawing/2016/12/diagram" xmlns:comp="http://schemas.openxmlformats.org/drawingml/2006/compatibility" xmlns:xvml="urn:schemas-microsoft-com:office:excel" xmlns:c173="http://schemas.microsoft.com/office/drawing/2017/03/chart" xmlns:anam3d="http://schemas.microsoft.com/office/drawing/2018/animation/model3d" xmlns:adec="http://schemas.microsoft.com/office/drawing/2017/decorative" xmlns:oda="http://opendope.org/answers" xmlns:a18hc="http://schemas.microsoft.com/office/drawing/2018/hyperlinkcolor" xmlns:odc="http://opendope.org/conditions" xmlns:cdr="http://schemas.openxmlformats.org/drawingml/2006/chartDrawing" xmlns:odi="http://opendope.org/components" xmlns:msink="http://schemas.microsoft.com/ink/2010/main" xmlns:cdr14="http://schemas.microsoft.com/office/drawing/2010/chartDrawing" xmlns:iact="http://schemas.microsoft.com/office/powerpoint/2014/inkAction" xmlns:an18="http://schemas.microsoft.com/office/drawing/2018/animation" xmlns:odq="http://opendope.org/questions" xmlns:w16cid="http://schemas.microsoft.com/office/word/2016/wordml/cid" xmlns:dsp="http://schemas.microsoft.com/office/drawing/2008/diagram" xmlns:odx="http://opendope.org/xpaths" xmlns:a15="http://schemas.microsoft.com/office/drawing/2012/main" xmlns:a14="http://schemas.microsoft.com/office/drawing/2010/main" xmlns:c15="http://schemas.microsoft.com/office/drawing/2012/chart" xmlns:a13cmd="http://schemas.microsoft.com/office/drawing/2013/main/command" xmlns:c14="http://schemas.microsoft.com/office/drawing/2007/8/2/chart" xmlns:a16="http://schemas.microsoft.com/office/drawing/2014/main" xmlns:odgm="http://opendope.org/SmartArt/DataHierarchy" xmlns:c16="http://schemas.microsoft.com/office/drawing/2014/chart" xmlns:dgm="http://schemas.openxmlformats.org/drawingml/2006/diagram" xmlns:thm15="http://schemas.microsoft.com/office/thememl/2012/main" xmlns:we="http://schemas.microsoft.com/office/webextensions/webextension/2010/11" xmlns:ns39="http://www.w3.org/2003/InkML" xmlns:sl="http://schemas.openxmlformats.org/schemaLibrary/2006/main" xmlns:ns38="http://www.w3.org/1998/Math/MathML" xmlns:dgm14="http://schemas.microsoft.com/office/drawing/2010/diagram" xmlns:c16ac="http://schemas.microsoft.com/office/drawing/2014/chart/ac" xmlns:a="http://schemas.openxmlformats.org/drawingml/2006/main" xmlns:b="http://schemas.openxmlformats.org/officeDocument/2006/bibliography" xmlns:c="http://schemas.openxmlformats.org/drawingml/2006/chart" xmlns:cs="http://schemas.microsoft.com/office/drawing/2012/chartStyle" xmlns:pic14="http://schemas.microsoft.com/office/drawing/2010/picture" xmlns:lc="http://schemas.openxmlformats.org/drawingml/2006/lockedCanvas" xmlns:wetp="http://schemas.microsoft.com/office/webextensions/taskpanes/2010/11" r:id="rId16">
+        <w:r>
+          <w:rPr>
+            <w:rStyle w:val="Hyperlink"/>
+          </w:rPr>
+          <w:t>this</w:t>
+        </w:r>
+      </w:hyperlink>
+      <w:r>
+        <w:rPr>
+          <w:rStyle w:val=""/>
+        </w:rPr>
+        <w:t xml:space="preserve"> page.</w:t>
+      </w:r>
+    </w:p>
+    <w:p>
+      <w:pPr>
+        <w:pStyle w:val="Heading3"/>
+      </w:pPr>
+      <w:bookmarkStart w:name="_Toc16239264706459713073600040" w:id="1"/>
+      <w:r>
+        <w:rPr>
+          <w:rStyle w:val=""/>
+        </w:rPr>
+        <w:t>3.0 Filebeat configuration</w:t>
+      </w:r>
+      <w:r>
+        <w:rPr>
+          <w:rStyle w:val=""/>
+        </w:rPr>
+        <w:t xml:space="preserve">
+</w:t>
+      </w:r>
+      <w:r>
+        <w:rPr>
+          <w:rStyle w:val=""/>
+        </w:rPr>
+        <w:t xml:space="preserve">
+</w:t>
+      </w:r>
+      <w:bookmarkEnd w:id="1"/>
+      <w:bookmarkEnd/>
+    </w:p>
+    <w:p>
+      <w:pPr>
+        <w:pStyle w:val="Normal"/>
+      </w:pPr>
+      <w:r>
+        <w:rPr>
+          <w:rStyle w:val=""/>
+        </w:rPr>
+        <w:t>To configure Filebeat, you need to edit the configuration file. The default configuration file is called filebeat.yml and should be located in /etc/filebeat/. There is also example configuration file in the same folder called filebeat.reference.yml.</w:t>
+      </w:r>
+    </w:p>
+    <w:p>
+      <w:pPr>
+        <w:pStyle w:val="Heading4"/>
+      </w:pPr>
+      <w:bookmarkStart w:name="_Toc16239264706924329750385855" w:id="1"/>
+      <w:r>
+        <w:rPr>
+          <w:rStyle w:val=""/>
+        </w:rPr>
+        <w:t>3.1 Specifying modules</w:t>
+      </w:r>
+      <w:r>
+        <w:rPr>
+          <w:rStyle w:val=""/>
+        </w:rPr>
+        <w:t xml:space="preserve">
+</w:t>
+      </w:r>
+      <w:r>
+        <w:rPr>
+          <w:rStyle w:val=""/>
+        </w:rPr>
+        <w:t xml:space="preserve">
+</w:t>
+      </w:r>
+      <w:bookmarkEnd w:id="1"/>
+      <w:bookmarkEnd/>
+    </w:p>
+    <w:p>
+      <w:pPr>
+        <w:pStyle w:val="Normal"/>
+      </w:pPr>
+      <w:r>
+        <w:rPr>
+          <w:rStyle w:val=""/>
+        </w:rPr>
+        <w:t>Using filebeat modules is optional.</w:t>
+      </w:r>
+    </w:p>
+    <w:p>
+      <w:pPr>
+        <w:pStyle w:val="Normal"/>
+      </w:pPr>
+      <w:r>
+        <w:rPr>
+          <w:rStyle w:val=""/>
+        </w:rPr>
+        <w:t>Modules provide quick way to get started with processing log formats. They contain default configurations, elasticsearch pipeline definitions and kibana dashboards for a quick implementation. Modules can be enable in a few ways:</w:t>
+      </w:r>
+    </w:p>
+    <w:p>
+      <w:pPr>
+        <w:pStyle w:val="PCBulletList"/>
         <w:numPr xmlns:cppr="http://schemas.microsoft.com/office/2006/coverPageProps" xmlns:dgm1611="http://schemas.microsoft.com/office/drawing/2016/11/diagram" xmlns:xdr="http://schemas.openxmlformats.org/drawingml/2006/spreadsheetDrawing" xmlns:wp15="http://schemas.microsoft.com/office/word/2012/wordprocessingDrawing" xmlns:pic="http://schemas.openxmlformats.org/drawingml/2006/picture" xmlns:a1611="http://schemas.microsoft.com/office/drawing/2016/11/main" xmlns:a16svg="http://schemas.microsoft.com/office/drawing/2016/SVG/main" xmlns:am3d="http://schemas.microsoft.com/office/drawing/2017/model3d" xmlns:pvml="urn:schemas-microsoft-com:office:powerpoint" xmlns:dgm1612="http://schemas.microsoft.com/office/drawing/2016/12/diagram" xmlns:comp="http://schemas.openxmlformats.org/drawingml/2006/compatibility" xmlns:xvml="urn:schemas-microsoft-com:office:excel" xmlns:c173="http://schemas.microsoft.com/office/drawing/2017/03/chart" xmlns:anam3d="http://schemas.microsoft.com/office/drawing/2018/animation/model3d" xmlns:adec="http://schemas.microsoft.com/office/drawing/2017/decorative" xmlns:oda="http://opendope.org/answers" xmlns:a18hc="http://schemas.microsoft.com/office/drawing/2018/hyperlinkcolor" xmlns:odc="http://opendope.org/conditions" xmlns:cdr="http://schemas.openxmlformats.org/drawingml/2006/chartDrawing" xmlns:odi="http://opendope.org/components" xmlns:msink="http://schemas.microsoft.com/ink/2010/main" xmlns:cdr14="http://schemas.microsoft.com/office/drawing/2010/chartDrawing" xmlns:iact="http://schemas.microsoft.com/office/powerpoint/2014/inkAction" xmlns:an18="http://schemas.microsoft.com/office/drawing/2018/animation" xmlns:odq="http://opendope.org/questions" xmlns:w16cid="http://schemas.microsoft.com/office/word/2016/wordml/cid" xmlns:dsp="http://schemas.microsoft.com/office/drawing/2008/diagram" xmlns:odx="http://opendope.org/xpaths" xmlns:a15="http://schemas.microsoft.com/office/drawing/2012/main" xmlns:a14="http://schemas.microsoft.com/office/drawing/2010/main" xmlns:c15="http://schemas.microsoft.com/office/drawing/2012/chart" xmlns:a13cmd="http://schemas.microsoft.com/office/drawing/2013/main/command" xmlns:c14="http://schemas.microsoft.com/office/drawing/2007/8/2/chart" xmlns:a16="http://schemas.microsoft.com/office/drawing/2014/main" xmlns:odgm="http://opendope.org/SmartArt/DataHierarchy" xmlns:c16="http://schemas.microsoft.com/office/drawing/2014/chart" xmlns:dgm="http://schemas.openxmlformats.org/drawingml/2006/diagram" xmlns:thm15="http://schemas.microsoft.com/office/thememl/2012/main" xmlns:we="http://schemas.microsoft.com/office/webextensions/webextension/2010/11" xmlns:ns39="http://www.w3.org/2003/InkML" xmlns:sl="http://schemas.openxmlformats.org/schemaLibrary/2006/main" xmlns:ns38="http://www.w3.org/1998/Math/MathML" xmlns:dgm14="http://schemas.microsoft.com/office/drawing/2010/diagram" xmlns:c16ac="http://schemas.microsoft.com/office/drawing/2014/chart/ac" xmlns:a="http://schemas.openxmlformats.org/drawingml/2006/main" xmlns:b="http://schemas.openxmlformats.org/officeDocument/2006/bibliography" xmlns:c="http://schemas.openxmlformats.org/drawingml/2006/chart" xmlns:cs="http://schemas.microsoft.com/office/drawing/2012/chartStyle" xmlns:pic14="http://schemas.microsoft.com/office/drawing/2010/picture" xmlns:lc="http://schemas.openxmlformats.org/drawingml/2006/lockedCanvas" xmlns:wetp="http://schemas.microsoft.com/office/webextensions/taskpanes/2010/11">
           <w:ilvl w:val="0"/>
           <w:numId w:val="14"/>
@@ -2520,12 +4003,12 @@
         <w:rPr>
           <w:rStyle w:val=""/>
         </w:rPr>
-        <w:t>First item</w:t>
-      </w:r>
-    </w:p>
-    <w:p>
-      <w:pPr>
-        <w:pStyle w:val="PCNumberedList"/>
+        <w:t>Enable modules configs in the modules.d directory</w:t>
+      </w:r>
+    </w:p>
+    <w:p>
+      <w:pPr>
+        <w:pStyle w:val="PCBulletList"/>
         <w:numPr xmlns:cppr="http://schemas.microsoft.com/office/2006/coverPageProps" xmlns:dgm1611="http://schemas.microsoft.com/office/drawing/2016/11/diagram" xmlns:xdr="http://schemas.openxmlformats.org/drawingml/2006/spreadsheetDrawing" xmlns:wp15="http://schemas.microsoft.com/office/word/2012/wordprocessingDrawing" xmlns:pic="http://schemas.openxmlformats.org/drawingml/2006/picture" xmlns:a1611="http://schemas.microsoft.com/office/drawing/2016/11/main" xmlns:a16svg="http://schemas.microsoft.com/office/drawing/2016/SVG/main" xmlns:am3d="http://schemas.microsoft.com/office/drawing/2017/model3d" xmlns:pvml="urn:schemas-microsoft-com:office:powerpoint" xmlns:dgm1612="http://schemas.microsoft.com/office/drawing/2016/12/diagram" xmlns:comp="http://schemas.openxmlformats.org/drawingml/2006/compatibility" xmlns:xvml="urn:schemas-microsoft-com:office:excel" xmlns:c173="http://schemas.microsoft.com/office/drawing/2017/03/chart" xmlns:anam3d="http://schemas.microsoft.com/office/drawing/2018/animation/model3d" xmlns:adec="http://schemas.microsoft.com/office/drawing/2017/decorative" xmlns:oda="http://opendope.org/answers" xmlns:a18hc="http://schemas.microsoft.com/office/drawing/2018/hyperlinkcolor" xmlns:odc="http://opendope.org/conditions" xmlns:cdr="http://schemas.openxmlformats.org/drawingml/2006/chartDrawing" xmlns:odi="http://opendope.org/components" xmlns:msink="http://schemas.microsoft.com/ink/2010/main" xmlns:cdr14="http://schemas.microsoft.com/office/drawing/2010/chartDrawing" xmlns:iact="http://schemas.microsoft.com/office/powerpoint/2014/inkAction" xmlns:an18="http://schemas.microsoft.com/office/drawing/2018/animation" xmlns:odq="http://opendope.org/questions" xmlns:w16cid="http://schemas.microsoft.com/office/word/2016/wordml/cid" xmlns:dsp="http://schemas.microsoft.com/office/drawing/2008/diagram" xmlns:odx="http://opendope.org/xpaths" xmlns:a15="http://schemas.microsoft.com/office/drawing/2012/main" xmlns:a14="http://schemas.microsoft.com/office/drawing/2010/main" xmlns:c15="http://schemas.microsoft.com/office/drawing/2012/chart" xmlns:a13cmd="http://schemas.microsoft.com/office/drawing/2013/main/command" xmlns:c14="http://schemas.microsoft.com/office/drawing/2007/8/2/chart" xmlns:a16="http://schemas.microsoft.com/office/drawing/2014/main" xmlns:odgm="http://opendope.org/SmartArt/DataHierarchy" xmlns:c16="http://schemas.microsoft.com/office/drawing/2014/chart" xmlns:dgm="http://schemas.openxmlformats.org/drawingml/2006/diagram" xmlns:thm15="http://schemas.microsoft.com/office/thememl/2012/main" xmlns:we="http://schemas.microsoft.com/office/webextensions/webextension/2010/11" xmlns:ns39="http://www.w3.org/2003/InkML" xmlns:sl="http://schemas.openxmlformats.org/schemaLibrary/2006/main" xmlns:ns38="http://www.w3.org/1998/Math/MathML" xmlns:dgm14="http://schemas.microsoft.com/office/drawing/2010/diagram" xmlns:c16ac="http://schemas.microsoft.com/office/drawing/2014/chart/ac" xmlns:a="http://schemas.openxmlformats.org/drawingml/2006/main" xmlns:b="http://schemas.openxmlformats.org/officeDocument/2006/bibliography" xmlns:c="http://schemas.openxmlformats.org/drawingml/2006/chart" xmlns:cs="http://schemas.microsoft.com/office/drawing/2012/chartStyle" xmlns:pic14="http://schemas.microsoft.com/office/drawing/2010/picture" xmlns:lc="http://schemas.openxmlformats.org/drawingml/2006/lockedCanvas" xmlns:wetp="http://schemas.microsoft.com/office/webextensions/taskpanes/2010/11">
           <w:ilvl w:val="0"/>
           <w:numId w:val="14"/>
@@ -2535,12 +4018,12 @@
         <w:rPr>
           <w:rStyle w:val=""/>
         </w:rPr>
-        <w:t>Second item</w:t>
-      </w:r>
-    </w:p>
-    <w:p>
-      <w:pPr>
-        <w:pStyle w:val="PCNumberedList"/>
+        <w:t>Enable modules when you run filebeat</w:t>
+      </w:r>
+    </w:p>
+    <w:p>
+      <w:pPr>
+        <w:pStyle w:val="PCBulletList"/>
         <w:numPr xmlns:cppr="http://schemas.microsoft.com/office/2006/coverPageProps" xmlns:dgm1611="http://schemas.microsoft.com/office/drawing/2016/11/diagram" xmlns:xdr="http://schemas.openxmlformats.org/drawingml/2006/spreadsheetDrawing" xmlns:wp15="http://schemas.microsoft.com/office/word/2012/wordprocessingDrawing" xmlns:pic="http://schemas.openxmlformats.org/drawingml/2006/picture" xmlns:a1611="http://schemas.microsoft.com/office/drawing/2016/11/main" xmlns:a16svg="http://schemas.microsoft.com/office/drawing/2016/SVG/main" xmlns:am3d="http://schemas.microsoft.com/office/drawing/2017/model3d" xmlns:pvml="urn:schemas-microsoft-com:office:powerpoint" xmlns:dgm1612="http://schemas.microsoft.com/office/drawing/2016/12/diagram" xmlns:comp="http://schemas.openxmlformats.org/drawingml/2006/compatibility" xmlns:xvml="urn:schemas-microsoft-com:office:excel" xmlns:c173="http://schemas.microsoft.com/office/drawing/2017/03/chart" xmlns:anam3d="http://schemas.microsoft.com/office/drawing/2018/animation/model3d" xmlns:adec="http://schemas.microsoft.com/office/drawing/2017/decorative" xmlns:oda="http://opendope.org/answers" xmlns:a18hc="http://schemas.microsoft.com/office/drawing/2018/hyperlinkcolor" xmlns:odc="http://opendope.org/conditions" xmlns:cdr="http://schemas.openxmlformats.org/drawingml/2006/chartDrawing" xmlns:odi="http://opendope.org/components" xmlns:msink="http://schemas.microsoft.com/ink/2010/main" xmlns:cdr14="http://schemas.microsoft.com/office/drawing/2010/chartDrawing" xmlns:iact="http://schemas.microsoft.com/office/powerpoint/2014/inkAction" xmlns:an18="http://schemas.microsoft.com/office/drawing/2018/animation" xmlns:odq="http://opendope.org/questions" xmlns:w16cid="http://schemas.microsoft.com/office/word/2016/wordml/cid" xmlns:dsp="http://schemas.microsoft.com/office/drawing/2008/diagram" xmlns:odx="http://opendope.org/xpaths" xmlns:a15="http://schemas.microsoft.com/office/drawing/2012/main" xmlns:a14="http://schemas.microsoft.com/office/drawing/2010/main" xmlns:c15="http://schemas.microsoft.com/office/drawing/2012/chart" xmlns:a13cmd="http://schemas.microsoft.com/office/drawing/2013/main/command" xmlns:c14="http://schemas.microsoft.com/office/drawing/2007/8/2/chart" xmlns:a16="http://schemas.microsoft.com/office/drawing/2014/main" xmlns:odgm="http://opendope.org/SmartArt/DataHierarchy" xmlns:c16="http://schemas.microsoft.com/office/drawing/2014/chart" xmlns:dgm="http://schemas.openxmlformats.org/drawingml/2006/diagram" xmlns:thm15="http://schemas.microsoft.com/office/thememl/2012/main" xmlns:we="http://schemas.microsoft.com/office/webextensions/webextension/2010/11" xmlns:ns39="http://www.w3.org/2003/InkML" xmlns:sl="http://schemas.openxmlformats.org/schemaLibrary/2006/main" xmlns:ns38="http://www.w3.org/1998/Math/MathML" xmlns:dgm14="http://schemas.microsoft.com/office/drawing/2010/diagram" xmlns:c16ac="http://schemas.microsoft.com/office/drawing/2014/chart/ac" xmlns:a="http://schemas.openxmlformats.org/drawingml/2006/main" xmlns:b="http://schemas.openxmlformats.org/officeDocument/2006/bibliography" xmlns:c="http://schemas.openxmlformats.org/drawingml/2006/chart" xmlns:cs="http://schemas.microsoft.com/office/drawing/2012/chartStyle" xmlns:pic14="http://schemas.microsoft.com/office/drawing/2010/picture" xmlns:lc="http://schemas.openxmlformats.org/drawingml/2006/lockedCanvas" xmlns:wetp="http://schemas.microsoft.com/office/webextensions/taskpanes/2010/11">
           <w:ilvl w:val="0"/>
           <w:numId w:val="14"/>
@@ -2550,67 +4033,701 @@
         <w:rPr>
           <w:rStyle w:val=""/>
         </w:rPr>
-        <w:t>Third item</w:t>
-      </w:r>
-    </w:p>
-    <w:p>
-      <w:pPr>
-        <w:pStyle w:val="PCNumberedList"/>
-        <w:numPr xmlns:cppr="http://schemas.microsoft.com/office/2006/coverPageProps" xmlns:dgm1611="http://schemas.microsoft.com/office/drawing/2016/11/diagram" xmlns:xdr="http://schemas.openxmlformats.org/drawingml/2006/spreadsheetDrawing" xmlns:wp15="http://schemas.microsoft.com/office/word/2012/wordprocessingDrawing" xmlns:pic="http://schemas.openxmlformats.org/drawingml/2006/picture" xmlns:a1611="http://schemas.microsoft.com/office/drawing/2016/11/main" xmlns:a16svg="http://schemas.microsoft.com/office/drawing/2016/SVG/main" xmlns:am3d="http://schemas.microsoft.com/office/drawing/2017/model3d" xmlns:pvml="urn:schemas-microsoft-com:office:powerpoint" xmlns:dgm1612="http://schemas.microsoft.com/office/drawing/2016/12/diagram" xmlns:comp="http://schemas.openxmlformats.org/drawingml/2006/compatibility" xmlns:xvml="urn:schemas-microsoft-com:office:excel" xmlns:c173="http://schemas.microsoft.com/office/drawing/2017/03/chart" xmlns:anam3d="http://schemas.microsoft.com/office/drawing/2018/animation/model3d" xmlns:adec="http://schemas.microsoft.com/office/drawing/2017/decorative" xmlns:oda="http://opendope.org/answers" xmlns:a18hc="http://schemas.microsoft.com/office/drawing/2018/hyperlinkcolor" xmlns:odc="http://opendope.org/conditions" xmlns:cdr="http://schemas.openxmlformats.org/drawingml/2006/chartDrawing" xmlns:odi="http://opendope.org/components" xmlns:msink="http://schemas.microsoft.com/ink/2010/main" xmlns:cdr14="http://schemas.microsoft.com/office/drawing/2010/chartDrawing" xmlns:iact="http://schemas.microsoft.com/office/powerpoint/2014/inkAction" xmlns:an18="http://schemas.microsoft.com/office/drawing/2018/animation" xmlns:odq="http://opendope.org/questions" xmlns:w16cid="http://schemas.microsoft.com/office/word/2016/wordml/cid" xmlns:dsp="http://schemas.microsoft.com/office/drawing/2008/diagram" xmlns:odx="http://opendope.org/xpaths" xmlns:a15="http://schemas.microsoft.com/office/drawing/2012/main" xmlns:a14="http://schemas.microsoft.com/office/drawing/2010/main" xmlns:c15="http://schemas.microsoft.com/office/drawing/2012/chart" xmlns:a13cmd="http://schemas.microsoft.com/office/drawing/2013/main/command" xmlns:c14="http://schemas.microsoft.com/office/drawing/2007/8/2/chart" xmlns:a16="http://schemas.microsoft.com/office/drawing/2014/main" xmlns:odgm="http://opendope.org/SmartArt/DataHierarchy" xmlns:c16="http://schemas.microsoft.com/office/drawing/2014/chart" xmlns:dgm="http://schemas.openxmlformats.org/drawingml/2006/diagram" xmlns:thm15="http://schemas.microsoft.com/office/thememl/2012/main" xmlns:we="http://schemas.microsoft.com/office/webextensions/webextension/2010/11" xmlns:ns39="http://www.w3.org/2003/InkML" xmlns:sl="http://schemas.openxmlformats.org/schemaLibrary/2006/main" xmlns:ns38="http://www.w3.org/1998/Math/MathML" xmlns:dgm14="http://schemas.microsoft.com/office/drawing/2010/diagram" xmlns:c16ac="http://schemas.microsoft.com/office/drawing/2014/chart/ac" xmlns:a="http://schemas.openxmlformats.org/drawingml/2006/main" xmlns:b="http://schemas.openxmlformats.org/officeDocument/2006/bibliography" xmlns:c="http://schemas.openxmlformats.org/drawingml/2006/chart" xmlns:cs="http://schemas.microsoft.com/office/drawing/2012/chartStyle" xmlns:pic14="http://schemas.microsoft.com/office/drawing/2010/picture" xmlns:lc="http://schemas.openxmlformats.org/drawingml/2006/lockedCanvas" xmlns:wetp="http://schemas.microsoft.com/office/webextensions/taskpanes/2010/11">
-          <w:ilvl w:val="1"/>
-          <w:numId w:val="14"/>
-        </w:numPr>
-      </w:pPr>
-      <w:r>
-        <w:rPr>
-          <w:rStyle w:val=""/>
-        </w:rPr>
-        <w:t>Indented item</w:t>
-      </w:r>
-    </w:p>
-    <w:p>
-      <w:pPr>
-        <w:pStyle w:val="PCNumberedList"/>
-        <w:numPr xmlns:cppr="http://schemas.microsoft.com/office/2006/coverPageProps" xmlns:dgm1611="http://schemas.microsoft.com/office/drawing/2016/11/diagram" xmlns:xdr="http://schemas.openxmlformats.org/drawingml/2006/spreadsheetDrawing" xmlns:wp15="http://schemas.microsoft.com/office/word/2012/wordprocessingDrawing" xmlns:pic="http://schemas.openxmlformats.org/drawingml/2006/picture" xmlns:a1611="http://schemas.microsoft.com/office/drawing/2016/11/main" xmlns:a16svg="http://schemas.microsoft.com/office/drawing/2016/SVG/main" xmlns:am3d="http://schemas.microsoft.com/office/drawing/2017/model3d" xmlns:pvml="urn:schemas-microsoft-com:office:powerpoint" xmlns:dgm1612="http://schemas.microsoft.com/office/drawing/2016/12/diagram" xmlns:comp="http://schemas.openxmlformats.org/drawingml/2006/compatibility" xmlns:xvml="urn:schemas-microsoft-com:office:excel" xmlns:c173="http://schemas.microsoft.com/office/drawing/2017/03/chart" xmlns:anam3d="http://schemas.microsoft.com/office/drawing/2018/animation/model3d" xmlns:adec="http://schemas.microsoft.com/office/drawing/2017/decorative" xmlns:oda="http://opendope.org/answers" xmlns:a18hc="http://schemas.microsoft.com/office/drawing/2018/hyperlinkcolor" xmlns:odc="http://opendope.org/conditions" xmlns:cdr="http://schemas.openxmlformats.org/drawingml/2006/chartDrawing" xmlns:odi="http://opendope.org/components" xmlns:msink="http://schemas.microsoft.com/ink/2010/main" xmlns:cdr14="http://schemas.microsoft.com/office/drawing/2010/chartDrawing" xmlns:iact="http://schemas.microsoft.com/office/powerpoint/2014/inkAction" xmlns:an18="http://schemas.microsoft.com/office/drawing/2018/animation" xmlns:odq="http://opendope.org/questions" xmlns:w16cid="http://schemas.microsoft.com/office/word/2016/wordml/cid" xmlns:dsp="http://schemas.microsoft.com/office/drawing/2008/diagram" xmlns:odx="http://opendope.org/xpaths" xmlns:a15="http://schemas.microsoft.com/office/drawing/2012/main" xmlns:a14="http://schemas.microsoft.com/office/drawing/2010/main" xmlns:c15="http://schemas.microsoft.com/office/drawing/2012/chart" xmlns:a13cmd="http://schemas.microsoft.com/office/drawing/2013/main/command" xmlns:c14="http://schemas.microsoft.com/office/drawing/2007/8/2/chart" xmlns:a16="http://schemas.microsoft.com/office/drawing/2014/main" xmlns:odgm="http://opendope.org/SmartArt/DataHierarchy" xmlns:c16="http://schemas.microsoft.com/office/drawing/2014/chart" xmlns:dgm="http://schemas.openxmlformats.org/drawingml/2006/diagram" xmlns:thm15="http://schemas.microsoft.com/office/thememl/2012/main" xmlns:we="http://schemas.microsoft.com/office/webextensions/webextension/2010/11" xmlns:ns39="http://www.w3.org/2003/InkML" xmlns:sl="http://schemas.openxmlformats.org/schemaLibrary/2006/main" xmlns:ns38="http://www.w3.org/1998/Math/MathML" xmlns:dgm14="http://schemas.microsoft.com/office/drawing/2010/diagram" xmlns:c16ac="http://schemas.microsoft.com/office/drawing/2014/chart/ac" xmlns:a="http://schemas.openxmlformats.org/drawingml/2006/main" xmlns:b="http://schemas.openxmlformats.org/officeDocument/2006/bibliography" xmlns:c="http://schemas.openxmlformats.org/drawingml/2006/chart" xmlns:cs="http://schemas.microsoft.com/office/drawing/2012/chartStyle" xmlns:pic14="http://schemas.microsoft.com/office/drawing/2010/picture" xmlns:lc="http://schemas.openxmlformats.org/drawingml/2006/lockedCanvas" xmlns:wetp="http://schemas.microsoft.com/office/webextensions/taskpanes/2010/11">
-          <w:ilvl w:val="1"/>
-          <w:numId w:val="14"/>
-        </w:numPr>
-      </w:pPr>
-      <w:r>
-        <w:rPr>
-          <w:rStyle w:val=""/>
-        </w:rPr>
-        <w:t>Indented item</w:t>
-      </w:r>
-    </w:p>
-    <w:p>
-      <w:pPr>
-        <w:pStyle w:val="PCNumberedList"/>
-        <w:numPr xmlns:cppr="http://schemas.microsoft.com/office/2006/coverPageProps" xmlns:dgm1611="http://schemas.microsoft.com/office/drawing/2016/11/diagram" xmlns:xdr="http://schemas.openxmlformats.org/drawingml/2006/spreadsheetDrawing" xmlns:wp15="http://schemas.microsoft.com/office/word/2012/wordprocessingDrawing" xmlns:pic="http://schemas.openxmlformats.org/drawingml/2006/picture" xmlns:a1611="http://schemas.microsoft.com/office/drawing/2016/11/main" xmlns:a16svg="http://schemas.microsoft.com/office/drawing/2016/SVG/main" xmlns:am3d="http://schemas.microsoft.com/office/drawing/2017/model3d" xmlns:pvml="urn:schemas-microsoft-com:office:powerpoint" xmlns:dgm1612="http://schemas.microsoft.com/office/drawing/2016/12/diagram" xmlns:comp="http://schemas.openxmlformats.org/drawingml/2006/compatibility" xmlns:xvml="urn:schemas-microsoft-com:office:excel" xmlns:c173="http://schemas.microsoft.com/office/drawing/2017/03/chart" xmlns:anam3d="http://schemas.microsoft.com/office/drawing/2018/animation/model3d" xmlns:adec="http://schemas.microsoft.com/office/drawing/2017/decorative" xmlns:oda="http://opendope.org/answers" xmlns:a18hc="http://schemas.microsoft.com/office/drawing/2018/hyperlinkcolor" xmlns:odc="http://opendope.org/conditions" xmlns:cdr="http://schemas.openxmlformats.org/drawingml/2006/chartDrawing" xmlns:odi="http://opendope.org/components" xmlns:msink="http://schemas.microsoft.com/ink/2010/main" xmlns:cdr14="http://schemas.microsoft.com/office/drawing/2010/chartDrawing" xmlns:iact="http://schemas.microsoft.com/office/powerpoint/2014/inkAction" xmlns:an18="http://schemas.microsoft.com/office/drawing/2018/animation" xmlns:odq="http://opendope.org/questions" xmlns:w16cid="http://schemas.microsoft.com/office/word/2016/wordml/cid" xmlns:dsp="http://schemas.microsoft.com/office/drawing/2008/diagram" xmlns:odx="http://opendope.org/xpaths" xmlns:a15="http://schemas.microsoft.com/office/drawing/2012/main" xmlns:a14="http://schemas.microsoft.com/office/drawing/2010/main" xmlns:c15="http://schemas.microsoft.com/office/drawing/2012/chart" xmlns:a13cmd="http://schemas.microsoft.com/office/drawing/2013/main/command" xmlns:c14="http://schemas.microsoft.com/office/drawing/2007/8/2/chart" xmlns:a16="http://schemas.microsoft.com/office/drawing/2014/main" xmlns:odgm="http://opendope.org/SmartArt/DataHierarchy" xmlns:c16="http://schemas.microsoft.com/office/drawing/2014/chart" xmlns:dgm="http://schemas.openxmlformats.org/drawingml/2006/diagram" xmlns:thm15="http://schemas.microsoft.com/office/thememl/2012/main" xmlns:we="http://schemas.microsoft.com/office/webextensions/webextension/2010/11" xmlns:ns39="http://www.w3.org/2003/InkML" xmlns:sl="http://schemas.openxmlformats.org/schemaLibrary/2006/main" xmlns:ns38="http://www.w3.org/1998/Math/MathML" xmlns:dgm14="http://schemas.microsoft.com/office/drawing/2010/diagram" xmlns:c16ac="http://schemas.microsoft.com/office/drawing/2014/chart/ac" xmlns:a="http://schemas.openxmlformats.org/drawingml/2006/main" xmlns:b="http://schemas.openxmlformats.org/officeDocument/2006/bibliography" xmlns:c="http://schemas.openxmlformats.org/drawingml/2006/chart" xmlns:cs="http://schemas.microsoft.com/office/drawing/2012/chartStyle" xmlns:pic14="http://schemas.microsoft.com/office/drawing/2010/picture" xmlns:lc="http://schemas.openxmlformats.org/drawingml/2006/lockedCanvas" xmlns:wetp="http://schemas.microsoft.com/office/webextensions/taskpanes/2010/11">
-          <w:ilvl w:val="0"/>
-          <w:numId w:val="14"/>
-        </w:numPr>
-      </w:pPr>
-      <w:r>
-        <w:rPr>
-          <w:rStyle w:val=""/>
-        </w:rPr>
-        <w:t>Fourth item</w:t>
-      </w:r>
-    </w:p>
-    <w:p>
-      <w:pPr>
-        <w:pStyle w:val="Heading3"/>
-      </w:pPr>
-      <w:bookmarkStart w:name="_Toc16185688334429486872583702" w:id="1"/>
-      <w:r>
-        <w:rPr>
-          <w:rStyle w:val=""/>
-        </w:rPr>
-        <w:t>Unordered Lists</w:t>
+        <w:t>Enable module configs in the filebeat.yml file</w:t>
+      </w:r>
+    </w:p>
+    <w:p>
+      <w:pPr>
+        <w:pStyle w:val="Normal"/>
+      </w:pPr>
+      <w:r>
+        <w:rPr>
+          <w:rStyle w:val=""/>
+        </w:rPr>
+        <w:t xml:space="preserve">For more information on each way visit </w:t>
+      </w:r>
+      <w:hyperlink xmlns:cppr="http://schemas.microsoft.com/office/2006/coverPageProps" xmlns:dgm1611="http://schemas.microsoft.com/office/drawing/2016/11/diagram" xmlns:xdr="http://schemas.openxmlformats.org/drawingml/2006/spreadsheetDrawing" xmlns:wp15="http://schemas.microsoft.com/office/word/2012/wordprocessingDrawing" xmlns:pic="http://schemas.openxmlformats.org/drawingml/2006/picture" xmlns:a1611="http://schemas.microsoft.com/office/drawing/2016/11/main" xmlns:a16svg="http://schemas.microsoft.com/office/drawing/2016/SVG/main" xmlns:am3d="http://schemas.microsoft.com/office/drawing/2017/model3d" xmlns:pvml="urn:schemas-microsoft-com:office:powerpoint" xmlns:dgm1612="http://schemas.microsoft.com/office/drawing/2016/12/diagram" xmlns:comp="http://schemas.openxmlformats.org/drawingml/2006/compatibility" xmlns:xvml="urn:schemas-microsoft-com:office:excel" xmlns:c173="http://schemas.microsoft.com/office/drawing/2017/03/chart" xmlns:anam3d="http://schemas.microsoft.com/office/drawing/2018/animation/model3d" xmlns:adec="http://schemas.microsoft.com/office/drawing/2017/decorative" xmlns:oda="http://opendope.org/answers" xmlns:a18hc="http://schemas.microsoft.com/office/drawing/2018/hyperlinkcolor" xmlns:odc="http://opendope.org/conditions" xmlns:cdr="http://schemas.openxmlformats.org/drawingml/2006/chartDrawing" xmlns:odi="http://opendope.org/components" xmlns:msink="http://schemas.microsoft.com/ink/2010/main" xmlns:cdr14="http://schemas.microsoft.com/office/drawing/2010/chartDrawing" xmlns:iact="http://schemas.microsoft.com/office/powerpoint/2014/inkAction" xmlns:an18="http://schemas.microsoft.com/office/drawing/2018/animation" xmlns:odq="http://opendope.org/questions" xmlns:w16cid="http://schemas.microsoft.com/office/word/2016/wordml/cid" xmlns:dsp="http://schemas.microsoft.com/office/drawing/2008/diagram" xmlns:odx="http://opendope.org/xpaths" xmlns:a15="http://schemas.microsoft.com/office/drawing/2012/main" xmlns:a14="http://schemas.microsoft.com/office/drawing/2010/main" xmlns:c15="http://schemas.microsoft.com/office/drawing/2012/chart" xmlns:a13cmd="http://schemas.microsoft.com/office/drawing/2013/main/command" xmlns:c14="http://schemas.microsoft.com/office/drawing/2007/8/2/chart" xmlns:a16="http://schemas.microsoft.com/office/drawing/2014/main" xmlns:odgm="http://opendope.org/SmartArt/DataHierarchy" xmlns:c16="http://schemas.microsoft.com/office/drawing/2014/chart" xmlns:dgm="http://schemas.openxmlformats.org/drawingml/2006/diagram" xmlns:thm15="http://schemas.microsoft.com/office/thememl/2012/main" xmlns:we="http://schemas.microsoft.com/office/webextensions/webextension/2010/11" xmlns:ns39="http://www.w3.org/2003/InkML" xmlns:sl="http://schemas.openxmlformats.org/schemaLibrary/2006/main" xmlns:ns38="http://www.w3.org/1998/Math/MathML" xmlns:dgm14="http://schemas.microsoft.com/office/drawing/2010/diagram" xmlns:c16ac="http://schemas.microsoft.com/office/drawing/2014/chart/ac" xmlns:a="http://schemas.openxmlformats.org/drawingml/2006/main" xmlns:b="http://schemas.openxmlformats.org/officeDocument/2006/bibliography" xmlns:c="http://schemas.openxmlformats.org/drawingml/2006/chart" xmlns:cs="http://schemas.microsoft.com/office/drawing/2012/chartStyle" xmlns:pic14="http://schemas.microsoft.com/office/drawing/2010/picture" xmlns:lc="http://schemas.openxmlformats.org/drawingml/2006/lockedCanvas" xmlns:wetp="http://schemas.microsoft.com/office/webextensions/taskpanes/2010/11" r:id="rId17">
+        <w:r>
+          <w:rPr>
+            <w:rStyle w:val="Hyperlink"/>
+          </w:rPr>
+          <w:t>this</w:t>
+        </w:r>
+      </w:hyperlink>
+      <w:r>
+        <w:rPr>
+          <w:rStyle w:val=""/>
+        </w:rPr>
+        <w:t xml:space="preserve"> page.</w:t>
+      </w:r>
+    </w:p>
+    <w:p>
+      <w:pPr>
+        <w:pStyle w:val="Heading4"/>
+      </w:pPr>
+      <w:bookmarkStart w:name="_Toc16239264707428347500318393" w:id="1"/>
+      <w:r>
+        <w:rPr>
+          <w:rStyle w:val=""/>
+        </w:rPr>
+        <w:t>3.2 Inputs configuration</w:t>
+      </w:r>
+      <w:r>
+        <w:rPr>
+          <w:rStyle w:val=""/>
+        </w:rPr>
+        <w:t xml:space="preserve">
+</w:t>
+      </w:r>
+      <w:r>
+        <w:rPr>
+          <w:rStyle w:val=""/>
+        </w:rPr>
+        <w:t xml:space="preserve">
+</w:t>
       </w:r>
       <w:bookmarkEnd w:id="1"/>
       <w:bookmarkEnd/>
+    </w:p>
+    <w:p>
+      <w:pPr>
+        <w:pStyle w:val="Normal"/>
+      </w:pPr>
+      <w:r>
+        <w:rPr>
+          <w:rStyle w:val=""/>
+        </w:rPr>
+        <w:t>Another way of configuration is to manually configure inputs as oppose to enabling modules. To do so you specify list of inputs in the filebeat.inputs section of filebeat.yml file. Inputs specify how filebeat locates and processes input data.</w:t>
+      </w:r>
+    </w:p>
+    <w:p>
+      <w:pPr>
+        <w:pStyle w:val="PCCode"/>
+      </w:pPr>
+      <w:r>
+        <w:rPr>
+          <w:rStyle w:val=""/>
+        </w:rPr>
+        <w:t>filebeat.inputs:</w:t>
+      </w:r>
+      <w:r>
+        <w:rPr>
+          <w:rStyle w:val=""/>
+        </w:rPr>
+        <w:t xml:space="preserve">
+</w:t>
+      </w:r>
+      <w:r>
+        <w:rPr>
+          <w:rStyle w:val=""/>
+        </w:rPr>
+        <w:t>- type: log</w:t>
+      </w:r>
+      <w:r>
+        <w:rPr>
+          <w:rStyle w:val=""/>
+        </w:rPr>
+        <w:t xml:space="preserve">
+</w:t>
+      </w:r>
+      <w:r>
+        <w:rPr>
+          <w:rStyle w:val=""/>
+        </w:rPr>
+        <w:t xml:space="preserve">  paths:</w:t>
+      </w:r>
+      <w:r>
+        <w:rPr>
+          <w:rStyle w:val=""/>
+        </w:rPr>
+        <w:t xml:space="preserve">
+</w:t>
+      </w:r>
+      <w:r>
+        <w:rPr>
+          <w:rStyle w:val=""/>
+        </w:rPr>
+        <w:t xml:space="preserve">    - /var/log/system.log</w:t>
+      </w:r>
+      <w:r>
+        <w:rPr>
+          <w:rStyle w:val=""/>
+        </w:rPr>
+        <w:t xml:space="preserve">
+</w:t>
+      </w:r>
+      <w:r>
+        <w:rPr>
+          <w:rStyle w:val=""/>
+        </w:rPr>
+        <w:t xml:space="preserve">    - /var/log/wifi.log</w:t>
+      </w:r>
+      <w:r>
+        <w:rPr>
+          <w:rStyle w:val=""/>
+        </w:rPr>
+        <w:t xml:space="preserve">
+</w:t>
+      </w:r>
+      <w:r>
+        <w:rPr>
+          <w:rStyle w:val=""/>
+        </w:rPr>
+        <w:t>- type: log</w:t>
+      </w:r>
+      <w:r>
+        <w:rPr>
+          <w:rStyle w:val=""/>
+        </w:rPr>
+        <w:t xml:space="preserve">
+</w:t>
+      </w:r>
+      <w:r>
+        <w:rPr>
+          <w:rStyle w:val=""/>
+        </w:rPr>
+        <w:t xml:space="preserve">  paths:</w:t>
+      </w:r>
+      <w:r>
+        <w:rPr>
+          <w:rStyle w:val=""/>
+        </w:rPr>
+        <w:t xml:space="preserve">
+</w:t>
+      </w:r>
+      <w:r>
+        <w:rPr>
+          <w:rStyle w:val=""/>
+        </w:rPr>
+        <w:t xml:space="preserve">    - "/var/log/apache2/*"</w:t>
+      </w:r>
+      <w:r>
+        <w:rPr>
+          <w:rStyle w:val=""/>
+        </w:rPr>
+        <w:t xml:space="preserve">
+</w:t>
+      </w:r>
+      <w:r>
+        <w:rPr>
+          <w:rStyle w:val=""/>
+        </w:rPr>
+        <w:t xml:space="preserve">  fields:</w:t>
+      </w:r>
+      <w:r>
+        <w:rPr>
+          <w:rStyle w:val=""/>
+        </w:rPr>
+        <w:t xml:space="preserve">
+</w:t>
+      </w:r>
+      <w:r>
+        <w:rPr>
+          <w:rStyle w:val=""/>
+        </w:rPr>
+        <w:t xml:space="preserve">    apache: true</w:t>
+      </w:r>
+      <w:r>
+        <w:rPr>
+          <w:rStyle w:val=""/>
+        </w:rPr>
+        <w:t xml:space="preserve">
+</w:t>
+      </w:r>
+      <w:r>
+        <w:rPr>
+          <w:rStyle w:val=""/>
+        </w:rPr>
+        <w:t xml:space="preserve">  fields_under_root: true</w:t>
+      </w:r>
+    </w:p>
+    <w:p>
+      <w:pPr>
+        <w:pStyle w:val="Normal"/>
+      </w:pPr>
+      <w:r>
+        <w:rPr>
+          <w:rStyle w:val=""/>
+        </w:rPr>
+        <w:t xml:space="preserve">Multiple inputs can be used even if they are the same type. Filebeat supports many inputs. See all available </w:t>
+      </w:r>
+      <w:hyperlink xmlns:cppr="http://schemas.microsoft.com/office/2006/coverPageProps" xmlns:dgm1611="http://schemas.microsoft.com/office/drawing/2016/11/diagram" xmlns:xdr="http://schemas.openxmlformats.org/drawingml/2006/spreadsheetDrawing" xmlns:wp15="http://schemas.microsoft.com/office/word/2012/wordprocessingDrawing" xmlns:pic="http://schemas.openxmlformats.org/drawingml/2006/picture" xmlns:a1611="http://schemas.microsoft.com/office/drawing/2016/11/main" xmlns:a16svg="http://schemas.microsoft.com/office/drawing/2016/SVG/main" xmlns:am3d="http://schemas.microsoft.com/office/drawing/2017/model3d" xmlns:pvml="urn:schemas-microsoft-com:office:powerpoint" xmlns:dgm1612="http://schemas.microsoft.com/office/drawing/2016/12/diagram" xmlns:comp="http://schemas.openxmlformats.org/drawingml/2006/compatibility" xmlns:xvml="urn:schemas-microsoft-com:office:excel" xmlns:c173="http://schemas.microsoft.com/office/drawing/2017/03/chart" xmlns:anam3d="http://schemas.microsoft.com/office/drawing/2018/animation/model3d" xmlns:adec="http://schemas.microsoft.com/office/drawing/2017/decorative" xmlns:oda="http://opendope.org/answers" xmlns:a18hc="http://schemas.microsoft.com/office/drawing/2018/hyperlinkcolor" xmlns:odc="http://opendope.org/conditions" xmlns:cdr="http://schemas.openxmlformats.org/drawingml/2006/chartDrawing" xmlns:odi="http://opendope.org/components" xmlns:msink="http://schemas.microsoft.com/ink/2010/main" xmlns:cdr14="http://schemas.microsoft.com/office/drawing/2010/chartDrawing" xmlns:iact="http://schemas.microsoft.com/office/powerpoint/2014/inkAction" xmlns:an18="http://schemas.microsoft.com/office/drawing/2018/animation" xmlns:odq="http://opendope.org/questions" xmlns:w16cid="http://schemas.microsoft.com/office/word/2016/wordml/cid" xmlns:dsp="http://schemas.microsoft.com/office/drawing/2008/diagram" xmlns:odx="http://opendope.org/xpaths" xmlns:a15="http://schemas.microsoft.com/office/drawing/2012/main" xmlns:a14="http://schemas.microsoft.com/office/drawing/2010/main" xmlns:c15="http://schemas.microsoft.com/office/drawing/2012/chart" xmlns:a13cmd="http://schemas.microsoft.com/office/drawing/2013/main/command" xmlns:c14="http://schemas.microsoft.com/office/drawing/2007/8/2/chart" xmlns:a16="http://schemas.microsoft.com/office/drawing/2014/main" xmlns:odgm="http://opendope.org/SmartArt/DataHierarchy" xmlns:c16="http://schemas.microsoft.com/office/drawing/2014/chart" xmlns:dgm="http://schemas.openxmlformats.org/drawingml/2006/diagram" xmlns:thm15="http://schemas.microsoft.com/office/thememl/2012/main" xmlns:we="http://schemas.microsoft.com/office/webextensions/webextension/2010/11" xmlns:ns39="http://www.w3.org/2003/InkML" xmlns:sl="http://schemas.openxmlformats.org/schemaLibrary/2006/main" xmlns:ns38="http://www.w3.org/1998/Math/MathML" xmlns:dgm14="http://schemas.microsoft.com/office/drawing/2010/diagram" xmlns:c16ac="http://schemas.microsoft.com/office/drawing/2014/chart/ac" xmlns:a="http://schemas.openxmlformats.org/drawingml/2006/main" xmlns:b="http://schemas.openxmlformats.org/officeDocument/2006/bibliography" xmlns:c="http://schemas.openxmlformats.org/drawingml/2006/chart" xmlns:cs="http://schemas.microsoft.com/office/drawing/2012/chartStyle" xmlns:pic14="http://schemas.microsoft.com/office/drawing/2010/picture" xmlns:lc="http://schemas.openxmlformats.org/drawingml/2006/lockedCanvas" xmlns:wetp="http://schemas.microsoft.com/office/webextensions/taskpanes/2010/11" r:id="rId18">
+        <w:r>
+          <w:rPr>
+            <w:rStyle w:val="Hyperlink"/>
+          </w:rPr>
+          <w:t>here</w:t>
+        </w:r>
+      </w:hyperlink>
+      <w:r>
+        <w:rPr>
+          <w:rStyle w:val=""/>
+        </w:rPr>
+        <w:t>.</w:t>
+      </w:r>
+    </w:p>
+    <w:p>
+      <w:pPr>
+        <w:pStyle w:val="Heading4"/>
+      </w:pPr>
+      <w:bookmarkStart w:name="_Toc16239264707929941626385954" w:id="1"/>
+      <w:r>
+        <w:rPr>
+          <w:rStyle w:val=""/>
+        </w:rPr>
+        <w:t>3.3 Output configuration</w:t>
+      </w:r>
+      <w:r>
+        <w:rPr>
+          <w:rStyle w:val=""/>
+        </w:rPr>
+        <w:t xml:space="preserve">
+</w:t>
+      </w:r>
+      <w:r>
+        <w:rPr>
+          <w:rStyle w:val=""/>
+        </w:rPr>
+        <w:t xml:space="preserve">
+</w:t>
+      </w:r>
+      <w:bookmarkEnd w:id="1"/>
+      <w:bookmarkEnd/>
+    </w:p>
+    <w:p>
+      <w:pPr>
+        <w:pStyle w:val="Normal"/>
+      </w:pPr>
+      <w:r>
+        <w:rPr>
+          <w:rStyle w:val=""/>
+        </w:rPr>
+        <w:t>Output can be configured in an output section of a filebeat config file. Only one output can be defined. Filebeat supports a variety of outputs. Some of them are logstash and elasticsearch. Example of logstash output:</w:t>
+      </w:r>
+    </w:p>
+    <w:p>
+      <w:pPr>
+        <w:pStyle w:val="PCCode"/>
+      </w:pPr>
+      <w:r>
+        <w:rPr>
+          <w:rStyle w:val=""/>
+        </w:rPr>
+        <w:t>output.logstash:</w:t>
+      </w:r>
+      <w:r>
+        <w:rPr>
+          <w:rStyle w:val=""/>
+        </w:rPr>
+        <w:t xml:space="preserve">
+</w:t>
+      </w:r>
+      <w:r>
+        <w:rPr>
+          <w:rStyle w:val=""/>
+        </w:rPr>
+        <w:t xml:space="preserve">  hosts: ["0.0.0.0:5044"]</w:t>
+      </w:r>
+      <w:r>
+        <w:rPr>
+          <w:rStyle w:val=""/>
+        </w:rPr>
+        <w:t xml:space="preserve">
+</w:t>
+      </w:r>
+      <w:r>
+        <w:rPr>
+          <w:rStyle w:val=""/>
+        </w:rPr>
+        <w:t xml:space="preserve">  ssl.enabled: true</w:t>
+      </w:r>
+      <w:r>
+        <w:rPr>
+          <w:rStyle w:val=""/>
+        </w:rPr>
+        <w:t xml:space="preserve">
+</w:t>
+      </w:r>
+      <w:r>
+        <w:rPr>
+          <w:rStyle w:val=""/>
+        </w:rPr>
+        <w:t xml:space="preserve">  ssl.certificate_authorities: ["/etc/logstash/logstash.crt"]</w:t>
+      </w:r>
+    </w:p>
+    <w:p>
+      <w:pPr>
+        <w:pStyle w:val="Normal"/>
+      </w:pPr>
+      <w:r>
+        <w:rPr>
+          <w:rStyle w:val=""/>
+        </w:rPr>
+        <w:t xml:space="preserve">For more information about logstash output go </w:t>
+      </w:r>
+      <w:hyperlink xmlns:cppr="http://schemas.microsoft.com/office/2006/coverPageProps" xmlns:dgm1611="http://schemas.microsoft.com/office/drawing/2016/11/diagram" xmlns:xdr="http://schemas.openxmlformats.org/drawingml/2006/spreadsheetDrawing" xmlns:wp15="http://schemas.microsoft.com/office/word/2012/wordprocessingDrawing" xmlns:pic="http://schemas.openxmlformats.org/drawingml/2006/picture" xmlns:a1611="http://schemas.microsoft.com/office/drawing/2016/11/main" xmlns:a16svg="http://schemas.microsoft.com/office/drawing/2016/SVG/main" xmlns:am3d="http://schemas.microsoft.com/office/drawing/2017/model3d" xmlns:pvml="urn:schemas-microsoft-com:office:powerpoint" xmlns:dgm1612="http://schemas.microsoft.com/office/drawing/2016/12/diagram" xmlns:comp="http://schemas.openxmlformats.org/drawingml/2006/compatibility" xmlns:xvml="urn:schemas-microsoft-com:office:excel" xmlns:c173="http://schemas.microsoft.com/office/drawing/2017/03/chart" xmlns:anam3d="http://schemas.microsoft.com/office/drawing/2018/animation/model3d" xmlns:adec="http://schemas.microsoft.com/office/drawing/2017/decorative" xmlns:oda="http://opendope.org/answers" xmlns:a18hc="http://schemas.microsoft.com/office/drawing/2018/hyperlinkcolor" xmlns:odc="http://opendope.org/conditions" xmlns:cdr="http://schemas.openxmlformats.org/drawingml/2006/chartDrawing" xmlns:odi="http://opendope.org/components" xmlns:msink="http://schemas.microsoft.com/ink/2010/main" xmlns:cdr14="http://schemas.microsoft.com/office/drawing/2010/chartDrawing" xmlns:iact="http://schemas.microsoft.com/office/powerpoint/2014/inkAction" xmlns:an18="http://schemas.microsoft.com/office/drawing/2018/animation" xmlns:odq="http://opendope.org/questions" xmlns:w16cid="http://schemas.microsoft.com/office/word/2016/wordml/cid" xmlns:dsp="http://schemas.microsoft.com/office/drawing/2008/diagram" xmlns:odx="http://opendope.org/xpaths" xmlns:a15="http://schemas.microsoft.com/office/drawing/2012/main" xmlns:a14="http://schemas.microsoft.com/office/drawing/2010/main" xmlns:c15="http://schemas.microsoft.com/office/drawing/2012/chart" xmlns:a13cmd="http://schemas.microsoft.com/office/drawing/2013/main/command" xmlns:c14="http://schemas.microsoft.com/office/drawing/2007/8/2/chart" xmlns:a16="http://schemas.microsoft.com/office/drawing/2014/main" xmlns:odgm="http://opendope.org/SmartArt/DataHierarchy" xmlns:c16="http://schemas.microsoft.com/office/drawing/2014/chart" xmlns:dgm="http://schemas.openxmlformats.org/drawingml/2006/diagram" xmlns:thm15="http://schemas.microsoft.com/office/thememl/2012/main" xmlns:we="http://schemas.microsoft.com/office/webextensions/webextension/2010/11" xmlns:ns39="http://www.w3.org/2003/InkML" xmlns:sl="http://schemas.openxmlformats.org/schemaLibrary/2006/main" xmlns:ns38="http://www.w3.org/1998/Math/MathML" xmlns:dgm14="http://schemas.microsoft.com/office/drawing/2010/diagram" xmlns:c16ac="http://schemas.microsoft.com/office/drawing/2014/chart/ac" xmlns:a="http://schemas.openxmlformats.org/drawingml/2006/main" xmlns:b="http://schemas.openxmlformats.org/officeDocument/2006/bibliography" xmlns:c="http://schemas.openxmlformats.org/drawingml/2006/chart" xmlns:cs="http://schemas.microsoft.com/office/drawing/2012/chartStyle" xmlns:pic14="http://schemas.microsoft.com/office/drawing/2010/picture" xmlns:lc="http://schemas.openxmlformats.org/drawingml/2006/lockedCanvas" xmlns:wetp="http://schemas.microsoft.com/office/webextensions/taskpanes/2010/11" r:id="rId19">
+        <w:r>
+          <w:rPr>
+            <w:rStyle w:val="Hyperlink"/>
+          </w:rPr>
+          <w:t>here</w:t>
+        </w:r>
+      </w:hyperlink>
+      <w:r>
+        <w:rPr>
+          <w:rStyle w:val=""/>
+        </w:rPr>
+        <w:t xml:space="preserve"> or for more information on other output options go </w:t>
+      </w:r>
+      <w:hyperlink xmlns:cppr="http://schemas.microsoft.com/office/2006/coverPageProps" xmlns:dgm1611="http://schemas.microsoft.com/office/drawing/2016/11/diagram" xmlns:xdr="http://schemas.openxmlformats.org/drawingml/2006/spreadsheetDrawing" xmlns:wp15="http://schemas.microsoft.com/office/word/2012/wordprocessingDrawing" xmlns:pic="http://schemas.openxmlformats.org/drawingml/2006/picture" xmlns:a1611="http://schemas.microsoft.com/office/drawing/2016/11/main" xmlns:a16svg="http://schemas.microsoft.com/office/drawing/2016/SVG/main" xmlns:am3d="http://schemas.microsoft.com/office/drawing/2017/model3d" xmlns:pvml="urn:schemas-microsoft-com:office:powerpoint" xmlns:dgm1612="http://schemas.microsoft.com/office/drawing/2016/12/diagram" xmlns:comp="http://schemas.openxmlformats.org/drawingml/2006/compatibility" xmlns:xvml="urn:schemas-microsoft-com:office:excel" xmlns:c173="http://schemas.microsoft.com/office/drawing/2017/03/chart" xmlns:anam3d="http://schemas.microsoft.com/office/drawing/2018/animation/model3d" xmlns:adec="http://schemas.microsoft.com/office/drawing/2017/decorative" xmlns:oda="http://opendope.org/answers" xmlns:a18hc="http://schemas.microsoft.com/office/drawing/2018/hyperlinkcolor" xmlns:odc="http://opendope.org/conditions" xmlns:cdr="http://schemas.openxmlformats.org/drawingml/2006/chartDrawing" xmlns:odi="http://opendope.org/components" xmlns:msink="http://schemas.microsoft.com/ink/2010/main" xmlns:cdr14="http://schemas.microsoft.com/office/drawing/2010/chartDrawing" xmlns:iact="http://schemas.microsoft.com/office/powerpoint/2014/inkAction" xmlns:an18="http://schemas.microsoft.com/office/drawing/2018/animation" xmlns:odq="http://opendope.org/questions" xmlns:w16cid="http://schemas.microsoft.com/office/word/2016/wordml/cid" xmlns:dsp="http://schemas.microsoft.com/office/drawing/2008/diagram" xmlns:odx="http://opendope.org/xpaths" xmlns:a15="http://schemas.microsoft.com/office/drawing/2012/main" xmlns:a14="http://schemas.microsoft.com/office/drawing/2010/main" xmlns:c15="http://schemas.microsoft.com/office/drawing/2012/chart" xmlns:a13cmd="http://schemas.microsoft.com/office/drawing/2013/main/command" xmlns:c14="http://schemas.microsoft.com/office/drawing/2007/8/2/chart" xmlns:a16="http://schemas.microsoft.com/office/drawing/2014/main" xmlns:odgm="http://opendope.org/SmartArt/DataHierarchy" xmlns:c16="http://schemas.microsoft.com/office/drawing/2014/chart" xmlns:dgm="http://schemas.openxmlformats.org/drawingml/2006/diagram" xmlns:thm15="http://schemas.microsoft.com/office/thememl/2012/main" xmlns:we="http://schemas.microsoft.com/office/webextensions/webextension/2010/11" xmlns:ns39="http://www.w3.org/2003/InkML" xmlns:sl="http://schemas.openxmlformats.org/schemaLibrary/2006/main" xmlns:ns38="http://www.w3.org/1998/Math/MathML" xmlns:dgm14="http://schemas.microsoft.com/office/drawing/2010/diagram" xmlns:c16ac="http://schemas.microsoft.com/office/drawing/2014/chart/ac" xmlns:a="http://schemas.openxmlformats.org/drawingml/2006/main" xmlns:b="http://schemas.openxmlformats.org/officeDocument/2006/bibliography" xmlns:c="http://schemas.openxmlformats.org/drawingml/2006/chart" xmlns:cs="http://schemas.microsoft.com/office/drawing/2012/chartStyle" xmlns:pic14="http://schemas.microsoft.com/office/drawing/2010/picture" xmlns:lc="http://schemas.openxmlformats.org/drawingml/2006/lockedCanvas" xmlns:wetp="http://schemas.microsoft.com/office/webextensions/taskpanes/2010/11" r:id="rId20">
+        <w:r>
+          <w:rPr>
+            <w:rStyle w:val="Hyperlink"/>
+          </w:rPr>
+          <w:t>here</w:t>
+        </w:r>
+      </w:hyperlink>
+    </w:p>
+    <w:p>
+      <w:pPr>
+        <w:pStyle w:val="Heading4"/>
+      </w:pPr>
+      <w:bookmarkStart w:name="_Toc16239264708401927583434234" w:id="1"/>
+      <w:r>
+        <w:rPr>
+          <w:rStyle w:val=""/>
+        </w:rPr>
+        <w:t>3.4 Multiline messages management</w:t>
+      </w:r>
+      <w:r>
+        <w:rPr>
+          <w:rStyle w:val=""/>
+        </w:rPr>
+        <w:t xml:space="preserve">
+</w:t>
+      </w:r>
+      <w:r>
+        <w:rPr>
+          <w:rStyle w:val=""/>
+        </w:rPr>
+        <w:t xml:space="preserve">
+</w:t>
+      </w:r>
+      <w:bookmarkEnd w:id="1"/>
+      <w:bookmarkEnd/>
+    </w:p>
+    <w:p>
+      <w:pPr>
+        <w:pStyle w:val="Normal"/>
+      </w:pPr>
+      <w:r>
+        <w:rPr>
+          <w:rStyle w:val=""/>
+        </w:rPr>
+        <w:t>Log files that are processed can contain messages that span multiple lines of text such as java stack traces.</w:t>
+      </w:r>
+    </w:p>
+    <w:p>
+      <w:pPr>
+        <w:pStyle w:val="Heading5"/>
+      </w:pPr>
+      <w:bookmarkStart w:name="_Toc16239264708937957990480409" w:id="1"/>
+      <w:r>
+        <w:rPr>
+          <w:rStyle w:val=""/>
+        </w:rPr>
+        <w:t>3.4.1 Configuration options</w:t>
+      </w:r>
+      <w:r>
+        <w:rPr>
+          <w:rStyle w:val=""/>
+        </w:rPr>
+        <w:t xml:space="preserve">
+</w:t>
+      </w:r>
+      <w:r>
+        <w:rPr>
+          <w:rStyle w:val=""/>
+        </w:rPr>
+        <w:t xml:space="preserve">
+</w:t>
+      </w:r>
+      <w:bookmarkEnd w:id="1"/>
+      <w:bookmarkEnd/>
+    </w:p>
+    <w:p>
+      <w:pPr>
+        <w:pStyle w:val="Normal"/>
+      </w:pPr>
+      <w:r>
+        <w:rPr>
+          <w:rStyle w:val=""/>
+        </w:rPr>
+        <w:t>To handle these multiline events you need to configure multiline settings in the filebeat.yml config file. You can specify these options in the filebeat.inputs section of the config file. Here is the example:</w:t>
+      </w:r>
+    </w:p>
+    <w:p>
+      <w:pPr>
+        <w:pStyle w:val="PCCode"/>
+      </w:pPr>
+      <w:r>
+        <w:rPr>
+          <w:rStyle w:val=""/>
+        </w:rPr>
+        <w:t>multiline.pattern: '^\['</w:t>
+      </w:r>
+      <w:r>
+        <w:rPr>
+          <w:rStyle w:val=""/>
+        </w:rPr>
+        <w:t xml:space="preserve">
+</w:t>
+      </w:r>
+      <w:r>
+        <w:rPr>
+          <w:rStyle w:val=""/>
+        </w:rPr>
+        <w:t>multiline.negate: true</w:t>
+      </w:r>
+      <w:r>
+        <w:rPr>
+          <w:rStyle w:val=""/>
+        </w:rPr>
+        <w:t xml:space="preserve">
+</w:t>
+      </w:r>
+      <w:r>
+        <w:rPr>
+          <w:rStyle w:val=""/>
+        </w:rPr>
+        <w:t>multiline.match: after</w:t>
+      </w:r>
+    </w:p>
+    <w:p>
+      <w:pPr>
+        <w:pStyle w:val="Normal"/>
+      </w:pPr>
+      <w:r>
+        <w:rPr>
+          <w:rStyle w:val=""/>
+        </w:rPr>
+        <w:t xml:space="preserve">In multiline.pattern is specified regexp pattern to match. Multiline.negates defines whether the pattern is negated and multiline.match specifies how filebeat combines matching lines into an event. The settings are </w:t>
+      </w:r>
+      <w:r>
+        <w:rPr>
+          <w:rStyle w:val=""/>
+        </w:rPr>
+        <w:t>"before"</w:t>
+      </w:r>
+      <w:r>
+        <w:rPr>
+          <w:rStyle w:val=""/>
+        </w:rPr>
+        <w:t xml:space="preserve"> and </w:t>
+      </w:r>
+      <w:r>
+        <w:rPr>
+          <w:rStyle w:val=""/>
+        </w:rPr>
+        <w:t>"after"</w:t>
+      </w:r>
+      <w:r>
+        <w:rPr>
+          <w:rStyle w:val=""/>
+        </w:rPr>
+        <w:t xml:space="preserve"> and behaviour depends on the value in negate option. For more info on multiline management visit </w:t>
+      </w:r>
+      <w:hyperlink xmlns:cppr="http://schemas.microsoft.com/office/2006/coverPageProps" xmlns:dgm1611="http://schemas.microsoft.com/office/drawing/2016/11/diagram" xmlns:xdr="http://schemas.openxmlformats.org/drawingml/2006/spreadsheetDrawing" xmlns:wp15="http://schemas.microsoft.com/office/word/2012/wordprocessingDrawing" xmlns:pic="http://schemas.openxmlformats.org/drawingml/2006/picture" xmlns:a1611="http://schemas.microsoft.com/office/drawing/2016/11/main" xmlns:a16svg="http://schemas.microsoft.com/office/drawing/2016/SVG/main" xmlns:am3d="http://schemas.microsoft.com/office/drawing/2017/model3d" xmlns:pvml="urn:schemas-microsoft-com:office:powerpoint" xmlns:dgm1612="http://schemas.microsoft.com/office/drawing/2016/12/diagram" xmlns:comp="http://schemas.openxmlformats.org/drawingml/2006/compatibility" xmlns:xvml="urn:schemas-microsoft-com:office:excel" xmlns:c173="http://schemas.microsoft.com/office/drawing/2017/03/chart" xmlns:anam3d="http://schemas.microsoft.com/office/drawing/2018/animation/model3d" xmlns:adec="http://schemas.microsoft.com/office/drawing/2017/decorative" xmlns:oda="http://opendope.org/answers" xmlns:a18hc="http://schemas.microsoft.com/office/drawing/2018/hyperlinkcolor" xmlns:odc="http://opendope.org/conditions" xmlns:cdr="http://schemas.openxmlformats.org/drawingml/2006/chartDrawing" xmlns:odi="http://opendope.org/components" xmlns:msink="http://schemas.microsoft.com/ink/2010/main" xmlns:cdr14="http://schemas.microsoft.com/office/drawing/2010/chartDrawing" xmlns:iact="http://schemas.microsoft.com/office/powerpoint/2014/inkAction" xmlns:an18="http://schemas.microsoft.com/office/drawing/2018/animation" xmlns:odq="http://opendope.org/questions" xmlns:w16cid="http://schemas.microsoft.com/office/word/2016/wordml/cid" xmlns:dsp="http://schemas.microsoft.com/office/drawing/2008/diagram" xmlns:odx="http://opendope.org/xpaths" xmlns:a15="http://schemas.microsoft.com/office/drawing/2012/main" xmlns:a14="http://schemas.microsoft.com/office/drawing/2010/main" xmlns:c15="http://schemas.microsoft.com/office/drawing/2012/chart" xmlns:a13cmd="http://schemas.microsoft.com/office/drawing/2013/main/command" xmlns:c14="http://schemas.microsoft.com/office/drawing/2007/8/2/chart" xmlns:a16="http://schemas.microsoft.com/office/drawing/2014/main" xmlns:odgm="http://opendope.org/SmartArt/DataHierarchy" xmlns:c16="http://schemas.microsoft.com/office/drawing/2014/chart" xmlns:dgm="http://schemas.openxmlformats.org/drawingml/2006/diagram" xmlns:thm15="http://schemas.microsoft.com/office/thememl/2012/main" xmlns:we="http://schemas.microsoft.com/office/webextensions/webextension/2010/11" xmlns:ns39="http://www.w3.org/2003/InkML" xmlns:sl="http://schemas.openxmlformats.org/schemaLibrary/2006/main" xmlns:ns38="http://www.w3.org/1998/Math/MathML" xmlns:dgm14="http://schemas.microsoft.com/office/drawing/2010/diagram" xmlns:c16ac="http://schemas.microsoft.com/office/drawing/2014/chart/ac" xmlns:a="http://schemas.openxmlformats.org/drawingml/2006/main" xmlns:b="http://schemas.openxmlformats.org/officeDocument/2006/bibliography" xmlns:c="http://schemas.openxmlformats.org/drawingml/2006/chart" xmlns:cs="http://schemas.microsoft.com/office/drawing/2012/chartStyle" xmlns:pic14="http://schemas.microsoft.com/office/drawing/2010/picture" xmlns:lc="http://schemas.openxmlformats.org/drawingml/2006/lockedCanvas" xmlns:wetp="http://schemas.microsoft.com/office/webextensions/taskpanes/2010/11" r:id="rId21">
+        <w:r>
+          <w:rPr>
+            <w:rStyle w:val="Hyperlink"/>
+          </w:rPr>
+          <w:t>this</w:t>
+        </w:r>
+      </w:hyperlink>
+      <w:r>
+        <w:rPr>
+          <w:rStyle w:val=""/>
+        </w:rPr>
+        <w:t xml:space="preserve"> page or for more multiline example </w:t>
+      </w:r>
+      <w:hyperlink xmlns:cppr="http://schemas.microsoft.com/office/2006/coverPageProps" xmlns:dgm1611="http://schemas.microsoft.com/office/drawing/2016/11/diagram" xmlns:xdr="http://schemas.openxmlformats.org/drawingml/2006/spreadsheetDrawing" xmlns:wp15="http://schemas.microsoft.com/office/word/2012/wordprocessingDrawing" xmlns:pic="http://schemas.openxmlformats.org/drawingml/2006/picture" xmlns:a1611="http://schemas.microsoft.com/office/drawing/2016/11/main" xmlns:a16svg="http://schemas.microsoft.com/office/drawing/2016/SVG/main" xmlns:am3d="http://schemas.microsoft.com/office/drawing/2017/model3d" xmlns:pvml="urn:schemas-microsoft-com:office:powerpoint" xmlns:dgm1612="http://schemas.microsoft.com/office/drawing/2016/12/diagram" xmlns:comp="http://schemas.openxmlformats.org/drawingml/2006/compatibility" xmlns:xvml="urn:schemas-microsoft-com:office:excel" xmlns:c173="http://schemas.microsoft.com/office/drawing/2017/03/chart" xmlns:anam3d="http://schemas.microsoft.com/office/drawing/2018/animation/model3d" xmlns:adec="http://schemas.microsoft.com/office/drawing/2017/decorative" xmlns:oda="http://opendope.org/answers" xmlns:a18hc="http://schemas.microsoft.com/office/drawing/2018/hyperlinkcolor" xmlns:odc="http://opendope.org/conditions" xmlns:cdr="http://schemas.openxmlformats.org/drawingml/2006/chartDrawing" xmlns:odi="http://opendope.org/components" xmlns:msink="http://schemas.microsoft.com/ink/2010/main" xmlns:cdr14="http://schemas.microsoft.com/office/drawing/2010/chartDrawing" xmlns:iact="http://schemas.microsoft.com/office/powerpoint/2014/inkAction" xmlns:an18="http://schemas.microsoft.com/office/drawing/2018/animation" xmlns:odq="http://opendope.org/questions" xmlns:w16cid="http://schemas.microsoft.com/office/word/2016/wordml/cid" xmlns:dsp="http://schemas.microsoft.com/office/drawing/2008/diagram" xmlns:odx="http://opendope.org/xpaths" xmlns:a15="http://schemas.microsoft.com/office/drawing/2012/main" xmlns:a14="http://schemas.microsoft.com/office/drawing/2010/main" xmlns:c15="http://schemas.microsoft.com/office/drawing/2012/chart" xmlns:a13cmd="http://schemas.microsoft.com/office/drawing/2013/main/command" xmlns:c14="http://schemas.microsoft.com/office/drawing/2007/8/2/chart" xmlns:a16="http://schemas.microsoft.com/office/drawing/2014/main" xmlns:odgm="http://opendope.org/SmartArt/DataHierarchy" xmlns:c16="http://schemas.microsoft.com/office/drawing/2014/chart" xmlns:dgm="http://schemas.openxmlformats.org/drawingml/2006/diagram" xmlns:thm15="http://schemas.microsoft.com/office/thememl/2012/main" xmlns:we="http://schemas.microsoft.com/office/webextensions/webextension/2010/11" xmlns:ns39="http://www.w3.org/2003/InkML" xmlns:sl="http://schemas.openxmlformats.org/schemaLibrary/2006/main" xmlns:ns38="http://www.w3.org/1998/Math/MathML" xmlns:dgm14="http://schemas.microsoft.com/office/drawing/2010/diagram" xmlns:c16ac="http://schemas.microsoft.com/office/drawing/2014/chart/ac" xmlns:a="http://schemas.openxmlformats.org/drawingml/2006/main" xmlns:b="http://schemas.openxmlformats.org/officeDocument/2006/bibliography" xmlns:c="http://schemas.openxmlformats.org/drawingml/2006/chart" xmlns:cs="http://schemas.microsoft.com/office/drawing/2012/chartStyle" xmlns:pic14="http://schemas.microsoft.com/office/drawing/2010/picture" xmlns:lc="http://schemas.openxmlformats.org/drawingml/2006/lockedCanvas" xmlns:wetp="http://schemas.microsoft.com/office/webextensions/taskpanes/2010/11" r:id="rId22">
+        <w:r>
+          <w:rPr>
+            <w:rStyle w:val="Hyperlink"/>
+          </w:rPr>
+          <w:t>this</w:t>
+        </w:r>
+      </w:hyperlink>
+      <w:r>
+        <w:rPr>
+          <w:rStyle w:val=""/>
+        </w:rPr>
+        <w:t xml:space="preserve"> page</w:t>
+      </w:r>
+    </w:p>
+    <w:p>
+      <w:pPr>
+        <w:pStyle w:val="Heading4"/>
+      </w:pPr>
+      <w:bookmarkStart w:name="_Toc16239264709614905539043334" w:id="1"/>
+      <w:r>
+        <w:rPr>
+          <w:rStyle w:val=""/>
+        </w:rPr>
+        <w:t>3.5 Filter and enhance the exported data</w:t>
+      </w:r>
+      <w:r>
+        <w:rPr>
+          <w:rStyle w:val=""/>
+        </w:rPr>
+        <w:t xml:space="preserve">
+</w:t>
+      </w:r>
+      <w:r>
+        <w:rPr>
+          <w:rStyle w:val=""/>
+        </w:rPr>
+        <w:t xml:space="preserve">
+</w:t>
+      </w:r>
+      <w:bookmarkEnd w:id="1"/>
+      <w:bookmarkEnd/>
+    </w:p>
+    <w:p>
+      <w:pPr>
+        <w:pStyle w:val="Normal"/>
+      </w:pPr>
+      <w:r>
+        <w:rPr>
+          <w:rStyle w:val=""/>
+        </w:rPr>
+        <w:t>In some cases there might be some sufficient data or some additional information needs to be included. Filebeat provides a couple of options for data modification. For each input can be specified to include or exclude certain files or lines. This is done by adding corresponding options to the filebeat.inputs section</w:t>
+      </w:r>
+    </w:p>
+    <w:p>
+      <w:pPr>
+        <w:pStyle w:val="PCCode"/>
+      </w:pPr>
+      <w:r>
+        <w:rPr>
+          <w:rStyle w:val=""/>
+        </w:rPr>
+        <w:t>filebeat.inputs:</w:t>
+      </w:r>
+      <w:r>
+        <w:rPr>
+          <w:rStyle w:val=""/>
+        </w:rPr>
+        <w:t xml:space="preserve">
+</w:t>
+      </w:r>
+      <w:r>
+        <w:rPr>
+          <w:rStyle w:val=""/>
+        </w:rPr>
+        <w:t>- type: log</w:t>
+      </w:r>
+      <w:r>
+        <w:rPr>
+          <w:rStyle w:val=""/>
+        </w:rPr>
+        <w:t xml:space="preserve">
+</w:t>
+      </w:r>
+      <w:r>
+        <w:rPr>
+          <w:rStyle w:val=""/>
+        </w:rPr>
+        <w:t xml:space="preserve">  ...</w:t>
+      </w:r>
+      <w:r>
+        <w:rPr>
+          <w:rStyle w:val=""/>
+        </w:rPr>
+        <w:t xml:space="preserve">
+</w:t>
+      </w:r>
+      <w:r>
+        <w:rPr>
+          <w:rStyle w:val=""/>
+        </w:rPr>
+        <w:t xml:space="preserve">  exclude_files: ['\.gz$']</w:t>
+      </w:r>
+      <w:r>
+        <w:rPr>
+          <w:rStyle w:val=""/>
+        </w:rPr>
+        <w:t xml:space="preserve">
+</w:t>
+      </w:r>
+      <w:r>
+        <w:rPr>
+          <w:rStyle w:val=""/>
+        </w:rPr>
+        <w:t xml:space="preserve">  include_lines: ['^ERR', '^WARN']</w:t>
+      </w:r>
+    </w:p>
+    <w:p>
+      <w:pPr>
+        <w:pStyle w:val="Normal"/>
+      </w:pPr>
+      <w:r>
+        <w:rPr>
+          <w:rStyle w:val=""/>
+        </w:rPr>
+        <w:t>The disadvantage of this approach is that you need to implement a configuration option for each filtering criteria that you need.</w:t>
+      </w:r>
+    </w:p>
+    <w:p>
+      <w:pPr>
+        <w:pStyle w:val="Normal"/>
+      </w:pPr>
+      <w:r>
+        <w:rPr>
+          <w:rStyle w:val=""/>
+        </w:rPr>
+        <w:t>Another approach is to define processors to configure global processing across all data.</w:t>
+      </w:r>
+    </w:p>
+    <w:p>
+      <w:pPr>
+        <w:pStyle w:val="Heading5"/>
+      </w:pPr>
+      <w:bookmarkStart w:name="_Toc16239264710229894165695857" w:id="1"/>
+      <w:r>
+        <w:rPr>
+          <w:rStyle w:val=""/>
+        </w:rPr>
+        <w:t>3.5.1 Processors</w:t>
+      </w:r>
+      <w:r>
+        <w:rPr>
+          <w:rStyle w:val=""/>
+        </w:rPr>
+        <w:t xml:space="preserve">
+</w:t>
+      </w:r>
+      <w:r>
+        <w:rPr>
+          <w:rStyle w:val=""/>
+        </w:rPr>
+        <w:t xml:space="preserve">
+</w:t>
+      </w:r>
+      <w:bookmarkEnd w:id="1"/>
+      <w:bookmarkEnd/>
+    </w:p>
+    <w:p>
+      <w:pPr>
+        <w:pStyle w:val="Normal"/>
+      </w:pPr>
+      <w:r>
+        <w:rPr>
+          <w:rStyle w:val=""/>
+        </w:rPr>
+        <w:t>Processors are defined to process events before they are sent to the configure output. Processors can be used for:</w:t>
+      </w:r>
     </w:p>
     <w:p>
       <w:pPr>
@@ -2624,7 +4741,7 @@
         <w:rPr>
           <w:rStyle w:val=""/>
         </w:rPr>
-        <w:t>First item</w:t>
+        <w:t>reducing the number of exported fields</w:t>
       </w:r>
     </w:p>
     <w:p>
@@ -2639,7 +4756,7 @@
         <w:rPr>
           <w:rStyle w:val=""/>
         </w:rPr>
-        <w:t>Second item</w:t>
+        <w:t>enhancing events with additional metadata</w:t>
       </w:r>
     </w:p>
     <w:p>
@@ -2654,288 +4771,689 @@
         <w:rPr>
           <w:rStyle w:val=""/>
         </w:rPr>
-        <w:t>Third item</w:t>
-      </w:r>
-    </w:p>
-    <w:p>
-      <w:pPr>
-        <w:pStyle w:val="PCBulletList"/>
-        <w:numPr xmlns:cppr="http://schemas.microsoft.com/office/2006/coverPageProps" xmlns:dgm1611="http://schemas.microsoft.com/office/drawing/2016/11/diagram" xmlns:xdr="http://schemas.openxmlformats.org/drawingml/2006/spreadsheetDrawing" xmlns:wp15="http://schemas.microsoft.com/office/word/2012/wordprocessingDrawing" xmlns:pic="http://schemas.openxmlformats.org/drawingml/2006/picture" xmlns:a1611="http://schemas.microsoft.com/office/drawing/2016/11/main" xmlns:a16svg="http://schemas.microsoft.com/office/drawing/2016/SVG/main" xmlns:am3d="http://schemas.microsoft.com/office/drawing/2017/model3d" xmlns:pvml="urn:schemas-microsoft-com:office:powerpoint" xmlns:dgm1612="http://schemas.microsoft.com/office/drawing/2016/12/diagram" xmlns:comp="http://schemas.openxmlformats.org/drawingml/2006/compatibility" xmlns:xvml="urn:schemas-microsoft-com:office:excel" xmlns:c173="http://schemas.microsoft.com/office/drawing/2017/03/chart" xmlns:anam3d="http://schemas.microsoft.com/office/drawing/2018/animation/model3d" xmlns:adec="http://schemas.microsoft.com/office/drawing/2017/decorative" xmlns:oda="http://opendope.org/answers" xmlns:a18hc="http://schemas.microsoft.com/office/drawing/2018/hyperlinkcolor" xmlns:odc="http://opendope.org/conditions" xmlns:cdr="http://schemas.openxmlformats.org/drawingml/2006/chartDrawing" xmlns:odi="http://opendope.org/components" xmlns:msink="http://schemas.microsoft.com/ink/2010/main" xmlns:cdr14="http://schemas.microsoft.com/office/drawing/2010/chartDrawing" xmlns:iact="http://schemas.microsoft.com/office/powerpoint/2014/inkAction" xmlns:an18="http://schemas.microsoft.com/office/drawing/2018/animation" xmlns:odq="http://opendope.org/questions" xmlns:w16cid="http://schemas.microsoft.com/office/word/2016/wordml/cid" xmlns:dsp="http://schemas.microsoft.com/office/drawing/2008/diagram" xmlns:odx="http://opendope.org/xpaths" xmlns:a15="http://schemas.microsoft.com/office/drawing/2012/main" xmlns:a14="http://schemas.microsoft.com/office/drawing/2010/main" xmlns:c15="http://schemas.microsoft.com/office/drawing/2012/chart" xmlns:a13cmd="http://schemas.microsoft.com/office/drawing/2013/main/command" xmlns:c14="http://schemas.microsoft.com/office/drawing/2007/8/2/chart" xmlns:a16="http://schemas.microsoft.com/office/drawing/2014/main" xmlns:odgm="http://opendope.org/SmartArt/DataHierarchy" xmlns:c16="http://schemas.microsoft.com/office/drawing/2014/chart" xmlns:dgm="http://schemas.openxmlformats.org/drawingml/2006/diagram" xmlns:thm15="http://schemas.microsoft.com/office/thememl/2012/main" xmlns:we="http://schemas.microsoft.com/office/webextensions/webextension/2010/11" xmlns:ns39="http://www.w3.org/2003/InkML" xmlns:sl="http://schemas.openxmlformats.org/schemaLibrary/2006/main" xmlns:ns38="http://www.w3.org/1998/Math/MathML" xmlns:dgm14="http://schemas.microsoft.com/office/drawing/2010/diagram" xmlns:c16ac="http://schemas.microsoft.com/office/drawing/2014/chart/ac" xmlns:a="http://schemas.openxmlformats.org/drawingml/2006/main" xmlns:b="http://schemas.openxmlformats.org/officeDocument/2006/bibliography" xmlns:c="http://schemas.openxmlformats.org/drawingml/2006/chart" xmlns:cs="http://schemas.microsoft.com/office/drawing/2012/chartStyle" xmlns:pic14="http://schemas.microsoft.com/office/drawing/2010/picture" xmlns:lc="http://schemas.openxmlformats.org/drawingml/2006/lockedCanvas" xmlns:wetp="http://schemas.microsoft.com/office/webextensions/taskpanes/2010/11">
-          <w:ilvl w:val="1"/>
-          <w:numId w:val="15"/>
-        </w:numPr>
-      </w:pPr>
-      <w:r>
-        <w:rPr>
-          <w:rStyle w:val=""/>
-        </w:rPr>
-        <w:t>Indented item</w:t>
-      </w:r>
-    </w:p>
-    <w:p>
-      <w:pPr>
-        <w:pStyle w:val="PCBulletList"/>
-        <w:numPr xmlns:cppr="http://schemas.microsoft.com/office/2006/coverPageProps" xmlns:dgm1611="http://schemas.microsoft.com/office/drawing/2016/11/diagram" xmlns:xdr="http://schemas.openxmlformats.org/drawingml/2006/spreadsheetDrawing" xmlns:wp15="http://schemas.microsoft.com/office/word/2012/wordprocessingDrawing" xmlns:pic="http://schemas.openxmlformats.org/drawingml/2006/picture" xmlns:a1611="http://schemas.microsoft.com/office/drawing/2016/11/main" xmlns:a16svg="http://schemas.microsoft.com/office/drawing/2016/SVG/main" xmlns:am3d="http://schemas.microsoft.com/office/drawing/2017/model3d" xmlns:pvml="urn:schemas-microsoft-com:office:powerpoint" xmlns:dgm1612="http://schemas.microsoft.com/office/drawing/2016/12/diagram" xmlns:comp="http://schemas.openxmlformats.org/drawingml/2006/compatibility" xmlns:xvml="urn:schemas-microsoft-com:office:excel" xmlns:c173="http://schemas.microsoft.com/office/drawing/2017/03/chart" xmlns:anam3d="http://schemas.microsoft.com/office/drawing/2018/animation/model3d" xmlns:adec="http://schemas.microsoft.com/office/drawing/2017/decorative" xmlns:oda="http://opendope.org/answers" xmlns:a18hc="http://schemas.microsoft.com/office/drawing/2018/hyperlinkcolor" xmlns:odc="http://opendope.org/conditions" xmlns:cdr="http://schemas.openxmlformats.org/drawingml/2006/chartDrawing" xmlns:odi="http://opendope.org/components" xmlns:msink="http://schemas.microsoft.com/ink/2010/main" xmlns:cdr14="http://schemas.microsoft.com/office/drawing/2010/chartDrawing" xmlns:iact="http://schemas.microsoft.com/office/powerpoint/2014/inkAction" xmlns:an18="http://schemas.microsoft.com/office/drawing/2018/animation" xmlns:odq="http://opendope.org/questions" xmlns:w16cid="http://schemas.microsoft.com/office/word/2016/wordml/cid" xmlns:dsp="http://schemas.microsoft.com/office/drawing/2008/diagram" xmlns:odx="http://opendope.org/xpaths" xmlns:a15="http://schemas.microsoft.com/office/drawing/2012/main" xmlns:a14="http://schemas.microsoft.com/office/drawing/2010/main" xmlns:c15="http://schemas.microsoft.com/office/drawing/2012/chart" xmlns:a13cmd="http://schemas.microsoft.com/office/drawing/2013/main/command" xmlns:c14="http://schemas.microsoft.com/office/drawing/2007/8/2/chart" xmlns:a16="http://schemas.microsoft.com/office/drawing/2014/main" xmlns:odgm="http://opendope.org/SmartArt/DataHierarchy" xmlns:c16="http://schemas.microsoft.com/office/drawing/2014/chart" xmlns:dgm="http://schemas.openxmlformats.org/drawingml/2006/diagram" xmlns:thm15="http://schemas.microsoft.com/office/thememl/2012/main" xmlns:we="http://schemas.microsoft.com/office/webextensions/webextension/2010/11" xmlns:ns39="http://www.w3.org/2003/InkML" xmlns:sl="http://schemas.openxmlformats.org/schemaLibrary/2006/main" xmlns:ns38="http://www.w3.org/1998/Math/MathML" xmlns:dgm14="http://schemas.microsoft.com/office/drawing/2010/diagram" xmlns:c16ac="http://schemas.microsoft.com/office/drawing/2014/chart/ac" xmlns:a="http://schemas.openxmlformats.org/drawingml/2006/main" xmlns:b="http://schemas.openxmlformats.org/officeDocument/2006/bibliography" xmlns:c="http://schemas.openxmlformats.org/drawingml/2006/chart" xmlns:cs="http://schemas.microsoft.com/office/drawing/2012/chartStyle" xmlns:pic14="http://schemas.microsoft.com/office/drawing/2010/picture" xmlns:lc="http://schemas.openxmlformats.org/drawingml/2006/lockedCanvas" xmlns:wetp="http://schemas.microsoft.com/office/webextensions/taskpanes/2010/11">
-          <w:ilvl w:val="1"/>
-          <w:numId w:val="15"/>
-        </w:numPr>
-      </w:pPr>
-      <w:r>
-        <w:rPr>
-          <w:rStyle w:val=""/>
-        </w:rPr>
-        <w:t>Indented item</w:t>
-      </w:r>
-    </w:p>
-    <w:p>
-      <w:pPr>
-        <w:pStyle w:val="PCBulletList"/>
-        <w:numPr xmlns:cppr="http://schemas.microsoft.com/office/2006/coverPageProps" xmlns:dgm1611="http://schemas.microsoft.com/office/drawing/2016/11/diagram" xmlns:xdr="http://schemas.openxmlformats.org/drawingml/2006/spreadsheetDrawing" xmlns:wp15="http://schemas.microsoft.com/office/word/2012/wordprocessingDrawing" xmlns:pic="http://schemas.openxmlformats.org/drawingml/2006/picture" xmlns:a1611="http://schemas.microsoft.com/office/drawing/2016/11/main" xmlns:a16svg="http://schemas.microsoft.com/office/drawing/2016/SVG/main" xmlns:am3d="http://schemas.microsoft.com/office/drawing/2017/model3d" xmlns:pvml="urn:schemas-microsoft-com:office:powerpoint" xmlns:dgm1612="http://schemas.microsoft.com/office/drawing/2016/12/diagram" xmlns:comp="http://schemas.openxmlformats.org/drawingml/2006/compatibility" xmlns:xvml="urn:schemas-microsoft-com:office:excel" xmlns:c173="http://schemas.microsoft.com/office/drawing/2017/03/chart" xmlns:anam3d="http://schemas.microsoft.com/office/drawing/2018/animation/model3d" xmlns:adec="http://schemas.microsoft.com/office/drawing/2017/decorative" xmlns:oda="http://opendope.org/answers" xmlns:a18hc="http://schemas.microsoft.com/office/drawing/2018/hyperlinkcolor" xmlns:odc="http://opendope.org/conditions" xmlns:cdr="http://schemas.openxmlformats.org/drawingml/2006/chartDrawing" xmlns:odi="http://opendope.org/components" xmlns:msink="http://schemas.microsoft.com/ink/2010/main" xmlns:cdr14="http://schemas.microsoft.com/office/drawing/2010/chartDrawing" xmlns:iact="http://schemas.microsoft.com/office/powerpoint/2014/inkAction" xmlns:an18="http://schemas.microsoft.com/office/drawing/2018/animation" xmlns:odq="http://opendope.org/questions" xmlns:w16cid="http://schemas.microsoft.com/office/word/2016/wordml/cid" xmlns:dsp="http://schemas.microsoft.com/office/drawing/2008/diagram" xmlns:odx="http://opendope.org/xpaths" xmlns:a15="http://schemas.microsoft.com/office/drawing/2012/main" xmlns:a14="http://schemas.microsoft.com/office/drawing/2010/main" xmlns:c15="http://schemas.microsoft.com/office/drawing/2012/chart" xmlns:a13cmd="http://schemas.microsoft.com/office/drawing/2013/main/command" xmlns:c14="http://schemas.microsoft.com/office/drawing/2007/8/2/chart" xmlns:a16="http://schemas.microsoft.com/office/drawing/2014/main" xmlns:odgm="http://opendope.org/SmartArt/DataHierarchy" xmlns:c16="http://schemas.microsoft.com/office/drawing/2014/chart" xmlns:dgm="http://schemas.openxmlformats.org/drawingml/2006/diagram" xmlns:thm15="http://schemas.microsoft.com/office/thememl/2012/main" xmlns:we="http://schemas.microsoft.com/office/webextensions/webextension/2010/11" xmlns:ns39="http://www.w3.org/2003/InkML" xmlns:sl="http://schemas.openxmlformats.org/schemaLibrary/2006/main" xmlns:ns38="http://www.w3.org/1998/Math/MathML" xmlns:dgm14="http://schemas.microsoft.com/office/drawing/2010/diagram" xmlns:c16ac="http://schemas.microsoft.com/office/drawing/2014/chart/ac" xmlns:a="http://schemas.openxmlformats.org/drawingml/2006/main" xmlns:b="http://schemas.openxmlformats.org/officeDocument/2006/bibliography" xmlns:c="http://schemas.openxmlformats.org/drawingml/2006/chart" xmlns:cs="http://schemas.microsoft.com/office/drawing/2012/chartStyle" xmlns:pic14="http://schemas.microsoft.com/office/drawing/2010/picture" xmlns:lc="http://schemas.openxmlformats.org/drawingml/2006/lockedCanvas" xmlns:wetp="http://schemas.microsoft.com/office/webextensions/taskpanes/2010/11">
-          <w:ilvl w:val="0"/>
-          <w:numId w:val="15"/>
-        </w:numPr>
-      </w:pPr>
-      <w:r>
-        <w:rPr>
-          <w:rStyle w:val=""/>
-        </w:rPr>
-        <w:t>Fourth item</w:t>
-      </w:r>
-    </w:p>
-    <w:p>
-      <w:pPr>
-        <w:pStyle w:val="Heading1"/>
-      </w:pPr>
-      <w:bookmarkStart w:name="_Toc16185688334979367191045212" w:id="1"/>
-      <w:r>
-        <w:rPr>
-          <w:rStyle w:val=""/>
-        </w:rPr>
-        <w:t>numbering.md</w:t>
+        <w:t>performing additional processing and decoding</w:t>
+      </w:r>
+    </w:p>
+    <w:p>
+      <w:pPr>
+        <w:pStyle w:val="Normal"/>
+      </w:pPr>
+      <w:r>
+        <w:rPr>
+          <w:rStyle w:val=""/>
+        </w:rPr>
+        <w:t>Each processor receives an event, applies action and returns the event. If there is multiple processors defined they are executed in order they are defined. Some of the processors that can be used are drop_event and json decode. Examples:</w:t>
+      </w:r>
+    </w:p>
+    <w:p>
+      <w:pPr>
+        <w:pStyle w:val="PCCode"/>
+      </w:pPr>
+      <w:r>
+        <w:rPr>
+          <w:rStyle w:val=""/>
+        </w:rPr>
+        <w:t>processors:</w:t>
+      </w:r>
+      <w:r>
+        <w:rPr>
+          <w:rStyle w:val=""/>
+        </w:rPr>
+        <w:t xml:space="preserve">
+</w:t>
+      </w:r>
+      <w:r>
+        <w:rPr>
+          <w:rStyle w:val=""/>
+        </w:rPr>
+        <w:t xml:space="preserve"> - drop_event:</w:t>
+      </w:r>
+      <w:r>
+        <w:rPr>
+          <w:rStyle w:val=""/>
+        </w:rPr>
+        <w:t xml:space="preserve">
+</w:t>
+      </w:r>
+      <w:r>
+        <w:rPr>
+          <w:rStyle w:val=""/>
+        </w:rPr>
+        <w:t xml:space="preserve">     when:</w:t>
+      </w:r>
+      <w:r>
+        <w:rPr>
+          <w:rStyle w:val=""/>
+        </w:rPr>
+        <w:t xml:space="preserve">
+</w:t>
+      </w:r>
+      <w:r>
+        <w:rPr>
+          <w:rStyle w:val=""/>
+        </w:rPr>
+        <w:t xml:space="preserve">        regexp:</w:t>
+      </w:r>
+      <w:r>
+        <w:rPr>
+          <w:rStyle w:val=""/>
+        </w:rPr>
+        <w:t xml:space="preserve">
+</w:t>
+      </w:r>
+      <w:r>
+        <w:rPr>
+          <w:rStyle w:val=""/>
+        </w:rPr>
+        <w:t xml:space="preserve">           message: "^DBG:"</w:t>
+      </w:r>
+    </w:p>
+    <w:p>
+      <w:pPr>
+        <w:pStyle w:val="Normal"/>
+      </w:pPr>
+      <w:r>
+        <w:rPr>
+          <w:rStyle w:val=""/>
+        </w:rPr>
+        <w:t xml:space="preserve">Full list of processors and their definitions can be found </w:t>
+      </w:r>
+      <w:hyperlink xmlns:cppr="http://schemas.microsoft.com/office/2006/coverPageProps" xmlns:dgm1611="http://schemas.microsoft.com/office/drawing/2016/11/diagram" xmlns:xdr="http://schemas.openxmlformats.org/drawingml/2006/spreadsheetDrawing" xmlns:wp15="http://schemas.microsoft.com/office/word/2012/wordprocessingDrawing" xmlns:pic="http://schemas.openxmlformats.org/drawingml/2006/picture" xmlns:a1611="http://schemas.microsoft.com/office/drawing/2016/11/main" xmlns:a16svg="http://schemas.microsoft.com/office/drawing/2016/SVG/main" xmlns:am3d="http://schemas.microsoft.com/office/drawing/2017/model3d" xmlns:pvml="urn:schemas-microsoft-com:office:powerpoint" xmlns:dgm1612="http://schemas.microsoft.com/office/drawing/2016/12/diagram" xmlns:comp="http://schemas.openxmlformats.org/drawingml/2006/compatibility" xmlns:xvml="urn:schemas-microsoft-com:office:excel" xmlns:c173="http://schemas.microsoft.com/office/drawing/2017/03/chart" xmlns:anam3d="http://schemas.microsoft.com/office/drawing/2018/animation/model3d" xmlns:adec="http://schemas.microsoft.com/office/drawing/2017/decorative" xmlns:oda="http://opendope.org/answers" xmlns:a18hc="http://schemas.microsoft.com/office/drawing/2018/hyperlinkcolor" xmlns:odc="http://opendope.org/conditions" xmlns:cdr="http://schemas.openxmlformats.org/drawingml/2006/chartDrawing" xmlns:odi="http://opendope.org/components" xmlns:msink="http://schemas.microsoft.com/ink/2010/main" xmlns:cdr14="http://schemas.microsoft.com/office/drawing/2010/chartDrawing" xmlns:iact="http://schemas.microsoft.com/office/powerpoint/2014/inkAction" xmlns:an18="http://schemas.microsoft.com/office/drawing/2018/animation" xmlns:odq="http://opendope.org/questions" xmlns:w16cid="http://schemas.microsoft.com/office/word/2016/wordml/cid" xmlns:dsp="http://schemas.microsoft.com/office/drawing/2008/diagram" xmlns:odx="http://opendope.org/xpaths" xmlns:a15="http://schemas.microsoft.com/office/drawing/2012/main" xmlns:a14="http://schemas.microsoft.com/office/drawing/2010/main" xmlns:c15="http://schemas.microsoft.com/office/drawing/2012/chart" xmlns:a13cmd="http://schemas.microsoft.com/office/drawing/2013/main/command" xmlns:c14="http://schemas.microsoft.com/office/drawing/2007/8/2/chart" xmlns:a16="http://schemas.microsoft.com/office/drawing/2014/main" xmlns:odgm="http://opendope.org/SmartArt/DataHierarchy" xmlns:c16="http://schemas.microsoft.com/office/drawing/2014/chart" xmlns:dgm="http://schemas.openxmlformats.org/drawingml/2006/diagram" xmlns:thm15="http://schemas.microsoft.com/office/thememl/2012/main" xmlns:we="http://schemas.microsoft.com/office/webextensions/webextension/2010/11" xmlns:ns39="http://www.w3.org/2003/InkML" xmlns:sl="http://schemas.openxmlformats.org/schemaLibrary/2006/main" xmlns:ns38="http://www.w3.org/1998/Math/MathML" xmlns:dgm14="http://schemas.microsoft.com/office/drawing/2010/diagram" xmlns:c16ac="http://schemas.microsoft.com/office/drawing/2014/chart/ac" xmlns:a="http://schemas.openxmlformats.org/drawingml/2006/main" xmlns:b="http://schemas.openxmlformats.org/officeDocument/2006/bibliography" xmlns:c="http://schemas.openxmlformats.org/drawingml/2006/chart" xmlns:cs="http://schemas.microsoft.com/office/drawing/2012/chartStyle" xmlns:pic14="http://schemas.microsoft.com/office/drawing/2010/picture" xmlns:lc="http://schemas.openxmlformats.org/drawingml/2006/lockedCanvas" xmlns:wetp="http://schemas.microsoft.com/office/webextensions/taskpanes/2010/11" r:id="rId23">
+        <w:r>
+          <w:rPr>
+            <w:rStyle w:val="Hyperlink"/>
+          </w:rPr>
+          <w:t>here</w:t>
+        </w:r>
+      </w:hyperlink>
+      <w:r>
+        <w:rPr>
+          <w:rStyle w:val=""/>
+        </w:rPr>
+        <w:t>.</w:t>
+      </w:r>
+    </w:p>
+    <w:p>
+      <w:pPr>
+        <w:pStyle w:val="Heading4"/>
+      </w:pPr>
+      <w:bookmarkStart w:name="_Toc16239264710687565896573521" w:id="1"/>
+      <w:r>
+        <w:rPr>
+          <w:rStyle w:val=""/>
+        </w:rPr>
+        <w:t>3.6 Other configurations</w:t>
+      </w:r>
+      <w:r>
+        <w:rPr>
+          <w:rStyle w:val=""/>
+        </w:rPr>
+        <w:t xml:space="preserve">
+</w:t>
+      </w:r>
+      <w:r>
+        <w:rPr>
+          <w:rStyle w:val=""/>
+        </w:rPr>
+        <w:t xml:space="preserve">
+</w:t>
       </w:r>
       <w:bookmarkEnd w:id="1"/>
       <w:bookmarkEnd/>
     </w:p>
     <w:p>
       <w:pPr>
-        <w:pStyle w:val="Heading2"/>
-      </w:pPr>
-      <w:bookmarkStart w:name="_Toc16185688335443487005547912" w:id="1"/>
-      <w:r>
-        <w:rPr>
-          <w:rStyle w:val=""/>
-        </w:rPr>
-        <w:t>Numbering</w:t>
+        <w:pStyle w:val="Normal"/>
+      </w:pPr>
+      <w:r>
+        <w:rPr>
+          <w:rStyle w:val=""/>
+        </w:rPr>
+        <w:t xml:space="preserve">There is a lot more configuration that can be done. Some of it include specifying SSL or general settings, loading external configuration files and much more. See full list </w:t>
+      </w:r>
+      <w:hyperlink xmlns:cppr="http://schemas.microsoft.com/office/2006/coverPageProps" xmlns:dgm1611="http://schemas.microsoft.com/office/drawing/2016/11/diagram" xmlns:xdr="http://schemas.openxmlformats.org/drawingml/2006/spreadsheetDrawing" xmlns:wp15="http://schemas.microsoft.com/office/word/2012/wordprocessingDrawing" xmlns:pic="http://schemas.openxmlformats.org/drawingml/2006/picture" xmlns:a1611="http://schemas.microsoft.com/office/drawing/2016/11/main" xmlns:a16svg="http://schemas.microsoft.com/office/drawing/2016/SVG/main" xmlns:am3d="http://schemas.microsoft.com/office/drawing/2017/model3d" xmlns:pvml="urn:schemas-microsoft-com:office:powerpoint" xmlns:dgm1612="http://schemas.microsoft.com/office/drawing/2016/12/diagram" xmlns:comp="http://schemas.openxmlformats.org/drawingml/2006/compatibility" xmlns:xvml="urn:schemas-microsoft-com:office:excel" xmlns:c173="http://schemas.microsoft.com/office/drawing/2017/03/chart" xmlns:anam3d="http://schemas.microsoft.com/office/drawing/2018/animation/model3d" xmlns:adec="http://schemas.microsoft.com/office/drawing/2017/decorative" xmlns:oda="http://opendope.org/answers" xmlns:a18hc="http://schemas.microsoft.com/office/drawing/2018/hyperlinkcolor" xmlns:odc="http://opendope.org/conditions" xmlns:cdr="http://schemas.openxmlformats.org/drawingml/2006/chartDrawing" xmlns:odi="http://opendope.org/components" xmlns:msink="http://schemas.microsoft.com/ink/2010/main" xmlns:cdr14="http://schemas.microsoft.com/office/drawing/2010/chartDrawing" xmlns:iact="http://schemas.microsoft.com/office/powerpoint/2014/inkAction" xmlns:an18="http://schemas.microsoft.com/office/drawing/2018/animation" xmlns:odq="http://opendope.org/questions" xmlns:w16cid="http://schemas.microsoft.com/office/word/2016/wordml/cid" xmlns:dsp="http://schemas.microsoft.com/office/drawing/2008/diagram" xmlns:odx="http://opendope.org/xpaths" xmlns:a15="http://schemas.microsoft.com/office/drawing/2012/main" xmlns:a14="http://schemas.microsoft.com/office/drawing/2010/main" xmlns:c15="http://schemas.microsoft.com/office/drawing/2012/chart" xmlns:a13cmd="http://schemas.microsoft.com/office/drawing/2013/main/command" xmlns:c14="http://schemas.microsoft.com/office/drawing/2007/8/2/chart" xmlns:a16="http://schemas.microsoft.com/office/drawing/2014/main" xmlns:odgm="http://opendope.org/SmartArt/DataHierarchy" xmlns:c16="http://schemas.microsoft.com/office/drawing/2014/chart" xmlns:dgm="http://schemas.openxmlformats.org/drawingml/2006/diagram" xmlns:thm15="http://schemas.microsoft.com/office/thememl/2012/main" xmlns:we="http://schemas.microsoft.com/office/webextensions/webextension/2010/11" xmlns:ns39="http://www.w3.org/2003/InkML" xmlns:sl="http://schemas.openxmlformats.org/schemaLibrary/2006/main" xmlns:ns38="http://www.w3.org/1998/Math/MathML" xmlns:dgm14="http://schemas.microsoft.com/office/drawing/2010/diagram" xmlns:c16ac="http://schemas.microsoft.com/office/drawing/2014/chart/ac" xmlns:a="http://schemas.openxmlformats.org/drawingml/2006/main" xmlns:b="http://schemas.openxmlformats.org/officeDocument/2006/bibliography" xmlns:c="http://schemas.openxmlformats.org/drawingml/2006/chart" xmlns:cs="http://schemas.microsoft.com/office/drawing/2012/chartStyle" xmlns:pic14="http://schemas.microsoft.com/office/drawing/2010/picture" xmlns:lc="http://schemas.openxmlformats.org/drawingml/2006/lockedCanvas" xmlns:wetp="http://schemas.microsoft.com/office/webextensions/taskpanes/2010/11" r:id="rId24">
+        <w:r>
+          <w:rPr>
+            <w:rStyle w:val="Hyperlink"/>
+          </w:rPr>
+          <w:t>here</w:t>
+        </w:r>
+      </w:hyperlink>
+      <w:r>
+        <w:rPr>
+          <w:rStyle w:val=""/>
+        </w:rPr>
+        <w:t>.</w:t>
+      </w:r>
+    </w:p>
+    <w:p>
+      <w:pPr>
+        <w:pStyle w:val="Heading3"/>
+      </w:pPr>
+      <w:bookmarkStart w:name="_Toc16239264711151517038284367" w:id="1"/>
+      <w:r>
+        <w:rPr>
+          <w:rStyle w:val=""/>
+        </w:rPr>
+        <w:t>4.0 Running filebeat</w:t>
+      </w:r>
+      <w:r>
+        <w:rPr>
+          <w:rStyle w:val=""/>
+        </w:rPr>
+        <w:t xml:space="preserve">
+</w:t>
+      </w:r>
+      <w:r>
+        <w:rPr>
+          <w:rStyle w:val=""/>
+        </w:rPr>
+        <w:t xml:space="preserve">
+</w:t>
       </w:r>
       <w:bookmarkEnd w:id="1"/>
       <w:bookmarkEnd/>
     </w:p>
     <w:p>
       <w:pPr>
-        <w:pStyle w:val="Heading3"/>
-      </w:pPr>
-      <w:bookmarkStart w:name="_Toc161856883360310334046889" w:id="1"/>
-      <w:r>
-        <w:rPr>
-          <w:rStyle w:val=""/>
-        </w:rPr>
-        <w:t>Ordered Lists</w:t>
+        <w:pStyle w:val="Heading4"/>
+      </w:pPr>
+      <w:bookmarkStart w:name="_Toc16239264711656305412516028" w:id="1"/>
+      <w:r>
+        <w:rPr>
+          <w:rStyle w:val=""/>
+        </w:rPr>
+        <w:t>4.1 Command line</w:t>
+      </w:r>
+      <w:r>
+        <w:rPr>
+          <w:rStyle w:val=""/>
+        </w:rPr>
+        <w:t xml:space="preserve">
+</w:t>
+      </w:r>
+      <w:r>
+        <w:rPr>
+          <w:rStyle w:val=""/>
+        </w:rPr>
+        <w:t xml:space="preserve">
+</w:t>
       </w:r>
       <w:bookmarkEnd w:id="1"/>
       <w:bookmarkEnd/>
     </w:p>
     <w:p>
       <w:pPr>
-        <w:pStyle w:val="PCNumberedList"/>
-        <w:numPr xmlns:cppr="http://schemas.microsoft.com/office/2006/coverPageProps" xmlns:dgm1611="http://schemas.microsoft.com/office/drawing/2016/11/diagram" xmlns:xdr="http://schemas.openxmlformats.org/drawingml/2006/spreadsheetDrawing" xmlns:wp15="http://schemas.microsoft.com/office/word/2012/wordprocessingDrawing" xmlns:pic="http://schemas.openxmlformats.org/drawingml/2006/picture" xmlns:a1611="http://schemas.microsoft.com/office/drawing/2016/11/main" xmlns:a16svg="http://schemas.microsoft.com/office/drawing/2016/SVG/main" xmlns:am3d="http://schemas.microsoft.com/office/drawing/2017/model3d" xmlns:pvml="urn:schemas-microsoft-com:office:powerpoint" xmlns:dgm1612="http://schemas.microsoft.com/office/drawing/2016/12/diagram" xmlns:comp="http://schemas.openxmlformats.org/drawingml/2006/compatibility" xmlns:xvml="urn:schemas-microsoft-com:office:excel" xmlns:c173="http://schemas.microsoft.com/office/drawing/2017/03/chart" xmlns:anam3d="http://schemas.microsoft.com/office/drawing/2018/animation/model3d" xmlns:adec="http://schemas.microsoft.com/office/drawing/2017/decorative" xmlns:oda="http://opendope.org/answers" xmlns:a18hc="http://schemas.microsoft.com/office/drawing/2018/hyperlinkcolor" xmlns:odc="http://opendope.org/conditions" xmlns:cdr="http://schemas.openxmlformats.org/drawingml/2006/chartDrawing" xmlns:odi="http://opendope.org/components" xmlns:msink="http://schemas.microsoft.com/ink/2010/main" xmlns:cdr14="http://schemas.microsoft.com/office/drawing/2010/chartDrawing" xmlns:iact="http://schemas.microsoft.com/office/powerpoint/2014/inkAction" xmlns:an18="http://schemas.microsoft.com/office/drawing/2018/animation" xmlns:odq="http://opendope.org/questions" xmlns:w16cid="http://schemas.microsoft.com/office/word/2016/wordml/cid" xmlns:dsp="http://schemas.microsoft.com/office/drawing/2008/diagram" xmlns:odx="http://opendope.org/xpaths" xmlns:a15="http://schemas.microsoft.com/office/drawing/2012/main" xmlns:a14="http://schemas.microsoft.com/office/drawing/2010/main" xmlns:c15="http://schemas.microsoft.com/office/drawing/2012/chart" xmlns:a13cmd="http://schemas.microsoft.com/office/drawing/2013/main/command" xmlns:c14="http://schemas.microsoft.com/office/drawing/2007/8/2/chart" xmlns:a16="http://schemas.microsoft.com/office/drawing/2014/main" xmlns:odgm="http://opendope.org/SmartArt/DataHierarchy" xmlns:c16="http://schemas.microsoft.com/office/drawing/2014/chart" xmlns:dgm="http://schemas.openxmlformats.org/drawingml/2006/diagram" xmlns:thm15="http://schemas.microsoft.com/office/thememl/2012/main" xmlns:we="http://schemas.microsoft.com/office/webextensions/webextension/2010/11" xmlns:ns39="http://www.w3.org/2003/InkML" xmlns:sl="http://schemas.openxmlformats.org/schemaLibrary/2006/main" xmlns:ns38="http://www.w3.org/1998/Math/MathML" xmlns:dgm14="http://schemas.microsoft.com/office/drawing/2010/diagram" xmlns:c16ac="http://schemas.microsoft.com/office/drawing/2014/chart/ac" xmlns:a="http://schemas.openxmlformats.org/drawingml/2006/main" xmlns:b="http://schemas.openxmlformats.org/officeDocument/2006/bibliography" xmlns:c="http://schemas.openxmlformats.org/drawingml/2006/chart" xmlns:cs="http://schemas.microsoft.com/office/drawing/2012/chartStyle" xmlns:pic14="http://schemas.microsoft.com/office/drawing/2010/picture" xmlns:lc="http://schemas.openxmlformats.org/drawingml/2006/lockedCanvas" xmlns:wetp="http://schemas.microsoft.com/office/webextensions/taskpanes/2010/11">
-          <w:ilvl w:val="0"/>
-          <w:numId w:val="16"/>
-        </w:numPr>
-      </w:pPr>
-      <w:r>
-        <w:rPr>
-          <w:rStyle w:val=""/>
-        </w:rPr>
-        <w:t>First item</w:t>
-      </w:r>
-    </w:p>
-    <w:p>
-      <w:pPr>
-        <w:pStyle w:val="PCNumberedList"/>
-        <w:numPr xmlns:cppr="http://schemas.microsoft.com/office/2006/coverPageProps" xmlns:dgm1611="http://schemas.microsoft.com/office/drawing/2016/11/diagram" xmlns:xdr="http://schemas.openxmlformats.org/drawingml/2006/spreadsheetDrawing" xmlns:wp15="http://schemas.microsoft.com/office/word/2012/wordprocessingDrawing" xmlns:pic="http://schemas.openxmlformats.org/drawingml/2006/picture" xmlns:a1611="http://schemas.microsoft.com/office/drawing/2016/11/main" xmlns:a16svg="http://schemas.microsoft.com/office/drawing/2016/SVG/main" xmlns:am3d="http://schemas.microsoft.com/office/drawing/2017/model3d" xmlns:pvml="urn:schemas-microsoft-com:office:powerpoint" xmlns:dgm1612="http://schemas.microsoft.com/office/drawing/2016/12/diagram" xmlns:comp="http://schemas.openxmlformats.org/drawingml/2006/compatibility" xmlns:xvml="urn:schemas-microsoft-com:office:excel" xmlns:c173="http://schemas.microsoft.com/office/drawing/2017/03/chart" xmlns:anam3d="http://schemas.microsoft.com/office/drawing/2018/animation/model3d" xmlns:adec="http://schemas.microsoft.com/office/drawing/2017/decorative" xmlns:oda="http://opendope.org/answers" xmlns:a18hc="http://schemas.microsoft.com/office/drawing/2018/hyperlinkcolor" xmlns:odc="http://opendope.org/conditions" xmlns:cdr="http://schemas.openxmlformats.org/drawingml/2006/chartDrawing" xmlns:odi="http://opendope.org/components" xmlns:msink="http://schemas.microsoft.com/ink/2010/main" xmlns:cdr14="http://schemas.microsoft.com/office/drawing/2010/chartDrawing" xmlns:iact="http://schemas.microsoft.com/office/powerpoint/2014/inkAction" xmlns:an18="http://schemas.microsoft.com/office/drawing/2018/animation" xmlns:odq="http://opendope.org/questions" xmlns:w16cid="http://schemas.microsoft.com/office/word/2016/wordml/cid" xmlns:dsp="http://schemas.microsoft.com/office/drawing/2008/diagram" xmlns:odx="http://opendope.org/xpaths" xmlns:a15="http://schemas.microsoft.com/office/drawing/2012/main" xmlns:a14="http://schemas.microsoft.com/office/drawing/2010/main" xmlns:c15="http://schemas.microsoft.com/office/drawing/2012/chart" xmlns:a13cmd="http://schemas.microsoft.com/office/drawing/2013/main/command" xmlns:c14="http://schemas.microsoft.com/office/drawing/2007/8/2/chart" xmlns:a16="http://schemas.microsoft.com/office/drawing/2014/main" xmlns:odgm="http://opendope.org/SmartArt/DataHierarchy" xmlns:c16="http://schemas.microsoft.com/office/drawing/2014/chart" xmlns:dgm="http://schemas.openxmlformats.org/drawingml/2006/diagram" xmlns:thm15="http://schemas.microsoft.com/office/thememl/2012/main" xmlns:we="http://schemas.microsoft.com/office/webextensions/webextension/2010/11" xmlns:ns39="http://www.w3.org/2003/InkML" xmlns:sl="http://schemas.openxmlformats.org/schemaLibrary/2006/main" xmlns:ns38="http://www.w3.org/1998/Math/MathML" xmlns:dgm14="http://schemas.microsoft.com/office/drawing/2010/diagram" xmlns:c16ac="http://schemas.microsoft.com/office/drawing/2014/chart/ac" xmlns:a="http://schemas.openxmlformats.org/drawingml/2006/main" xmlns:b="http://schemas.openxmlformats.org/officeDocument/2006/bibliography" xmlns:c="http://schemas.openxmlformats.org/drawingml/2006/chart" xmlns:cs="http://schemas.microsoft.com/office/drawing/2012/chartStyle" xmlns:pic14="http://schemas.microsoft.com/office/drawing/2010/picture" xmlns:lc="http://schemas.openxmlformats.org/drawingml/2006/lockedCanvas" xmlns:wetp="http://schemas.microsoft.com/office/webextensions/taskpanes/2010/11">
-          <w:ilvl w:val="0"/>
-          <w:numId w:val="16"/>
-        </w:numPr>
-      </w:pPr>
-      <w:r>
-        <w:rPr>
-          <w:rStyle w:val=""/>
-        </w:rPr>
-        <w:t>Second item</w:t>
-      </w:r>
-    </w:p>
-    <w:p>
-      <w:pPr>
-        <w:pStyle w:val="PCNumberedList"/>
-        <w:numPr xmlns:cppr="http://schemas.microsoft.com/office/2006/coverPageProps" xmlns:dgm1611="http://schemas.microsoft.com/office/drawing/2016/11/diagram" xmlns:xdr="http://schemas.openxmlformats.org/drawingml/2006/spreadsheetDrawing" xmlns:wp15="http://schemas.microsoft.com/office/word/2012/wordprocessingDrawing" xmlns:pic="http://schemas.openxmlformats.org/drawingml/2006/picture" xmlns:a1611="http://schemas.microsoft.com/office/drawing/2016/11/main" xmlns:a16svg="http://schemas.microsoft.com/office/drawing/2016/SVG/main" xmlns:am3d="http://schemas.microsoft.com/office/drawing/2017/model3d" xmlns:pvml="urn:schemas-microsoft-com:office:powerpoint" xmlns:dgm1612="http://schemas.microsoft.com/office/drawing/2016/12/diagram" xmlns:comp="http://schemas.openxmlformats.org/drawingml/2006/compatibility" xmlns:xvml="urn:schemas-microsoft-com:office:excel" xmlns:c173="http://schemas.microsoft.com/office/drawing/2017/03/chart" xmlns:anam3d="http://schemas.microsoft.com/office/drawing/2018/animation/model3d" xmlns:adec="http://schemas.microsoft.com/office/drawing/2017/decorative" xmlns:oda="http://opendope.org/answers" xmlns:a18hc="http://schemas.microsoft.com/office/drawing/2018/hyperlinkcolor" xmlns:odc="http://opendope.org/conditions" xmlns:cdr="http://schemas.openxmlformats.org/drawingml/2006/chartDrawing" xmlns:odi="http://opendope.org/components" xmlns:msink="http://schemas.microsoft.com/ink/2010/main" xmlns:cdr14="http://schemas.microsoft.com/office/drawing/2010/chartDrawing" xmlns:iact="http://schemas.microsoft.com/office/powerpoint/2014/inkAction" xmlns:an18="http://schemas.microsoft.com/office/drawing/2018/animation" xmlns:odq="http://opendope.org/questions" xmlns:w16cid="http://schemas.microsoft.com/office/word/2016/wordml/cid" xmlns:dsp="http://schemas.microsoft.com/office/drawing/2008/diagram" xmlns:odx="http://opendope.org/xpaths" xmlns:a15="http://schemas.microsoft.com/office/drawing/2012/main" xmlns:a14="http://schemas.microsoft.com/office/drawing/2010/main" xmlns:c15="http://schemas.microsoft.com/office/drawing/2012/chart" xmlns:a13cmd="http://schemas.microsoft.com/office/drawing/2013/main/command" xmlns:c14="http://schemas.microsoft.com/office/drawing/2007/8/2/chart" xmlns:a16="http://schemas.microsoft.com/office/drawing/2014/main" xmlns:odgm="http://opendope.org/SmartArt/DataHierarchy" xmlns:c16="http://schemas.microsoft.com/office/drawing/2014/chart" xmlns:dgm="http://schemas.openxmlformats.org/drawingml/2006/diagram" xmlns:thm15="http://schemas.microsoft.com/office/thememl/2012/main" xmlns:we="http://schemas.microsoft.com/office/webextensions/webextension/2010/11" xmlns:ns39="http://www.w3.org/2003/InkML" xmlns:sl="http://schemas.openxmlformats.org/schemaLibrary/2006/main" xmlns:ns38="http://www.w3.org/1998/Math/MathML" xmlns:dgm14="http://schemas.microsoft.com/office/drawing/2010/diagram" xmlns:c16ac="http://schemas.microsoft.com/office/drawing/2014/chart/ac" xmlns:a="http://schemas.openxmlformats.org/drawingml/2006/main" xmlns:b="http://schemas.openxmlformats.org/officeDocument/2006/bibliography" xmlns:c="http://schemas.openxmlformats.org/drawingml/2006/chart" xmlns:cs="http://schemas.microsoft.com/office/drawing/2012/chartStyle" xmlns:pic14="http://schemas.microsoft.com/office/drawing/2010/picture" xmlns:lc="http://schemas.openxmlformats.org/drawingml/2006/lockedCanvas" xmlns:wetp="http://schemas.microsoft.com/office/webextensions/taskpanes/2010/11">
-          <w:ilvl w:val="0"/>
-          <w:numId w:val="16"/>
-        </w:numPr>
-      </w:pPr>
-      <w:r>
-        <w:rPr>
-          <w:rStyle w:val=""/>
-        </w:rPr>
-        <w:t>Third item</w:t>
-      </w:r>
-    </w:p>
-    <w:p>
-      <w:pPr>
-        <w:pStyle w:val="PCNumberedList"/>
-        <w:numPr xmlns:cppr="http://schemas.microsoft.com/office/2006/coverPageProps" xmlns:dgm1611="http://schemas.microsoft.com/office/drawing/2016/11/diagram" xmlns:xdr="http://schemas.openxmlformats.org/drawingml/2006/spreadsheetDrawing" xmlns:wp15="http://schemas.microsoft.com/office/word/2012/wordprocessingDrawing" xmlns:pic="http://schemas.openxmlformats.org/drawingml/2006/picture" xmlns:a1611="http://schemas.microsoft.com/office/drawing/2016/11/main" xmlns:a16svg="http://schemas.microsoft.com/office/drawing/2016/SVG/main" xmlns:am3d="http://schemas.microsoft.com/office/drawing/2017/model3d" xmlns:pvml="urn:schemas-microsoft-com:office:powerpoint" xmlns:dgm1612="http://schemas.microsoft.com/office/drawing/2016/12/diagram" xmlns:comp="http://schemas.openxmlformats.org/drawingml/2006/compatibility" xmlns:xvml="urn:schemas-microsoft-com:office:excel" xmlns:c173="http://schemas.microsoft.com/office/drawing/2017/03/chart" xmlns:anam3d="http://schemas.microsoft.com/office/drawing/2018/animation/model3d" xmlns:adec="http://schemas.microsoft.com/office/drawing/2017/decorative" xmlns:oda="http://opendope.org/answers" xmlns:a18hc="http://schemas.microsoft.com/office/drawing/2018/hyperlinkcolor" xmlns:odc="http://opendope.org/conditions" xmlns:cdr="http://schemas.openxmlformats.org/drawingml/2006/chartDrawing" xmlns:odi="http://opendope.org/components" xmlns:msink="http://schemas.microsoft.com/ink/2010/main" xmlns:cdr14="http://schemas.microsoft.com/office/drawing/2010/chartDrawing" xmlns:iact="http://schemas.microsoft.com/office/powerpoint/2014/inkAction" xmlns:an18="http://schemas.microsoft.com/office/drawing/2018/animation" xmlns:odq="http://opendope.org/questions" xmlns:w16cid="http://schemas.microsoft.com/office/word/2016/wordml/cid" xmlns:dsp="http://schemas.microsoft.com/office/drawing/2008/diagram" xmlns:odx="http://opendope.org/xpaths" xmlns:a15="http://schemas.microsoft.com/office/drawing/2012/main" xmlns:a14="http://schemas.microsoft.com/office/drawing/2010/main" xmlns:c15="http://schemas.microsoft.com/office/drawing/2012/chart" xmlns:a13cmd="http://schemas.microsoft.com/office/drawing/2013/main/command" xmlns:c14="http://schemas.microsoft.com/office/drawing/2007/8/2/chart" xmlns:a16="http://schemas.microsoft.com/office/drawing/2014/main" xmlns:odgm="http://opendope.org/SmartArt/DataHierarchy" xmlns:c16="http://schemas.microsoft.com/office/drawing/2014/chart" xmlns:dgm="http://schemas.openxmlformats.org/drawingml/2006/diagram" xmlns:thm15="http://schemas.microsoft.com/office/thememl/2012/main" xmlns:we="http://schemas.microsoft.com/office/webextensions/webextension/2010/11" xmlns:ns39="http://www.w3.org/2003/InkML" xmlns:sl="http://schemas.openxmlformats.org/schemaLibrary/2006/main" xmlns:ns38="http://www.w3.org/1998/Math/MathML" xmlns:dgm14="http://schemas.microsoft.com/office/drawing/2010/diagram" xmlns:c16ac="http://schemas.microsoft.com/office/drawing/2014/chart/ac" xmlns:a="http://schemas.openxmlformats.org/drawingml/2006/main" xmlns:b="http://schemas.openxmlformats.org/officeDocument/2006/bibliography" xmlns:c="http://schemas.openxmlformats.org/drawingml/2006/chart" xmlns:cs="http://schemas.microsoft.com/office/drawing/2012/chartStyle" xmlns:pic14="http://schemas.microsoft.com/office/drawing/2010/picture" xmlns:lc="http://schemas.openxmlformats.org/drawingml/2006/lockedCanvas" xmlns:wetp="http://schemas.microsoft.com/office/webextensions/taskpanes/2010/11">
-          <w:ilvl w:val="1"/>
-          <w:numId w:val="16"/>
-        </w:numPr>
-      </w:pPr>
-      <w:r>
-        <w:rPr>
-          <w:rStyle w:val=""/>
-        </w:rPr>
-        <w:t>Indented item</w:t>
-      </w:r>
-    </w:p>
-    <w:p>
-      <w:pPr>
-        <w:pStyle w:val="PCNumberedList"/>
-        <w:numPr xmlns:cppr="http://schemas.microsoft.com/office/2006/coverPageProps" xmlns:dgm1611="http://schemas.microsoft.com/office/drawing/2016/11/diagram" xmlns:xdr="http://schemas.openxmlformats.org/drawingml/2006/spreadsheetDrawing" xmlns:wp15="http://schemas.microsoft.com/office/word/2012/wordprocessingDrawing" xmlns:pic="http://schemas.openxmlformats.org/drawingml/2006/picture" xmlns:a1611="http://schemas.microsoft.com/office/drawing/2016/11/main" xmlns:a16svg="http://schemas.microsoft.com/office/drawing/2016/SVG/main" xmlns:am3d="http://schemas.microsoft.com/office/drawing/2017/model3d" xmlns:pvml="urn:schemas-microsoft-com:office:powerpoint" xmlns:dgm1612="http://schemas.microsoft.com/office/drawing/2016/12/diagram" xmlns:comp="http://schemas.openxmlformats.org/drawingml/2006/compatibility" xmlns:xvml="urn:schemas-microsoft-com:office:excel" xmlns:c173="http://schemas.microsoft.com/office/drawing/2017/03/chart" xmlns:anam3d="http://schemas.microsoft.com/office/drawing/2018/animation/model3d" xmlns:adec="http://schemas.microsoft.com/office/drawing/2017/decorative" xmlns:oda="http://opendope.org/answers" xmlns:a18hc="http://schemas.microsoft.com/office/drawing/2018/hyperlinkcolor" xmlns:odc="http://opendope.org/conditions" xmlns:cdr="http://schemas.openxmlformats.org/drawingml/2006/chartDrawing" xmlns:odi="http://opendope.org/components" xmlns:msink="http://schemas.microsoft.com/ink/2010/main" xmlns:cdr14="http://schemas.microsoft.com/office/drawing/2010/chartDrawing" xmlns:iact="http://schemas.microsoft.com/office/powerpoint/2014/inkAction" xmlns:an18="http://schemas.microsoft.com/office/drawing/2018/animation" xmlns:odq="http://opendope.org/questions" xmlns:w16cid="http://schemas.microsoft.com/office/word/2016/wordml/cid" xmlns:dsp="http://schemas.microsoft.com/office/drawing/2008/diagram" xmlns:odx="http://opendope.org/xpaths" xmlns:a15="http://schemas.microsoft.com/office/drawing/2012/main" xmlns:a14="http://schemas.microsoft.com/office/drawing/2010/main" xmlns:c15="http://schemas.microsoft.com/office/drawing/2012/chart" xmlns:a13cmd="http://schemas.microsoft.com/office/drawing/2013/main/command" xmlns:c14="http://schemas.microsoft.com/office/drawing/2007/8/2/chart" xmlns:a16="http://schemas.microsoft.com/office/drawing/2014/main" xmlns:odgm="http://opendope.org/SmartArt/DataHierarchy" xmlns:c16="http://schemas.microsoft.com/office/drawing/2014/chart" xmlns:dgm="http://schemas.openxmlformats.org/drawingml/2006/diagram" xmlns:thm15="http://schemas.microsoft.com/office/thememl/2012/main" xmlns:we="http://schemas.microsoft.com/office/webextensions/webextension/2010/11" xmlns:ns39="http://www.w3.org/2003/InkML" xmlns:sl="http://schemas.openxmlformats.org/schemaLibrary/2006/main" xmlns:ns38="http://www.w3.org/1998/Math/MathML" xmlns:dgm14="http://schemas.microsoft.com/office/drawing/2010/diagram" xmlns:c16ac="http://schemas.microsoft.com/office/drawing/2014/chart/ac" xmlns:a="http://schemas.openxmlformats.org/drawingml/2006/main" xmlns:b="http://schemas.openxmlformats.org/officeDocument/2006/bibliography" xmlns:c="http://schemas.openxmlformats.org/drawingml/2006/chart" xmlns:cs="http://schemas.microsoft.com/office/drawing/2012/chartStyle" xmlns:pic14="http://schemas.microsoft.com/office/drawing/2010/picture" xmlns:lc="http://schemas.openxmlformats.org/drawingml/2006/lockedCanvas" xmlns:wetp="http://schemas.microsoft.com/office/webextensions/taskpanes/2010/11">
-          <w:ilvl w:val="1"/>
-          <w:numId w:val="16"/>
-        </w:numPr>
-      </w:pPr>
-      <w:r>
-        <w:rPr>
-          <w:rStyle w:val=""/>
-        </w:rPr>
-        <w:t>Indented item</w:t>
-      </w:r>
-    </w:p>
-    <w:p>
-      <w:pPr>
-        <w:pStyle w:val="PCNumberedList"/>
-        <w:numPr xmlns:cppr="http://schemas.microsoft.com/office/2006/coverPageProps" xmlns:dgm1611="http://schemas.microsoft.com/office/drawing/2016/11/diagram" xmlns:xdr="http://schemas.openxmlformats.org/drawingml/2006/spreadsheetDrawing" xmlns:wp15="http://schemas.microsoft.com/office/word/2012/wordprocessingDrawing" xmlns:pic="http://schemas.openxmlformats.org/drawingml/2006/picture" xmlns:a1611="http://schemas.microsoft.com/office/drawing/2016/11/main" xmlns:a16svg="http://schemas.microsoft.com/office/drawing/2016/SVG/main" xmlns:am3d="http://schemas.microsoft.com/office/drawing/2017/model3d" xmlns:pvml="urn:schemas-microsoft-com:office:powerpoint" xmlns:dgm1612="http://schemas.microsoft.com/office/drawing/2016/12/diagram" xmlns:comp="http://schemas.openxmlformats.org/drawingml/2006/compatibility" xmlns:xvml="urn:schemas-microsoft-com:office:excel" xmlns:c173="http://schemas.microsoft.com/office/drawing/2017/03/chart" xmlns:anam3d="http://schemas.microsoft.com/office/drawing/2018/animation/model3d" xmlns:adec="http://schemas.microsoft.com/office/drawing/2017/decorative" xmlns:oda="http://opendope.org/answers" xmlns:a18hc="http://schemas.microsoft.com/office/drawing/2018/hyperlinkcolor" xmlns:odc="http://opendope.org/conditions" xmlns:cdr="http://schemas.openxmlformats.org/drawingml/2006/chartDrawing" xmlns:odi="http://opendope.org/components" xmlns:msink="http://schemas.microsoft.com/ink/2010/main" xmlns:cdr14="http://schemas.microsoft.com/office/drawing/2010/chartDrawing" xmlns:iact="http://schemas.microsoft.com/office/powerpoint/2014/inkAction" xmlns:an18="http://schemas.microsoft.com/office/drawing/2018/animation" xmlns:odq="http://opendope.org/questions" xmlns:w16cid="http://schemas.microsoft.com/office/word/2016/wordml/cid" xmlns:dsp="http://schemas.microsoft.com/office/drawing/2008/diagram" xmlns:odx="http://opendope.org/xpaths" xmlns:a15="http://schemas.microsoft.com/office/drawing/2012/main" xmlns:a14="http://schemas.microsoft.com/office/drawing/2010/main" xmlns:c15="http://schemas.microsoft.com/office/drawing/2012/chart" xmlns:a13cmd="http://schemas.microsoft.com/office/drawing/2013/main/command" xmlns:c14="http://schemas.microsoft.com/office/drawing/2007/8/2/chart" xmlns:a16="http://schemas.microsoft.com/office/drawing/2014/main" xmlns:odgm="http://opendope.org/SmartArt/DataHierarchy" xmlns:c16="http://schemas.microsoft.com/office/drawing/2014/chart" xmlns:dgm="http://schemas.openxmlformats.org/drawingml/2006/diagram" xmlns:thm15="http://schemas.microsoft.com/office/thememl/2012/main" xmlns:we="http://schemas.microsoft.com/office/webextensions/webextension/2010/11" xmlns:ns39="http://www.w3.org/2003/InkML" xmlns:sl="http://schemas.openxmlformats.org/schemaLibrary/2006/main" xmlns:ns38="http://www.w3.org/1998/Math/MathML" xmlns:dgm14="http://schemas.microsoft.com/office/drawing/2010/diagram" xmlns:c16ac="http://schemas.microsoft.com/office/drawing/2014/chart/ac" xmlns:a="http://schemas.openxmlformats.org/drawingml/2006/main" xmlns:b="http://schemas.openxmlformats.org/officeDocument/2006/bibliography" xmlns:c="http://schemas.openxmlformats.org/drawingml/2006/chart" xmlns:cs="http://schemas.microsoft.com/office/drawing/2012/chartStyle" xmlns:pic14="http://schemas.microsoft.com/office/drawing/2010/picture" xmlns:lc="http://schemas.openxmlformats.org/drawingml/2006/lockedCanvas" xmlns:wetp="http://schemas.microsoft.com/office/webextensions/taskpanes/2010/11">
-          <w:ilvl w:val="0"/>
-          <w:numId w:val="16"/>
-        </w:numPr>
-      </w:pPr>
-      <w:r>
-        <w:rPr>
-          <w:rStyle w:val=""/>
-        </w:rPr>
-        <w:t>Fourth item</w:t>
-      </w:r>
-    </w:p>
-    <w:p>
-      <w:pPr>
-        <w:pStyle w:val="Heading3"/>
-      </w:pPr>
-      <w:bookmarkStart w:name="_Toc16185688336594271880431359" w:id="1"/>
-      <w:r>
-        <w:rPr>
-          <w:rStyle w:val=""/>
-        </w:rPr>
-        <w:t>Unordered Lists</w:t>
+        <w:pStyle w:val="Normal"/>
+      </w:pPr>
+      <w:r>
+        <w:rPr>
+          <w:rStyle w:val=""/>
+        </w:rPr>
+        <w:t>Filebeat can be run from command line with following command</w:t>
+      </w:r>
+    </w:p>
+    <w:p>
+      <w:pPr>
+        <w:pStyle w:val="PCCode"/>
+      </w:pPr>
+      <w:r>
+        <w:rPr>
+          <w:rStyle w:val=""/>
+        </w:rPr>
+        <w:t>filebeat run -e</w:t>
+      </w:r>
+    </w:p>
+    <w:p>
+      <w:pPr>
+        <w:pStyle w:val="Normal"/>
+      </w:pPr>
+      <w:r>
+        <w:rPr>
+          <w:rStyle w:val=""/>
+        </w:rPr>
+        <w:t>or</w:t>
+      </w:r>
+    </w:p>
+    <w:p>
+      <w:pPr>
+        <w:pStyle w:val="PCCode"/>
+      </w:pPr>
+      <w:r>
+        <w:rPr>
+          <w:rStyle w:val=""/>
+        </w:rPr>
+        <w:t>filebeat -e</w:t>
+      </w:r>
+    </w:p>
+    <w:p>
+      <w:pPr>
+        <w:pStyle w:val="Normal"/>
+      </w:pPr>
+      <w:r>
+        <w:rPr>
+          <w:rStyle w:val=""/>
+        </w:rPr>
+        <w:t>It could also be run as a service</w:t>
+      </w:r>
+    </w:p>
+    <w:p>
+      <w:pPr>
+        <w:pStyle w:val="PCCode"/>
+      </w:pPr>
+      <w:r>
+        <w:rPr>
+          <w:rStyle w:val=""/>
+        </w:rPr>
+        <w:t>service filebeat start</w:t>
+      </w:r>
+    </w:p>
+    <w:p>
+      <w:pPr>
+        <w:pStyle w:val="Normal"/>
+      </w:pPr>
+      <w:r>
+        <w:rPr>
+          <w:rStyle w:val=""/>
+        </w:rPr>
+        <w:t xml:space="preserve">For all filebeat commands visit </w:t>
+      </w:r>
+      <w:hyperlink xmlns:cppr="http://schemas.microsoft.com/office/2006/coverPageProps" xmlns:dgm1611="http://schemas.microsoft.com/office/drawing/2016/11/diagram" xmlns:xdr="http://schemas.openxmlformats.org/drawingml/2006/spreadsheetDrawing" xmlns:wp15="http://schemas.microsoft.com/office/word/2012/wordprocessingDrawing" xmlns:pic="http://schemas.openxmlformats.org/drawingml/2006/picture" xmlns:a1611="http://schemas.microsoft.com/office/drawing/2016/11/main" xmlns:a16svg="http://schemas.microsoft.com/office/drawing/2016/SVG/main" xmlns:am3d="http://schemas.microsoft.com/office/drawing/2017/model3d" xmlns:pvml="urn:schemas-microsoft-com:office:powerpoint" xmlns:dgm1612="http://schemas.microsoft.com/office/drawing/2016/12/diagram" xmlns:comp="http://schemas.openxmlformats.org/drawingml/2006/compatibility" xmlns:xvml="urn:schemas-microsoft-com:office:excel" xmlns:c173="http://schemas.microsoft.com/office/drawing/2017/03/chart" xmlns:anam3d="http://schemas.microsoft.com/office/drawing/2018/animation/model3d" xmlns:adec="http://schemas.microsoft.com/office/drawing/2017/decorative" xmlns:oda="http://opendope.org/answers" xmlns:a18hc="http://schemas.microsoft.com/office/drawing/2018/hyperlinkcolor" xmlns:odc="http://opendope.org/conditions" xmlns:cdr="http://schemas.openxmlformats.org/drawingml/2006/chartDrawing" xmlns:odi="http://opendope.org/components" xmlns:msink="http://schemas.microsoft.com/ink/2010/main" xmlns:cdr14="http://schemas.microsoft.com/office/drawing/2010/chartDrawing" xmlns:iact="http://schemas.microsoft.com/office/powerpoint/2014/inkAction" xmlns:an18="http://schemas.microsoft.com/office/drawing/2018/animation" xmlns:odq="http://opendope.org/questions" xmlns:w16cid="http://schemas.microsoft.com/office/word/2016/wordml/cid" xmlns:dsp="http://schemas.microsoft.com/office/drawing/2008/diagram" xmlns:odx="http://opendope.org/xpaths" xmlns:a15="http://schemas.microsoft.com/office/drawing/2012/main" xmlns:a14="http://schemas.microsoft.com/office/drawing/2010/main" xmlns:c15="http://schemas.microsoft.com/office/drawing/2012/chart" xmlns:a13cmd="http://schemas.microsoft.com/office/drawing/2013/main/command" xmlns:c14="http://schemas.microsoft.com/office/drawing/2007/8/2/chart" xmlns:a16="http://schemas.microsoft.com/office/drawing/2014/main" xmlns:odgm="http://opendope.org/SmartArt/DataHierarchy" xmlns:c16="http://schemas.microsoft.com/office/drawing/2014/chart" xmlns:dgm="http://schemas.openxmlformats.org/drawingml/2006/diagram" xmlns:thm15="http://schemas.microsoft.com/office/thememl/2012/main" xmlns:we="http://schemas.microsoft.com/office/webextensions/webextension/2010/11" xmlns:ns39="http://www.w3.org/2003/InkML" xmlns:sl="http://schemas.openxmlformats.org/schemaLibrary/2006/main" xmlns:ns38="http://www.w3.org/1998/Math/MathML" xmlns:dgm14="http://schemas.microsoft.com/office/drawing/2010/diagram" xmlns:c16ac="http://schemas.microsoft.com/office/drawing/2014/chart/ac" xmlns:a="http://schemas.openxmlformats.org/drawingml/2006/main" xmlns:b="http://schemas.openxmlformats.org/officeDocument/2006/bibliography" xmlns:c="http://schemas.openxmlformats.org/drawingml/2006/chart" xmlns:cs="http://schemas.microsoft.com/office/drawing/2012/chartStyle" xmlns:pic14="http://schemas.microsoft.com/office/drawing/2010/picture" xmlns:lc="http://schemas.openxmlformats.org/drawingml/2006/lockedCanvas" xmlns:wetp="http://schemas.microsoft.com/office/webextensions/taskpanes/2010/11" r:id="rId25">
+        <w:r>
+          <w:rPr>
+            <w:rStyle w:val="Hyperlink"/>
+          </w:rPr>
+          <w:t>this</w:t>
+        </w:r>
+      </w:hyperlink>
+      <w:r>
+        <w:rPr>
+          <w:rStyle w:val=""/>
+        </w:rPr>
+        <w:t xml:space="preserve"> page.</w:t>
+      </w:r>
+    </w:p>
+    <w:p>
+      <w:pPr>
+        <w:pStyle w:val="Heading4"/>
+      </w:pPr>
+      <w:bookmarkStart w:name="_Toc16239264712142182002956982" w:id="1"/>
+      <w:r>
+        <w:rPr>
+          <w:rStyle w:val=""/>
+        </w:rPr>
+        <w:t>4.2 Running filebeat on docker</w:t>
+      </w:r>
+      <w:r>
+        <w:rPr>
+          <w:rStyle w:val=""/>
+        </w:rPr>
+        <w:t xml:space="preserve">
+</w:t>
+      </w:r>
+      <w:r>
+        <w:rPr>
+          <w:rStyle w:val=""/>
+        </w:rPr>
+        <w:t xml:space="preserve">
+</w:t>
       </w:r>
       <w:bookmarkEnd w:id="1"/>
       <w:bookmarkEnd/>
     </w:p>
     <w:p>
       <w:pPr>
-        <w:pStyle w:val="PCBulletList"/>
-        <w:numPr xmlns:cppr="http://schemas.microsoft.com/office/2006/coverPageProps" xmlns:dgm1611="http://schemas.microsoft.com/office/drawing/2016/11/diagram" xmlns:xdr="http://schemas.openxmlformats.org/drawingml/2006/spreadsheetDrawing" xmlns:wp15="http://schemas.microsoft.com/office/word/2012/wordprocessingDrawing" xmlns:pic="http://schemas.openxmlformats.org/drawingml/2006/picture" xmlns:a1611="http://schemas.microsoft.com/office/drawing/2016/11/main" xmlns:a16svg="http://schemas.microsoft.com/office/drawing/2016/SVG/main" xmlns:am3d="http://schemas.microsoft.com/office/drawing/2017/model3d" xmlns:pvml="urn:schemas-microsoft-com:office:powerpoint" xmlns:dgm1612="http://schemas.microsoft.com/office/drawing/2016/12/diagram" xmlns:comp="http://schemas.openxmlformats.org/drawingml/2006/compatibility" xmlns:xvml="urn:schemas-microsoft-com:office:excel" xmlns:c173="http://schemas.microsoft.com/office/drawing/2017/03/chart" xmlns:anam3d="http://schemas.microsoft.com/office/drawing/2018/animation/model3d" xmlns:adec="http://schemas.microsoft.com/office/drawing/2017/decorative" xmlns:oda="http://opendope.org/answers" xmlns:a18hc="http://schemas.microsoft.com/office/drawing/2018/hyperlinkcolor" xmlns:odc="http://opendope.org/conditions" xmlns:cdr="http://schemas.openxmlformats.org/drawingml/2006/chartDrawing" xmlns:odi="http://opendope.org/components" xmlns:msink="http://schemas.microsoft.com/ink/2010/main" xmlns:cdr14="http://schemas.microsoft.com/office/drawing/2010/chartDrawing" xmlns:iact="http://schemas.microsoft.com/office/powerpoint/2014/inkAction" xmlns:an18="http://schemas.microsoft.com/office/drawing/2018/animation" xmlns:odq="http://opendope.org/questions" xmlns:w16cid="http://schemas.microsoft.com/office/word/2016/wordml/cid" xmlns:dsp="http://schemas.microsoft.com/office/drawing/2008/diagram" xmlns:odx="http://opendope.org/xpaths" xmlns:a15="http://schemas.microsoft.com/office/drawing/2012/main" xmlns:a14="http://schemas.microsoft.com/office/drawing/2010/main" xmlns:c15="http://schemas.microsoft.com/office/drawing/2012/chart" xmlns:a13cmd="http://schemas.microsoft.com/office/drawing/2013/main/command" xmlns:c14="http://schemas.microsoft.com/office/drawing/2007/8/2/chart" xmlns:a16="http://schemas.microsoft.com/office/drawing/2014/main" xmlns:odgm="http://opendope.org/SmartArt/DataHierarchy" xmlns:c16="http://schemas.microsoft.com/office/drawing/2014/chart" xmlns:dgm="http://schemas.openxmlformats.org/drawingml/2006/diagram" xmlns:thm15="http://schemas.microsoft.com/office/thememl/2012/main" xmlns:we="http://schemas.microsoft.com/office/webextensions/webextension/2010/11" xmlns:ns39="http://www.w3.org/2003/InkML" xmlns:sl="http://schemas.openxmlformats.org/schemaLibrary/2006/main" xmlns:ns38="http://www.w3.org/1998/Math/MathML" xmlns:dgm14="http://schemas.microsoft.com/office/drawing/2010/diagram" xmlns:c16ac="http://schemas.microsoft.com/office/drawing/2014/chart/ac" xmlns:a="http://schemas.openxmlformats.org/drawingml/2006/main" xmlns:b="http://schemas.openxmlformats.org/officeDocument/2006/bibliography" xmlns:c="http://schemas.openxmlformats.org/drawingml/2006/chart" xmlns:cs="http://schemas.microsoft.com/office/drawing/2012/chartStyle" xmlns:pic14="http://schemas.microsoft.com/office/drawing/2010/picture" xmlns:lc="http://schemas.openxmlformats.org/drawingml/2006/lockedCanvas" xmlns:wetp="http://schemas.microsoft.com/office/webextensions/taskpanes/2010/11">
-          <w:ilvl w:val="0"/>
-          <w:numId w:val="17"/>
-        </w:numPr>
-      </w:pPr>
-      <w:r>
-        <w:rPr>
-          <w:rStyle w:val=""/>
-        </w:rPr>
-        <w:t>First item</w:t>
-      </w:r>
-    </w:p>
-    <w:p>
-      <w:pPr>
-        <w:pStyle w:val="PCBulletList"/>
-        <w:numPr xmlns:cppr="http://schemas.microsoft.com/office/2006/coverPageProps" xmlns:dgm1611="http://schemas.microsoft.com/office/drawing/2016/11/diagram" xmlns:xdr="http://schemas.openxmlformats.org/drawingml/2006/spreadsheetDrawing" xmlns:wp15="http://schemas.microsoft.com/office/word/2012/wordprocessingDrawing" xmlns:pic="http://schemas.openxmlformats.org/drawingml/2006/picture" xmlns:a1611="http://schemas.microsoft.com/office/drawing/2016/11/main" xmlns:a16svg="http://schemas.microsoft.com/office/drawing/2016/SVG/main" xmlns:am3d="http://schemas.microsoft.com/office/drawing/2017/model3d" xmlns:pvml="urn:schemas-microsoft-com:office:powerpoint" xmlns:dgm1612="http://schemas.microsoft.com/office/drawing/2016/12/diagram" xmlns:comp="http://schemas.openxmlformats.org/drawingml/2006/compatibility" xmlns:xvml="urn:schemas-microsoft-com:office:excel" xmlns:c173="http://schemas.microsoft.com/office/drawing/2017/03/chart" xmlns:anam3d="http://schemas.microsoft.com/office/drawing/2018/animation/model3d" xmlns:adec="http://schemas.microsoft.com/office/drawing/2017/decorative" xmlns:oda="http://opendope.org/answers" xmlns:a18hc="http://schemas.microsoft.com/office/drawing/2018/hyperlinkcolor" xmlns:odc="http://opendope.org/conditions" xmlns:cdr="http://schemas.openxmlformats.org/drawingml/2006/chartDrawing" xmlns:odi="http://opendope.org/components" xmlns:msink="http://schemas.microsoft.com/ink/2010/main" xmlns:cdr14="http://schemas.microsoft.com/office/drawing/2010/chartDrawing" xmlns:iact="http://schemas.microsoft.com/office/powerpoint/2014/inkAction" xmlns:an18="http://schemas.microsoft.com/office/drawing/2018/animation" xmlns:odq="http://opendope.org/questions" xmlns:w16cid="http://schemas.microsoft.com/office/word/2016/wordml/cid" xmlns:dsp="http://schemas.microsoft.com/office/drawing/2008/diagram" xmlns:odx="http://opendope.org/xpaths" xmlns:a15="http://schemas.microsoft.com/office/drawing/2012/main" xmlns:a14="http://schemas.microsoft.com/office/drawing/2010/main" xmlns:c15="http://schemas.microsoft.com/office/drawing/2012/chart" xmlns:a13cmd="http://schemas.microsoft.com/office/drawing/2013/main/command" xmlns:c14="http://schemas.microsoft.com/office/drawing/2007/8/2/chart" xmlns:a16="http://schemas.microsoft.com/office/drawing/2014/main" xmlns:odgm="http://opendope.org/SmartArt/DataHierarchy" xmlns:c16="http://schemas.microsoft.com/office/drawing/2014/chart" xmlns:dgm="http://schemas.openxmlformats.org/drawingml/2006/diagram" xmlns:thm15="http://schemas.microsoft.com/office/thememl/2012/main" xmlns:we="http://schemas.microsoft.com/office/webextensions/webextension/2010/11" xmlns:ns39="http://www.w3.org/2003/InkML" xmlns:sl="http://schemas.openxmlformats.org/schemaLibrary/2006/main" xmlns:ns38="http://www.w3.org/1998/Math/MathML" xmlns:dgm14="http://schemas.microsoft.com/office/drawing/2010/diagram" xmlns:c16ac="http://schemas.microsoft.com/office/drawing/2014/chart/ac" xmlns:a="http://schemas.openxmlformats.org/drawingml/2006/main" xmlns:b="http://schemas.openxmlformats.org/officeDocument/2006/bibliography" xmlns:c="http://schemas.openxmlformats.org/drawingml/2006/chart" xmlns:cs="http://schemas.microsoft.com/office/drawing/2012/chartStyle" xmlns:pic14="http://schemas.microsoft.com/office/drawing/2010/picture" xmlns:lc="http://schemas.openxmlformats.org/drawingml/2006/lockedCanvas" xmlns:wetp="http://schemas.microsoft.com/office/webextensions/taskpanes/2010/11">
-          <w:ilvl w:val="0"/>
-          <w:numId w:val="17"/>
-        </w:numPr>
-      </w:pPr>
-      <w:r>
-        <w:rPr>
-          <w:rStyle w:val=""/>
-        </w:rPr>
-        <w:t>Second item</w:t>
-      </w:r>
-    </w:p>
-    <w:p>
-      <w:pPr>
-        <w:pStyle w:val="PCBulletList"/>
-        <w:numPr xmlns:cppr="http://schemas.microsoft.com/office/2006/coverPageProps" xmlns:dgm1611="http://schemas.microsoft.com/office/drawing/2016/11/diagram" xmlns:xdr="http://schemas.openxmlformats.org/drawingml/2006/spreadsheetDrawing" xmlns:wp15="http://schemas.microsoft.com/office/word/2012/wordprocessingDrawing" xmlns:pic="http://schemas.openxmlformats.org/drawingml/2006/picture" xmlns:a1611="http://schemas.microsoft.com/office/drawing/2016/11/main" xmlns:a16svg="http://schemas.microsoft.com/office/drawing/2016/SVG/main" xmlns:am3d="http://schemas.microsoft.com/office/drawing/2017/model3d" xmlns:pvml="urn:schemas-microsoft-com:office:powerpoint" xmlns:dgm1612="http://schemas.microsoft.com/office/drawing/2016/12/diagram" xmlns:comp="http://schemas.openxmlformats.org/drawingml/2006/compatibility" xmlns:xvml="urn:schemas-microsoft-com:office:excel" xmlns:c173="http://schemas.microsoft.com/office/drawing/2017/03/chart" xmlns:anam3d="http://schemas.microsoft.com/office/drawing/2018/animation/model3d" xmlns:adec="http://schemas.microsoft.com/office/drawing/2017/decorative" xmlns:oda="http://opendope.org/answers" xmlns:a18hc="http://schemas.microsoft.com/office/drawing/2018/hyperlinkcolor" xmlns:odc="http://opendope.org/conditions" xmlns:cdr="http://schemas.openxmlformats.org/drawingml/2006/chartDrawing" xmlns:odi="http://opendope.org/components" xmlns:msink="http://schemas.microsoft.com/ink/2010/main" xmlns:cdr14="http://schemas.microsoft.com/office/drawing/2010/chartDrawing" xmlns:iact="http://schemas.microsoft.com/office/powerpoint/2014/inkAction" xmlns:an18="http://schemas.microsoft.com/office/drawing/2018/animation" xmlns:odq="http://opendope.org/questions" xmlns:w16cid="http://schemas.microsoft.com/office/word/2016/wordml/cid" xmlns:dsp="http://schemas.microsoft.com/office/drawing/2008/diagram" xmlns:odx="http://opendope.org/xpaths" xmlns:a15="http://schemas.microsoft.com/office/drawing/2012/main" xmlns:a14="http://schemas.microsoft.com/office/drawing/2010/main" xmlns:c15="http://schemas.microsoft.com/office/drawing/2012/chart" xmlns:a13cmd="http://schemas.microsoft.com/office/drawing/2013/main/command" xmlns:c14="http://schemas.microsoft.com/office/drawing/2007/8/2/chart" xmlns:a16="http://schemas.microsoft.com/office/drawing/2014/main" xmlns:odgm="http://opendope.org/SmartArt/DataHierarchy" xmlns:c16="http://schemas.microsoft.com/office/drawing/2014/chart" xmlns:dgm="http://schemas.openxmlformats.org/drawingml/2006/diagram" xmlns:thm15="http://schemas.microsoft.com/office/thememl/2012/main" xmlns:we="http://schemas.microsoft.com/office/webextensions/webextension/2010/11" xmlns:ns39="http://www.w3.org/2003/InkML" xmlns:sl="http://schemas.openxmlformats.org/schemaLibrary/2006/main" xmlns:ns38="http://www.w3.org/1998/Math/MathML" xmlns:dgm14="http://schemas.microsoft.com/office/drawing/2010/diagram" xmlns:c16ac="http://schemas.microsoft.com/office/drawing/2014/chart/ac" xmlns:a="http://schemas.openxmlformats.org/drawingml/2006/main" xmlns:b="http://schemas.openxmlformats.org/officeDocument/2006/bibliography" xmlns:c="http://schemas.openxmlformats.org/drawingml/2006/chart" xmlns:cs="http://schemas.microsoft.com/office/drawing/2012/chartStyle" xmlns:pic14="http://schemas.microsoft.com/office/drawing/2010/picture" xmlns:lc="http://schemas.openxmlformats.org/drawingml/2006/lockedCanvas" xmlns:wetp="http://schemas.microsoft.com/office/webextensions/taskpanes/2010/11">
-          <w:ilvl w:val="0"/>
-          <w:numId w:val="17"/>
-        </w:numPr>
-      </w:pPr>
-      <w:r>
-        <w:rPr>
-          <w:rStyle w:val=""/>
-        </w:rPr>
-        <w:t>Third item</w:t>
-      </w:r>
-    </w:p>
-    <w:p>
-      <w:pPr>
-        <w:pStyle w:val="PCBulletList"/>
-        <w:numPr xmlns:cppr="http://schemas.microsoft.com/office/2006/coverPageProps" xmlns:dgm1611="http://schemas.microsoft.com/office/drawing/2016/11/diagram" xmlns:xdr="http://schemas.openxmlformats.org/drawingml/2006/spreadsheetDrawing" xmlns:wp15="http://schemas.microsoft.com/office/word/2012/wordprocessingDrawing" xmlns:pic="http://schemas.openxmlformats.org/drawingml/2006/picture" xmlns:a1611="http://schemas.microsoft.com/office/drawing/2016/11/main" xmlns:a16svg="http://schemas.microsoft.com/office/drawing/2016/SVG/main" xmlns:am3d="http://schemas.microsoft.com/office/drawing/2017/model3d" xmlns:pvml="urn:schemas-microsoft-com:office:powerpoint" xmlns:dgm1612="http://schemas.microsoft.com/office/drawing/2016/12/diagram" xmlns:comp="http://schemas.openxmlformats.org/drawingml/2006/compatibility" xmlns:xvml="urn:schemas-microsoft-com:office:excel" xmlns:c173="http://schemas.microsoft.com/office/drawing/2017/03/chart" xmlns:anam3d="http://schemas.microsoft.com/office/drawing/2018/animation/model3d" xmlns:adec="http://schemas.microsoft.com/office/drawing/2017/decorative" xmlns:oda="http://opendope.org/answers" xmlns:a18hc="http://schemas.microsoft.com/office/drawing/2018/hyperlinkcolor" xmlns:odc="http://opendope.org/conditions" xmlns:cdr="http://schemas.openxmlformats.org/drawingml/2006/chartDrawing" xmlns:odi="http://opendope.org/components" xmlns:msink="http://schemas.microsoft.com/ink/2010/main" xmlns:cdr14="http://schemas.microsoft.com/office/drawing/2010/chartDrawing" xmlns:iact="http://schemas.microsoft.com/office/powerpoint/2014/inkAction" xmlns:an18="http://schemas.microsoft.com/office/drawing/2018/animation" xmlns:odq="http://opendope.org/questions" xmlns:w16cid="http://schemas.microsoft.com/office/word/2016/wordml/cid" xmlns:dsp="http://schemas.microsoft.com/office/drawing/2008/diagram" xmlns:odx="http://opendope.org/xpaths" xmlns:a15="http://schemas.microsoft.com/office/drawing/2012/main" xmlns:a14="http://schemas.microsoft.com/office/drawing/2010/main" xmlns:c15="http://schemas.microsoft.com/office/drawing/2012/chart" xmlns:a13cmd="http://schemas.microsoft.com/office/drawing/2013/main/command" xmlns:c14="http://schemas.microsoft.com/office/drawing/2007/8/2/chart" xmlns:a16="http://schemas.microsoft.com/office/drawing/2014/main" xmlns:odgm="http://opendope.org/SmartArt/DataHierarchy" xmlns:c16="http://schemas.microsoft.com/office/drawing/2014/chart" xmlns:dgm="http://schemas.openxmlformats.org/drawingml/2006/diagram" xmlns:thm15="http://schemas.microsoft.com/office/thememl/2012/main" xmlns:we="http://schemas.microsoft.com/office/webextensions/webextension/2010/11" xmlns:ns39="http://www.w3.org/2003/InkML" xmlns:sl="http://schemas.openxmlformats.org/schemaLibrary/2006/main" xmlns:ns38="http://www.w3.org/1998/Math/MathML" xmlns:dgm14="http://schemas.microsoft.com/office/drawing/2010/diagram" xmlns:c16ac="http://schemas.microsoft.com/office/drawing/2014/chart/ac" xmlns:a="http://schemas.openxmlformats.org/drawingml/2006/main" xmlns:b="http://schemas.openxmlformats.org/officeDocument/2006/bibliography" xmlns:c="http://schemas.openxmlformats.org/drawingml/2006/chart" xmlns:cs="http://schemas.microsoft.com/office/drawing/2012/chartStyle" xmlns:pic14="http://schemas.microsoft.com/office/drawing/2010/picture" xmlns:lc="http://schemas.openxmlformats.org/drawingml/2006/lockedCanvas" xmlns:wetp="http://schemas.microsoft.com/office/webextensions/taskpanes/2010/11">
-          <w:ilvl w:val="1"/>
-          <w:numId w:val="17"/>
-        </w:numPr>
-      </w:pPr>
-      <w:r>
-        <w:rPr>
-          <w:rStyle w:val=""/>
-        </w:rPr>
-        <w:t>Indented item</w:t>
-      </w:r>
-    </w:p>
-    <w:p>
-      <w:pPr>
-        <w:pStyle w:val="PCBulletList"/>
-        <w:numPr xmlns:cppr="http://schemas.microsoft.com/office/2006/coverPageProps" xmlns:dgm1611="http://schemas.microsoft.com/office/drawing/2016/11/diagram" xmlns:xdr="http://schemas.openxmlformats.org/drawingml/2006/spreadsheetDrawing" xmlns:wp15="http://schemas.microsoft.com/office/word/2012/wordprocessingDrawing" xmlns:pic="http://schemas.openxmlformats.org/drawingml/2006/picture" xmlns:a1611="http://schemas.microsoft.com/office/drawing/2016/11/main" xmlns:a16svg="http://schemas.microsoft.com/office/drawing/2016/SVG/main" xmlns:am3d="http://schemas.microsoft.com/office/drawing/2017/model3d" xmlns:pvml="urn:schemas-microsoft-com:office:powerpoint" xmlns:dgm1612="http://schemas.microsoft.com/office/drawing/2016/12/diagram" xmlns:comp="http://schemas.openxmlformats.org/drawingml/2006/compatibility" xmlns:xvml="urn:schemas-microsoft-com:office:excel" xmlns:c173="http://schemas.microsoft.com/office/drawing/2017/03/chart" xmlns:anam3d="http://schemas.microsoft.com/office/drawing/2018/animation/model3d" xmlns:adec="http://schemas.microsoft.com/office/drawing/2017/decorative" xmlns:oda="http://opendope.org/answers" xmlns:a18hc="http://schemas.microsoft.com/office/drawing/2018/hyperlinkcolor" xmlns:odc="http://opendope.org/conditions" xmlns:cdr="http://schemas.openxmlformats.org/drawingml/2006/chartDrawing" xmlns:odi="http://opendope.org/components" xmlns:msink="http://schemas.microsoft.com/ink/2010/main" xmlns:cdr14="http://schemas.microsoft.com/office/drawing/2010/chartDrawing" xmlns:iact="http://schemas.microsoft.com/office/powerpoint/2014/inkAction" xmlns:an18="http://schemas.microsoft.com/office/drawing/2018/animation" xmlns:odq="http://opendope.org/questions" xmlns:w16cid="http://schemas.microsoft.com/office/word/2016/wordml/cid" xmlns:dsp="http://schemas.microsoft.com/office/drawing/2008/diagram" xmlns:odx="http://opendope.org/xpaths" xmlns:a15="http://schemas.microsoft.com/office/drawing/2012/main" xmlns:a14="http://schemas.microsoft.com/office/drawing/2010/main" xmlns:c15="http://schemas.microsoft.com/office/drawing/2012/chart" xmlns:a13cmd="http://schemas.microsoft.com/office/drawing/2013/main/command" xmlns:c14="http://schemas.microsoft.com/office/drawing/2007/8/2/chart" xmlns:a16="http://schemas.microsoft.com/office/drawing/2014/main" xmlns:odgm="http://opendope.org/SmartArt/DataHierarchy" xmlns:c16="http://schemas.microsoft.com/office/drawing/2014/chart" xmlns:dgm="http://schemas.openxmlformats.org/drawingml/2006/diagram" xmlns:thm15="http://schemas.microsoft.com/office/thememl/2012/main" xmlns:we="http://schemas.microsoft.com/office/webextensions/webextension/2010/11" xmlns:ns39="http://www.w3.org/2003/InkML" xmlns:sl="http://schemas.openxmlformats.org/schemaLibrary/2006/main" xmlns:ns38="http://www.w3.org/1998/Math/MathML" xmlns:dgm14="http://schemas.microsoft.com/office/drawing/2010/diagram" xmlns:c16ac="http://schemas.microsoft.com/office/drawing/2014/chart/ac" xmlns:a="http://schemas.openxmlformats.org/drawingml/2006/main" xmlns:b="http://schemas.openxmlformats.org/officeDocument/2006/bibliography" xmlns:c="http://schemas.openxmlformats.org/drawingml/2006/chart" xmlns:cs="http://schemas.microsoft.com/office/drawing/2012/chartStyle" xmlns:pic14="http://schemas.microsoft.com/office/drawing/2010/picture" xmlns:lc="http://schemas.openxmlformats.org/drawingml/2006/lockedCanvas" xmlns:wetp="http://schemas.microsoft.com/office/webextensions/taskpanes/2010/11">
-          <w:ilvl w:val="1"/>
-          <w:numId w:val="17"/>
-        </w:numPr>
-      </w:pPr>
-      <w:r>
-        <w:rPr>
-          <w:rStyle w:val=""/>
-        </w:rPr>
-        <w:t>Indented item</w:t>
-      </w:r>
-    </w:p>
-    <w:p>
-      <w:pPr>
-        <w:pStyle w:val="PCBulletList"/>
-        <w:numPr xmlns:cppr="http://schemas.microsoft.com/office/2006/coverPageProps" xmlns:dgm1611="http://schemas.microsoft.com/office/drawing/2016/11/diagram" xmlns:xdr="http://schemas.openxmlformats.org/drawingml/2006/spreadsheetDrawing" xmlns:wp15="http://schemas.microsoft.com/office/word/2012/wordprocessingDrawing" xmlns:pic="http://schemas.openxmlformats.org/drawingml/2006/picture" xmlns:a1611="http://schemas.microsoft.com/office/drawing/2016/11/main" xmlns:a16svg="http://schemas.microsoft.com/office/drawing/2016/SVG/main" xmlns:am3d="http://schemas.microsoft.com/office/drawing/2017/model3d" xmlns:pvml="urn:schemas-microsoft-com:office:powerpoint" xmlns:dgm1612="http://schemas.microsoft.com/office/drawing/2016/12/diagram" xmlns:comp="http://schemas.openxmlformats.org/drawingml/2006/compatibility" xmlns:xvml="urn:schemas-microsoft-com:office:excel" xmlns:c173="http://schemas.microsoft.com/office/drawing/2017/03/chart" xmlns:anam3d="http://schemas.microsoft.com/office/drawing/2018/animation/model3d" xmlns:adec="http://schemas.microsoft.com/office/drawing/2017/decorative" xmlns:oda="http://opendope.org/answers" xmlns:a18hc="http://schemas.microsoft.com/office/drawing/2018/hyperlinkcolor" xmlns:odc="http://opendope.org/conditions" xmlns:cdr="http://schemas.openxmlformats.org/drawingml/2006/chartDrawing" xmlns:odi="http://opendope.org/components" xmlns:msink="http://schemas.microsoft.com/ink/2010/main" xmlns:cdr14="http://schemas.microsoft.com/office/drawing/2010/chartDrawing" xmlns:iact="http://schemas.microsoft.com/office/powerpoint/2014/inkAction" xmlns:an18="http://schemas.microsoft.com/office/drawing/2018/animation" xmlns:odq="http://opendope.org/questions" xmlns:w16cid="http://schemas.microsoft.com/office/word/2016/wordml/cid" xmlns:dsp="http://schemas.microsoft.com/office/drawing/2008/diagram" xmlns:odx="http://opendope.org/xpaths" xmlns:a15="http://schemas.microsoft.com/office/drawing/2012/main" xmlns:a14="http://schemas.microsoft.com/office/drawing/2010/main" xmlns:c15="http://schemas.microsoft.com/office/drawing/2012/chart" xmlns:a13cmd="http://schemas.microsoft.com/office/drawing/2013/main/command" xmlns:c14="http://schemas.microsoft.com/office/drawing/2007/8/2/chart" xmlns:a16="http://schemas.microsoft.com/office/drawing/2014/main" xmlns:odgm="http://opendope.org/SmartArt/DataHierarchy" xmlns:c16="http://schemas.microsoft.com/office/drawing/2014/chart" xmlns:dgm="http://schemas.openxmlformats.org/drawingml/2006/diagram" xmlns:thm15="http://schemas.microsoft.com/office/thememl/2012/main" xmlns:we="http://schemas.microsoft.com/office/webextensions/webextension/2010/11" xmlns:ns39="http://www.w3.org/2003/InkML" xmlns:sl="http://schemas.openxmlformats.org/schemaLibrary/2006/main" xmlns:ns38="http://www.w3.org/1998/Math/MathML" xmlns:dgm14="http://schemas.microsoft.com/office/drawing/2010/diagram" xmlns:c16ac="http://schemas.microsoft.com/office/drawing/2014/chart/ac" xmlns:a="http://schemas.openxmlformats.org/drawingml/2006/main" xmlns:b="http://schemas.openxmlformats.org/officeDocument/2006/bibliography" xmlns:c="http://schemas.openxmlformats.org/drawingml/2006/chart" xmlns:cs="http://schemas.microsoft.com/office/drawing/2012/chartStyle" xmlns:pic14="http://schemas.microsoft.com/office/drawing/2010/picture" xmlns:lc="http://schemas.openxmlformats.org/drawingml/2006/lockedCanvas" xmlns:wetp="http://schemas.microsoft.com/office/webextensions/taskpanes/2010/11">
-          <w:ilvl w:val="0"/>
-          <w:numId w:val="17"/>
-        </w:numPr>
-      </w:pPr>
-      <w:r>
-        <w:rPr>
-          <w:rStyle w:val=""/>
-        </w:rPr>
-        <w:t>Fourth item</w:t>
+        <w:pStyle w:val="Normal"/>
+      </w:pPr>
+      <w:r>
+        <w:rPr>
+          <w:rStyle w:val=""/>
+        </w:rPr>
+        <w:t>Docker images for Filebeat are available from the Elastic Docker registry.</w:t>
+      </w:r>
+    </w:p>
+    <w:p>
+      <w:pPr>
+        <w:pStyle w:val="Heading5"/>
+      </w:pPr>
+      <w:bookmarkStart w:name="_Toc16239264712626822480758004" w:id="1"/>
+      <w:r>
+        <w:rPr>
+          <w:rStyle w:val=""/>
+        </w:rPr>
+        <w:t>4.2.1 Pulling the image</w:t>
+      </w:r>
+      <w:r>
+        <w:rPr>
+          <w:rStyle w:val=""/>
+        </w:rPr>
+        <w:t xml:space="preserve">
+</w:t>
+      </w:r>
+      <w:r>
+        <w:rPr>
+          <w:rStyle w:val=""/>
+        </w:rPr>
+        <w:t xml:space="preserve">
+</w:t>
+      </w:r>
+      <w:bookmarkEnd w:id="1"/>
+      <w:bookmarkEnd/>
+    </w:p>
+    <w:p>
+      <w:pPr>
+        <w:pStyle w:val="Normal"/>
+      </w:pPr>
+      <w:r>
+        <w:rPr>
+          <w:rStyle w:val=""/>
+        </w:rPr>
+        <w:t>Filebeat docker image can be obtained with docker pull command:</w:t>
+      </w:r>
+    </w:p>
+    <w:p>
+      <w:pPr>
+        <w:pStyle w:val="PCCode"/>
+      </w:pPr>
+      <w:r>
+        <w:rPr>
+          <w:rStyle w:val=""/>
+        </w:rPr>
+        <w:t>docker pull docker.elastic.co/beats/filebeat:7.5.0</w:t>
+      </w:r>
+    </w:p>
+    <w:p>
+      <w:pPr>
+        <w:pStyle w:val="Heading5"/>
+      </w:pPr>
+      <w:bookmarkStart w:name="_Toc16239264713113191061862358" w:id="1"/>
+      <w:r>
+        <w:rPr>
+          <w:rStyle w:val=""/>
+        </w:rPr>
+        <w:t>4.2.2 Configure filebeat on docker</w:t>
+      </w:r>
+      <w:r>
+        <w:rPr>
+          <w:rStyle w:val=""/>
+        </w:rPr>
+        <w:t xml:space="preserve">
+</w:t>
+      </w:r>
+      <w:r>
+        <w:rPr>
+          <w:rStyle w:val=""/>
+        </w:rPr>
+        <w:t xml:space="preserve">
+</w:t>
+      </w:r>
+      <w:bookmarkEnd w:id="1"/>
+      <w:bookmarkEnd/>
+    </w:p>
+    <w:p>
+      <w:pPr>
+        <w:pStyle w:val="Normal"/>
+      </w:pPr>
+      <w:r>
+        <w:rPr>
+          <w:rStyle w:val=""/>
+        </w:rPr>
+        <w:t>Configuration can be done in multiple ways, by providing config file via a volume mount or by creating custom image with user defined configuration.</w:t>
+      </w:r>
+    </w:p>
+    <w:p>
+      <w:pPr>
+        <w:pStyle w:val="Heading6"/>
+      </w:pPr>
+      <w:bookmarkStart w:name="_Toc16239264713568900339586285" w:id="1"/>
+      <w:r>
+        <w:rPr>
+          <w:rStyle w:val=""/>
+        </w:rPr>
+        <w:t>4.2.2.1</w:t>
+      </w:r>
+      <w:r>
+        <w:rPr>
+          <w:rStyle w:val=""/>
+        </w:rPr>
+        <w:t xml:space="preserve">
+</w:t>
+      </w:r>
+      <w:r>
+        <w:rPr>
+          <w:rStyle w:val=""/>
+        </w:rPr>
+        <w:t xml:space="preserve">
+</w:t>
+      </w:r>
+      <w:bookmarkEnd w:id="1"/>
+      <w:bookmarkEnd/>
+    </w:p>
+    <w:p>
+      <w:pPr>
+        <w:pStyle w:val="Normal"/>
+      </w:pPr>
+      <w:r>
+        <w:rPr>
+          <w:rStyle w:val=""/>
+        </w:rPr>
+        <w:t>One way to configure Filebeat on Docker is to provide filebeat.docker.yml via a volume mount. With docker run, the volume mount can be specified like this.</w:t>
+      </w:r>
+    </w:p>
+    <w:p>
+      <w:pPr>
+        <w:pStyle w:val="PCCode"/>
+      </w:pPr>
+      <w:r>
+        <w:rPr>
+          <w:rStyle w:val=""/>
+        </w:rPr>
+        <w:t>docker run -d \</w:t>
+      </w:r>
+      <w:r>
+        <w:rPr>
+          <w:rStyle w:val=""/>
+        </w:rPr>
+        <w:t xml:space="preserve">
+</w:t>
+      </w:r>
+      <w:r>
+        <w:rPr>
+          <w:rStyle w:val=""/>
+        </w:rPr>
+        <w:t xml:space="preserve">  --name=filebeat \</w:t>
+      </w:r>
+      <w:r>
+        <w:rPr>
+          <w:rStyle w:val=""/>
+        </w:rPr>
+        <w:t xml:space="preserve">
+</w:t>
+      </w:r>
+      <w:r>
+        <w:rPr>
+          <w:rStyle w:val=""/>
+        </w:rPr>
+        <w:t xml:space="preserve">  --user=root \</w:t>
+      </w:r>
+      <w:r>
+        <w:rPr>
+          <w:rStyle w:val=""/>
+        </w:rPr>
+        <w:t xml:space="preserve">
+</w:t>
+      </w:r>
+      <w:r>
+        <w:rPr>
+          <w:rStyle w:val=""/>
+        </w:rPr>
+        <w:t xml:space="preserve">  --volume="$(pwd)/filebeat.docker.yml:/usr/share/filebeat/filebeat.yml:ro" \</w:t>
+      </w:r>
+      <w:r>
+        <w:rPr>
+          <w:rStyle w:val=""/>
+        </w:rPr>
+        <w:t xml:space="preserve">
+</w:t>
+      </w:r>
+      <w:r>
+        <w:rPr>
+          <w:rStyle w:val=""/>
+        </w:rPr>
+        <w:t xml:space="preserve">  --volume="/var/lib/docker/containers:/var/lib/docker/containers:ro" \</w:t>
+      </w:r>
+      <w:r>
+        <w:rPr>
+          <w:rStyle w:val=""/>
+        </w:rPr>
+        <w:t xml:space="preserve">
+</w:t>
+      </w:r>
+      <w:r>
+        <w:rPr>
+          <w:rStyle w:val=""/>
+        </w:rPr>
+        <w:t xml:space="preserve">  --volume="/var/run/docker.sock:/var/run/docker.sock:ro" \</w:t>
+      </w:r>
+      <w:r>
+        <w:rPr>
+          <w:rStyle w:val=""/>
+        </w:rPr>
+        <w:t xml:space="preserve">
+</w:t>
+      </w:r>
+      <w:r>
+        <w:rPr>
+          <w:rStyle w:val=""/>
+        </w:rPr>
+        <w:t xml:space="preserve">  docker.elastic.co/beats/filebeat:7.5.0 filebeat -e -strict.perms=false \</w:t>
+      </w:r>
+      <w:r>
+        <w:rPr>
+          <w:rStyle w:val=""/>
+        </w:rPr>
+        <w:t xml:space="preserve">
+</w:t>
+      </w:r>
+      <w:r>
+        <w:rPr>
+          <w:rStyle w:val=""/>
+        </w:rPr>
+        <w:t xml:space="preserve">  -E output.elasticsearch.hosts=["elasticsearch:9200"]</w:t>
+      </w:r>
+    </w:p>
+    <w:p>
+      <w:pPr>
+        <w:pStyle w:val="Heading6"/>
+      </w:pPr>
+      <w:bookmarkStart w:name="_Toc16239264714074068152070946" w:id="1"/>
+      <w:r>
+        <w:rPr>
+          <w:rStyle w:val=""/>
+        </w:rPr>
+        <w:t>4.2.2.2 Custom image configuration</w:t>
+      </w:r>
+      <w:r>
+        <w:rPr>
+          <w:rStyle w:val=""/>
+        </w:rPr>
+        <w:t xml:space="preserve">
+</w:t>
+      </w:r>
+      <w:r>
+        <w:rPr>
+          <w:rStyle w:val=""/>
+        </w:rPr>
+        <w:t xml:space="preserve">
+</w:t>
+      </w:r>
+      <w:bookmarkEnd w:id="1"/>
+      <w:bookmarkEnd/>
+    </w:p>
+    <w:p>
+      <w:pPr>
+        <w:pStyle w:val="Normal"/>
+      </w:pPr>
+      <w:r>
+        <w:rPr>
+          <w:rStyle w:val=""/>
+        </w:rPr>
+        <w:t>It</w:t>
+      </w:r>
+      <w:r>
+        <w:rPr>
+          <w:rStyle w:val=""/>
+        </w:rPr>
+        <w:t>'</w:t>
+      </w:r>
+      <w:r>
+        <w:rPr>
+          <w:rStyle w:val=""/>
+        </w:rPr>
+        <w:t>s possible to embed your Filebeat configuration in a custom image. Here is an example Dockerfile to achieve this:</w:t>
+      </w:r>
+    </w:p>
+    <w:p>
+      <w:pPr>
+        <w:pStyle w:val="PCCode"/>
+      </w:pPr>
+      <w:r>
+        <w:rPr>
+          <w:rStyle w:val=""/>
+        </w:rPr>
+        <w:t>FROM docker.elastic.co/beats/filebeat:7.5.0</w:t>
+      </w:r>
+      <w:r>
+        <w:rPr>
+          <w:rStyle w:val=""/>
+        </w:rPr>
+        <w:t xml:space="preserve">
+</w:t>
+      </w:r>
+      <w:r>
+        <w:rPr>
+          <w:rStyle w:val=""/>
+        </w:rPr>
+        <w:t>COPY filebeat.yml /usr/share/filebeat/filebeat.yml</w:t>
+      </w:r>
+      <w:r>
+        <w:rPr>
+          <w:rStyle w:val=""/>
+        </w:rPr>
+        <w:t xml:space="preserve">
+</w:t>
+      </w:r>
+      <w:r>
+        <w:rPr>
+          <w:rStyle w:val=""/>
+        </w:rPr>
+        <w:t>USER root</w:t>
+      </w:r>
+      <w:r>
+        <w:rPr>
+          <w:rStyle w:val=""/>
+        </w:rPr>
+        <w:t xml:space="preserve">
+</w:t>
+      </w:r>
+      <w:r>
+        <w:rPr>
+          <w:rStyle w:val=""/>
+        </w:rPr>
+        <w:t>RUN chown root:filebeat /usr/share/filebeat/filebeat.yml</w:t>
+      </w:r>
+      <w:r>
+        <w:rPr>
+          <w:rStyle w:val=""/>
+        </w:rPr>
+        <w:t xml:space="preserve">
+</w:t>
+      </w:r>
+      <w:r>
+        <w:rPr>
+          <w:rStyle w:val=""/>
+        </w:rPr>
+        <w:t>USER filebeat</w:t>
       </w:r>
     </w:p>
     <w:p>
@@ -5182,15 +7700,9 @@
     <w:abstractNumId w:val="0"/>
   </w:num>
   <w:num w:numId="14">
-    <w:abstractNumId w:val="9"/>
+    <w:abstractNumId w:val="7"/>
   </w:num>
   <w:num w:numId="15">
-    <w:abstractNumId w:val="7"/>
-  </w:num>
-  <w:num w:numId="16">
-    <w:abstractNumId w:val="9"/>
-  </w:num>
-  <w:num w:numId="17">
     <w:abstractNumId w:val="7"/>
   </w:num>
 </w:numbering>

</xml_diff>